<commit_message>
init inserting data to db using eloquent
</commit_message>
<xml_diff>
--- a/Laravel with PHP course note.docx
+++ b/Laravel with PHP course note.docx
@@ -42,103 +42,7 @@
           <w:sz w:val="28"/>
           <w:szCs w:val="28"/>
         </w:rPr>
-        <w:t xml:space="preserve">This is a </w:t>
-      </w:r>
-      <w:proofErr w:type="spellStart"/>
-      <w:r>
-        <w:rPr>
-          <w:sz w:val="28"/>
-          <w:szCs w:val="28"/>
-        </w:rPr>
-        <w:t>php</w:t>
-      </w:r>
-      <w:proofErr w:type="spellEnd"/>
-      <w:r>
-        <w:rPr>
-          <w:sz w:val="28"/>
-          <w:szCs w:val="28"/>
-        </w:rPr>
-        <w:t xml:space="preserve"> </w:t>
-      </w:r>
-      <w:proofErr w:type="spellStart"/>
-      <w:r>
-        <w:rPr>
-          <w:sz w:val="28"/>
-          <w:szCs w:val="28"/>
-        </w:rPr>
-        <w:t>templating</w:t>
-      </w:r>
-      <w:proofErr w:type="spellEnd"/>
-      <w:r>
-        <w:rPr>
-          <w:sz w:val="28"/>
-          <w:szCs w:val="28"/>
-        </w:rPr>
-        <w:t xml:space="preserve"> engine that makes it easy to embed </w:t>
-      </w:r>
-      <w:proofErr w:type="spellStart"/>
-      <w:r>
-        <w:rPr>
-          <w:sz w:val="28"/>
-          <w:szCs w:val="28"/>
-        </w:rPr>
-        <w:t>php</w:t>
-      </w:r>
-      <w:proofErr w:type="spellEnd"/>
-      <w:r>
-        <w:rPr>
-          <w:sz w:val="28"/>
-          <w:szCs w:val="28"/>
-        </w:rPr>
-        <w:t xml:space="preserve"> in </w:t>
-      </w:r>
-      <w:proofErr w:type="spellStart"/>
-      <w:r>
-        <w:rPr>
-          <w:sz w:val="28"/>
-          <w:szCs w:val="28"/>
-        </w:rPr>
-        <w:t>laravel’s</w:t>
-      </w:r>
-      <w:proofErr w:type="spellEnd"/>
-      <w:r>
-        <w:rPr>
-          <w:sz w:val="28"/>
-          <w:szCs w:val="28"/>
-        </w:rPr>
-        <w:t xml:space="preserve"> html codes. To use this engine, the file should be named as follow [</w:t>
-      </w:r>
-      <w:proofErr w:type="spellStart"/>
-      <w:r>
-        <w:rPr>
-          <w:sz w:val="28"/>
-          <w:szCs w:val="28"/>
-        </w:rPr>
-        <w:t>filename.blade.php</w:t>
-      </w:r>
-      <w:proofErr w:type="spellEnd"/>
-      <w:r>
-        <w:rPr>
-          <w:sz w:val="28"/>
-          <w:szCs w:val="28"/>
-        </w:rPr>
-        <w:t xml:space="preserve">]. Thus </w:t>
-      </w:r>
-      <w:proofErr w:type="gramStart"/>
-      <w:r>
-        <w:rPr>
-          <w:sz w:val="28"/>
-          <w:szCs w:val="28"/>
-        </w:rPr>
-        <w:t>the .blade</w:t>
-      </w:r>
-      <w:proofErr w:type="gramEnd"/>
-      <w:r>
-        <w:rPr>
-          <w:sz w:val="28"/>
-          <w:szCs w:val="28"/>
-        </w:rPr>
-        <w:t xml:space="preserve"> extension must be in the file name.</w:t>
+        <w:t>This is a php templating engine that makes it easy to embed php in laravel’s html codes. To use this engine, the file should be named as follow [filename.blade.php]. Thus the .blade extension must be in the file name.</w:t>
       </w:r>
     </w:p>
     <w:p>
@@ -164,9 +68,118 @@
           <w:szCs w:val="28"/>
           <w:u w:val="single"/>
         </w:rPr>
-        <w:t>@</w:t>
-      </w:r>
-      <w:proofErr w:type="gramStart"/>
+        <w:t>@yield(‘’), @extends(‘’) and @section(‘’)/@stop:</w:t>
+      </w:r>
+    </w:p>
+    <w:p>
+      <w:pPr>
+        <w:pStyle w:val="ListBullet"/>
+        <w:numPr>
+          <w:ilvl w:val="0"/>
+          <w:numId w:val="0"/>
+        </w:numPr>
+        <w:ind w:left="432" w:firstLine="288"/>
+        <w:rPr>
+          <w:sz w:val="28"/>
+          <w:szCs w:val="28"/>
+        </w:rPr>
+      </w:pPr>
+      <w:r>
+        <w:rPr>
+          <w:sz w:val="28"/>
+          <w:szCs w:val="28"/>
+        </w:rPr>
+        <w:t>This is used to refactor codes in laravel to reduce the bulkiness of the code. @yield(‘sectionName’) is used in the common file containing most of the html, to label a part that would be refered to from another file.</w:t>
+      </w:r>
+    </w:p>
+    <w:p>
+      <w:pPr>
+        <w:pStyle w:val="ListBullet"/>
+        <w:numPr>
+          <w:ilvl w:val="0"/>
+          <w:numId w:val="0"/>
+        </w:numPr>
+        <w:ind w:left="432" w:hanging="432"/>
+        <w:rPr>
+          <w:sz w:val="28"/>
+          <w:szCs w:val="28"/>
+        </w:rPr>
+      </w:pPr>
+      <w:r>
+        <w:rPr>
+          <w:sz w:val="28"/>
+          <w:szCs w:val="28"/>
+        </w:rPr>
+        <w:tab/>
+        <w:t>@extends(‘common file’s path and initial name’) is used to extend or include the common file in the page of choice.</w:t>
+      </w:r>
+    </w:p>
+    <w:p>
+      <w:pPr>
+        <w:pStyle w:val="ListBullet"/>
+        <w:numPr>
+          <w:ilvl w:val="0"/>
+          <w:numId w:val="0"/>
+        </w:numPr>
+        <w:ind w:left="432" w:hanging="432"/>
+        <w:rPr>
+          <w:sz w:val="28"/>
+          <w:szCs w:val="28"/>
+        </w:rPr>
+      </w:pPr>
+      <w:r>
+        <w:rPr>
+          <w:sz w:val="28"/>
+          <w:szCs w:val="28"/>
+        </w:rPr>
+        <w:tab/>
+        <w:t>@section(‘sectionName’)/@stop is used to embed a section that wants to be changed in the common file.</w:t>
+      </w:r>
+    </w:p>
+    <w:p>
+      <w:pPr>
+        <w:pStyle w:val="ListBullet"/>
+        <w:numPr>
+          <w:ilvl w:val="0"/>
+          <w:numId w:val="0"/>
+        </w:numPr>
+        <w:ind w:left="432"/>
+      </w:pPr>
+    </w:p>
+    <w:p>
+      <w:pPr>
+        <w:pStyle w:val="ListBullet"/>
+        <w:rPr>
+          <w:b/>
+        </w:rPr>
+      </w:pPr>
+      <w:r>
+        <w:rPr>
+          <w:b/>
+        </w:rPr>
+        <w:t>LARAVEL RAW SQL QUERY::</w:t>
+      </w:r>
+    </w:p>
+    <w:p>
+      <w:pPr>
+        <w:pStyle w:val="ListBullet"/>
+        <w:numPr>
+          <w:ilvl w:val="0"/>
+          <w:numId w:val="0"/>
+        </w:numPr>
+        <w:rPr>
+          <w:sz w:val="28"/>
+          <w:szCs w:val="28"/>
+        </w:rPr>
+      </w:pPr>
+      <w:r>
+        <w:rPr>
+          <w:b/>
+          <w:sz w:val="28"/>
+          <w:szCs w:val="28"/>
+        </w:rPr>
+        <w:tab/>
+      </w:r>
       <w:r>
         <w:rPr>
           <w:b/>
@@ -174,9 +187,8 @@
           <w:szCs w:val="28"/>
           <w:u w:val="single"/>
         </w:rPr>
-        <w:t>yield(</w:t>
-      </w:r>
-      <w:proofErr w:type="gramEnd"/>
+        <w:t>Insert</w:t>
+      </w:r>
       <w:r>
         <w:rPr>
           <w:b/>
@@ -184,7 +196,638 @@
           <w:szCs w:val="28"/>
           <w:u w:val="single"/>
         </w:rPr>
-        <w:t>‘’), @extends(‘’) and @section(‘’)/@stop:</w:t>
+        <w:t xml:space="preserve"> </w:t>
+      </w:r>
+      <w:r>
+        <w:rPr>
+          <w:b/>
+          <w:sz w:val="28"/>
+          <w:szCs w:val="28"/>
+        </w:rPr>
+        <w:t xml:space="preserve">:: </w:t>
+      </w:r>
+      <w:r>
+        <w:rPr>
+          <w:sz w:val="28"/>
+          <w:szCs w:val="28"/>
+        </w:rPr>
+        <w:t>This is done in the route or controller section using PDO query format. Here a static DB::insert(); class is used. Example below:-</w:t>
+      </w:r>
+    </w:p>
+    <w:p>
+      <w:pPr>
+        <w:pStyle w:val="ListBullet"/>
+        <w:numPr>
+          <w:ilvl w:val="0"/>
+          <w:numId w:val="0"/>
+        </w:numPr>
+        <w:rPr>
+          <w:b/>
+          <w:sz w:val="28"/>
+          <w:szCs w:val="28"/>
+        </w:rPr>
+      </w:pPr>
+      <w:r>
+        <w:rPr>
+          <w:b/>
+          <w:sz w:val="28"/>
+          <w:szCs w:val="28"/>
+        </w:rPr>
+        <w:t>DB::insert(“insert into post(title, content) values (?, ?)”, [“This is the title”, ”This is the content”]);</w:t>
+      </w:r>
+    </w:p>
+    <w:p>
+      <w:pPr>
+        <w:pStyle w:val="ListBullet"/>
+        <w:numPr>
+          <w:ilvl w:val="0"/>
+          <w:numId w:val="0"/>
+        </w:numPr>
+        <w:ind w:firstLine="720"/>
+        <w:rPr>
+          <w:sz w:val="28"/>
+          <w:szCs w:val="28"/>
+        </w:rPr>
+      </w:pPr>
+      <w:r>
+        <w:rPr>
+          <w:b/>
+          <w:sz w:val="28"/>
+          <w:szCs w:val="28"/>
+          <w:u w:val="single"/>
+        </w:rPr>
+        <w:t xml:space="preserve">Read </w:t>
+      </w:r>
+      <w:r>
+        <w:rPr>
+          <w:b/>
+          <w:sz w:val="28"/>
+          <w:szCs w:val="28"/>
+        </w:rPr>
+        <w:t xml:space="preserve">:: </w:t>
+      </w:r>
+      <w:r>
+        <w:rPr>
+          <w:sz w:val="28"/>
+          <w:szCs w:val="28"/>
+        </w:rPr>
+        <w:t>This is done in the route or controller section using PDO query format. Here a static DB::select(); class is used. Example below:-</w:t>
+      </w:r>
+    </w:p>
+    <w:p>
+      <w:pPr>
+        <w:pStyle w:val="ListBullet"/>
+        <w:numPr>
+          <w:ilvl w:val="0"/>
+          <w:numId w:val="0"/>
+        </w:numPr>
+        <w:rPr>
+          <w:b/>
+          <w:sz w:val="28"/>
+          <w:szCs w:val="28"/>
+        </w:rPr>
+      </w:pPr>
+      <w:r>
+        <w:rPr>
+          <w:b/>
+          <w:sz w:val="28"/>
+          <w:szCs w:val="28"/>
+        </w:rPr>
+        <w:t>$results = DB::select(“select * from post where id = ?”, [2]);</w:t>
+      </w:r>
+    </w:p>
+    <w:p>
+      <w:pPr>
+        <w:pStyle w:val="ListBullet"/>
+        <w:numPr>
+          <w:ilvl w:val="0"/>
+          <w:numId w:val="0"/>
+        </w:numPr>
+        <w:rPr>
+          <w:b/>
+          <w:sz w:val="28"/>
+          <w:szCs w:val="28"/>
+        </w:rPr>
+      </w:pPr>
+      <w:r>
+        <w:rPr>
+          <w:b/>
+          <w:sz w:val="28"/>
+          <w:szCs w:val="28"/>
+        </w:rPr>
+        <w:t>return $results;</w:t>
+      </w:r>
+    </w:p>
+    <w:p>
+      <w:pPr>
+        <w:pStyle w:val="ListBullet"/>
+        <w:numPr>
+          <w:ilvl w:val="0"/>
+          <w:numId w:val="0"/>
+        </w:numPr>
+        <w:rPr>
+          <w:sz w:val="28"/>
+          <w:szCs w:val="28"/>
+        </w:rPr>
+      </w:pPr>
+      <w:r>
+        <w:rPr>
+          <w:b/>
+          <w:sz w:val="28"/>
+          <w:szCs w:val="28"/>
+        </w:rPr>
+        <w:tab/>
+      </w:r>
+      <w:r>
+        <w:rPr>
+          <w:b/>
+          <w:sz w:val="28"/>
+          <w:szCs w:val="28"/>
+          <w:u w:val="single"/>
+        </w:rPr>
+        <w:t xml:space="preserve">Update </w:t>
+      </w:r>
+      <w:r>
+        <w:rPr>
+          <w:b/>
+          <w:sz w:val="28"/>
+          <w:szCs w:val="28"/>
+        </w:rPr>
+        <w:t xml:space="preserve">:: </w:t>
+      </w:r>
+      <w:r>
+        <w:rPr>
+          <w:sz w:val="28"/>
+          <w:szCs w:val="28"/>
+        </w:rPr>
+        <w:t>This is done in the route or controller section using PDO query format. Here a static DB::update(); class is used. Example below:-</w:t>
+      </w:r>
+    </w:p>
+    <w:p>
+      <w:pPr>
+        <w:pStyle w:val="ListBullet"/>
+        <w:numPr>
+          <w:ilvl w:val="0"/>
+          <w:numId w:val="0"/>
+        </w:numPr>
+        <w:rPr>
+          <w:b/>
+          <w:sz w:val="28"/>
+          <w:szCs w:val="28"/>
+        </w:rPr>
+      </w:pPr>
+      <w:r>
+        <w:rPr>
+          <w:b/>
+          <w:sz w:val="28"/>
+          <w:szCs w:val="28"/>
+        </w:rPr>
+        <w:t>$updated = DB::update(“update posts set title = ? where id = ?)”, [“Updated title”, 1]); return $updated;</w:t>
+      </w:r>
+    </w:p>
+    <w:p>
+      <w:pPr>
+        <w:pStyle w:val="ListBullet"/>
+        <w:numPr>
+          <w:ilvl w:val="0"/>
+          <w:numId w:val="0"/>
+        </w:numPr>
+        <w:rPr>
+          <w:sz w:val="28"/>
+          <w:szCs w:val="28"/>
+        </w:rPr>
+      </w:pPr>
+      <w:r>
+        <w:rPr>
+          <w:b/>
+          <w:sz w:val="28"/>
+          <w:szCs w:val="28"/>
+        </w:rPr>
+        <w:lastRenderedPageBreak/>
+        <w:tab/>
+      </w:r>
+      <w:r>
+        <w:rPr>
+          <w:b/>
+          <w:sz w:val="28"/>
+          <w:szCs w:val="28"/>
+          <w:u w:val="single"/>
+        </w:rPr>
+        <w:t xml:space="preserve">Delete </w:t>
+      </w:r>
+      <w:r>
+        <w:rPr>
+          <w:b/>
+          <w:sz w:val="28"/>
+          <w:szCs w:val="28"/>
+        </w:rPr>
+        <w:t xml:space="preserve">:: </w:t>
+      </w:r>
+      <w:r>
+        <w:rPr>
+          <w:sz w:val="28"/>
+          <w:szCs w:val="28"/>
+        </w:rPr>
+        <w:t>This is done in the route or controller section using PDO query format. Here a static DB::delete(); class is used. Example below:-</w:t>
+      </w:r>
+    </w:p>
+    <w:p>
+      <w:pPr>
+        <w:pStyle w:val="ListBullet"/>
+        <w:numPr>
+          <w:ilvl w:val="0"/>
+          <w:numId w:val="0"/>
+        </w:numPr>
+        <w:rPr>
+          <w:b/>
+          <w:sz w:val="28"/>
+          <w:szCs w:val="28"/>
+        </w:rPr>
+      </w:pPr>
+      <w:r>
+        <w:rPr>
+          <w:b/>
+          <w:sz w:val="28"/>
+          <w:szCs w:val="28"/>
+        </w:rPr>
+        <w:t>$delete = DB::delete(“delete from posts where id = ?)”, [1]);</w:t>
+      </w:r>
+    </w:p>
+    <w:p>
+      <w:pPr>
+        <w:pStyle w:val="ListBullet"/>
+        <w:numPr>
+          <w:ilvl w:val="0"/>
+          <w:numId w:val="0"/>
+        </w:numPr>
+        <w:rPr>
+          <w:b/>
+          <w:sz w:val="28"/>
+          <w:szCs w:val="28"/>
+        </w:rPr>
+      </w:pPr>
+      <w:r>
+        <w:rPr>
+          <w:b/>
+          <w:sz w:val="28"/>
+          <w:szCs w:val="28"/>
+        </w:rPr>
+        <w:t>return $delete;</w:t>
+      </w:r>
+    </w:p>
+    <w:p>
+      <w:pPr>
+        <w:pStyle w:val="ListBullet"/>
+        <w:rPr>
+          <w:b/>
+        </w:rPr>
+      </w:pPr>
+      <w:r>
+        <w:rPr>
+          <w:b/>
+        </w:rPr>
+        <w:t xml:space="preserve">Eloquent </w:t>
+      </w:r>
+      <w:r>
+        <w:rPr>
+          <w:b/>
+        </w:rPr>
+        <w:t>::</w:t>
+      </w:r>
+      <w:r>
+        <w:rPr>
+          <w:b/>
+        </w:rPr>
+        <w:t xml:space="preserve"> </w:t>
+      </w:r>
+    </w:p>
+    <w:p>
+      <w:pPr>
+        <w:pStyle w:val="ListBullet"/>
+        <w:numPr>
+          <w:ilvl w:val="0"/>
+          <w:numId w:val="0"/>
+        </w:numPr>
+        <w:ind w:left="432"/>
+      </w:pPr>
+      <w:r>
+        <w:t>This allows us to deal with laravel database with ease</w:t>
+      </w:r>
+      <w:r>
+        <w:t>.</w:t>
+      </w:r>
+    </w:p>
+    <w:p>
+      <w:pPr>
+        <w:pStyle w:val="ListBullet"/>
+        <w:numPr>
+          <w:ilvl w:val="0"/>
+          <w:numId w:val="0"/>
+        </w:numPr>
+        <w:ind w:left="432"/>
+        <w:rPr>
+          <w:b/>
+        </w:rPr>
+      </w:pPr>
+      <w:r>
+        <w:rPr>
+          <w:b/>
+        </w:rPr>
+        <w:t>[</w:t>
+      </w:r>
+      <w:r>
+        <w:rPr>
+          <w:b/>
+          <w:u w:val="single"/>
+        </w:rPr>
+        <w:t>How to create a model</w:t>
+      </w:r>
+      <w:r>
+        <w:rPr>
+          <w:u w:val="single"/>
+        </w:rPr>
+        <w:t xml:space="preserve"> </w:t>
+      </w:r>
+      <w:r>
+        <w:t>::</w:t>
+      </w:r>
+      <w:r>
+        <w:rPr>
+          <w:u w:val="single"/>
+        </w:rPr>
+        <w:t xml:space="preserve"> </w:t>
+      </w:r>
+      <w:r>
+        <w:rPr>
+          <w:b/>
+        </w:rPr>
+        <w:t>php artisan make:model Post -m]  :-</w:t>
+      </w:r>
+    </w:p>
+    <w:p>
+      <w:pPr>
+        <w:pStyle w:val="ListBullet"/>
+        <w:numPr>
+          <w:ilvl w:val="0"/>
+          <w:numId w:val="0"/>
+        </w:numPr>
+        <w:ind w:left="432"/>
+      </w:pPr>
+      <w:r>
+        <w:rPr>
+          <w:b/>
+        </w:rPr>
+        <w:tab/>
+      </w:r>
+      <w:r>
+        <w:t>H</w:t>
+      </w:r>
+      <w:r>
+        <w:t xml:space="preserve">ere the flag[-m] creates a migration </w:t>
+      </w:r>
+      <w:r>
+        <w:t xml:space="preserve">that’s related to the post model. The model created above is assumed to deal with the </w:t>
+      </w:r>
+      <w:r>
+        <w:rPr>
+          <w:b/>
+        </w:rPr>
+        <w:t xml:space="preserve">posts </w:t>
+      </w:r>
+      <w:r>
+        <w:t xml:space="preserve">table in the data base (that is, the default model table is the model’s name in lowercase ending with an ‘s’). </w:t>
+      </w:r>
+    </w:p>
+    <w:p>
+      <w:pPr>
+        <w:pStyle w:val="ListBullet"/>
+        <w:numPr>
+          <w:ilvl w:val="0"/>
+          <w:numId w:val="0"/>
+        </w:numPr>
+        <w:ind w:left="432"/>
+      </w:pPr>
+      <w:r>
+        <w:tab/>
+        <w:t xml:space="preserve">The newly created model </w:t>
+      </w:r>
+      <w:r>
+        <w:t xml:space="preserve">is an extention of the model class. </w:t>
+      </w:r>
+    </w:p>
+    <w:p>
+      <w:pPr>
+        <w:pStyle w:val="ListBullet"/>
+        <w:numPr>
+          <w:ilvl w:val="0"/>
+          <w:numId w:val="0"/>
+        </w:numPr>
+        <w:ind w:left="432"/>
+        <w:rPr>
+          <w:b/>
+        </w:rPr>
+      </w:pPr>
+      <w:r>
+        <w:rPr>
+          <w:b/>
+        </w:rPr>
+        <w:t>MODEL PATH ::/app/.</w:t>
+      </w:r>
+    </w:p>
+    <w:p>
+      <w:pPr>
+        <w:pStyle w:val="ListBullet"/>
+        <w:numPr>
+          <w:ilvl w:val="0"/>
+          <w:numId w:val="0"/>
+        </w:numPr>
+        <w:ind w:left="432"/>
+        <w:rPr>
+          <w:b/>
+        </w:rPr>
+      </w:pPr>
+      <w:r>
+        <w:rPr>
+          <w:b/>
+        </w:rPr>
+        <w:t>[How to change default table name and primary key] :-</w:t>
+      </w:r>
+    </w:p>
+    <w:p>
+      <w:pPr>
+        <w:pStyle w:val="ListBullet"/>
+        <w:numPr>
+          <w:ilvl w:val="0"/>
+          <w:numId w:val="0"/>
+        </w:numPr>
+        <w:ind w:left="432"/>
+      </w:pPr>
+      <w:r>
+        <w:rPr>
+          <w:b/>
+        </w:rPr>
+        <w:tab/>
+      </w:r>
+      <w:r>
+        <w:t>The newly created model assume the name of the table as mentioned above.. it also assume that every table has and “id” column which is a primary key .. Hence the following code changes the default values..</w:t>
+      </w:r>
+    </w:p>
+    <w:p>
+      <w:pPr>
+        <w:pStyle w:val="ListBullet"/>
+        <w:numPr>
+          <w:ilvl w:val="0"/>
+          <w:numId w:val="0"/>
+        </w:numPr>
+        <w:ind w:left="432"/>
+        <w:rPr>
+          <w:b/>
+        </w:rPr>
+      </w:pPr>
+      <w:r>
+        <w:rPr>
+          <w:b/>
+        </w:rPr>
+        <w:t>Protected $table = ‘RealNameOfTable’;</w:t>
+      </w:r>
+    </w:p>
+    <w:p>
+      <w:pPr>
+        <w:pStyle w:val="ListBullet"/>
+        <w:numPr>
+          <w:ilvl w:val="0"/>
+          <w:numId w:val="0"/>
+        </w:numPr>
+        <w:ind w:left="432"/>
+        <w:rPr>
+          <w:b/>
+        </w:rPr>
+      </w:pPr>
+      <w:r>
+        <w:rPr>
+          <w:b/>
+        </w:rPr>
+        <w:t xml:space="preserve">Protected </w:t>
+      </w:r>
+      <w:r>
+        <w:rPr>
+          <w:b/>
+        </w:rPr>
+        <w:t>$priamarykey</w:t>
+      </w:r>
+      <w:r>
+        <w:rPr>
+          <w:b/>
+        </w:rPr>
+        <w:t xml:space="preserve"> =</w:t>
+      </w:r>
+      <w:r>
+        <w:rPr>
+          <w:b/>
+        </w:rPr>
+        <w:t xml:space="preserve"> ‘postsid’;</w:t>
+      </w:r>
+    </w:p>
+    <w:p>
+      <w:pPr>
+        <w:pStyle w:val="ListBullet"/>
+        <w:numPr>
+          <w:ilvl w:val="0"/>
+          <w:numId w:val="0"/>
+        </w:numPr>
+        <w:ind w:left="432"/>
+        <w:rPr>
+          <w:b/>
+          <w:u w:val="single"/>
+        </w:rPr>
+      </w:pPr>
+      <w:r>
+        <w:rPr>
+          <w:b/>
+          <w:u w:val="single"/>
+        </w:rPr>
+        <w:t>[How to retrieve data from database using ELOQUENT] :-</w:t>
+      </w:r>
+    </w:p>
+    <w:p>
+      <w:pPr>
+        <w:pStyle w:val="ListBullet"/>
+        <w:numPr>
+          <w:ilvl w:val="0"/>
+          <w:numId w:val="0"/>
+        </w:numPr>
+        <w:ind w:left="432"/>
+      </w:pPr>
+      <w:r>
+        <w:t>use App\Post</w:t>
+      </w:r>
+    </w:p>
+    <w:p>
+      <w:pPr>
+        <w:pStyle w:val="ListBullet"/>
+        <w:numPr>
+          <w:ilvl w:val="0"/>
+          <w:numId w:val="0"/>
+        </w:numPr>
+        <w:ind w:left="432"/>
+      </w:pPr>
+      <w:r>
+        <w:t>Route::get(‘/display’, function(){</w:t>
+      </w:r>
+    </w:p>
+    <w:p>
+      <w:pPr>
+        <w:pStyle w:val="ListBullet"/>
+        <w:numPr>
+          <w:ilvl w:val="0"/>
+          <w:numId w:val="0"/>
+        </w:numPr>
+        <w:ind w:left="432"/>
+      </w:pPr>
+      <w:r>
+        <w:tab/>
+        <w:t>$posts = Post::all();</w:t>
+      </w:r>
+    </w:p>
+    <w:p>
+      <w:pPr>
+        <w:pStyle w:val="ListBullet"/>
+        <w:numPr>
+          <w:ilvl w:val="0"/>
+          <w:numId w:val="0"/>
+        </w:numPr>
+        <w:ind w:left="432"/>
+      </w:pPr>
+      <w:r>
+        <w:t>OR</w:t>
+      </w:r>
+    </w:p>
+    <w:p>
+      <w:pPr>
+        <w:pStyle w:val="ListBullet"/>
+        <w:numPr>
+          <w:ilvl w:val="0"/>
+          <w:numId w:val="0"/>
+        </w:numPr>
+        <w:ind w:left="432"/>
+      </w:pPr>
+      <w:r>
+        <w:tab/>
+        <w:t>//$posts = Post::find(2);</w:t>
+      </w:r>
+    </w:p>
+    <w:p>
+      <w:pPr>
+        <w:pStyle w:val="ListBullet"/>
+        <w:numPr>
+          <w:ilvl w:val="0"/>
+          <w:numId w:val="0"/>
+        </w:numPr>
+        <w:ind w:left="432"/>
+      </w:pPr>
+      <w:r>
+        <w:tab/>
+        <w:t>foreach ($posts as $post){</w:t>
       </w:r>
     </w:p>
     <w:p>
@@ -195,825 +838,163 @@
           <w:numId w:val="0"/>
         </w:numPr>
         <w:ind w:left="432" w:firstLine="288"/>
-        <w:rPr>
-          <w:sz w:val="28"/>
-          <w:szCs w:val="28"/>
-        </w:rPr>
-      </w:pPr>
-      <w:r>
-        <w:rPr>
-          <w:sz w:val="28"/>
-          <w:szCs w:val="28"/>
-        </w:rPr>
-        <w:t xml:space="preserve">This is used to refactor codes in </w:t>
-      </w:r>
-      <w:proofErr w:type="spellStart"/>
-      <w:r>
-        <w:rPr>
-          <w:sz w:val="28"/>
-          <w:szCs w:val="28"/>
-        </w:rPr>
-        <w:t>laravel</w:t>
-      </w:r>
-      <w:proofErr w:type="spellEnd"/>
-      <w:r>
-        <w:rPr>
-          <w:sz w:val="28"/>
-          <w:szCs w:val="28"/>
-        </w:rPr>
-        <w:t xml:space="preserve"> to reduce the bulkiness of the code. @yield(‘</w:t>
-      </w:r>
-      <w:proofErr w:type="spellStart"/>
-      <w:r>
-        <w:rPr>
-          <w:sz w:val="28"/>
-          <w:szCs w:val="28"/>
-        </w:rPr>
-        <w:t>sectionName</w:t>
-      </w:r>
-      <w:proofErr w:type="spellEnd"/>
-      <w:r>
-        <w:rPr>
-          <w:sz w:val="28"/>
-          <w:szCs w:val="28"/>
-        </w:rPr>
-        <w:t xml:space="preserve">’) is used in the common file containing most of the html, to label a part that would be </w:t>
-      </w:r>
-      <w:proofErr w:type="spellStart"/>
-      <w:r>
-        <w:rPr>
-          <w:sz w:val="28"/>
-          <w:szCs w:val="28"/>
-        </w:rPr>
-        <w:t>refered</w:t>
-      </w:r>
-      <w:proofErr w:type="spellEnd"/>
-      <w:r>
-        <w:rPr>
-          <w:sz w:val="28"/>
-          <w:szCs w:val="28"/>
-        </w:rPr>
-        <w:t xml:space="preserve"> to from another file.</w:t>
-      </w:r>
-    </w:p>
-    <w:p>
-      <w:pPr>
-        <w:pStyle w:val="ListBullet"/>
-        <w:numPr>
-          <w:ilvl w:val="0"/>
-          <w:numId w:val="0"/>
-        </w:numPr>
-        <w:ind w:left="432" w:hanging="432"/>
-        <w:rPr>
-          <w:sz w:val="28"/>
-          <w:szCs w:val="28"/>
-        </w:rPr>
-      </w:pPr>
-      <w:r>
-        <w:rPr>
-          <w:sz w:val="28"/>
-          <w:szCs w:val="28"/>
-        </w:rPr>
+      </w:pPr>
+      <w:r>
+        <w:t>return $post-&gt;title;  }</w:t>
+      </w:r>
+    </w:p>
+    <w:p>
+      <w:pPr>
+        <w:pStyle w:val="ListBullet"/>
+        <w:numPr>
+          <w:ilvl w:val="0"/>
+          <w:numId w:val="0"/>
+        </w:numPr>
+        <w:ind w:left="432"/>
+        <w:rPr>
+          <w:b/>
+        </w:rPr>
+      </w:pPr>
+      <w:r>
+        <w:rPr>
+          <w:b/>
+        </w:rPr>
+        <w:lastRenderedPageBreak/>
+        <w:t>});</w:t>
+      </w:r>
+    </w:p>
+    <w:p>
+      <w:pPr>
+        <w:pStyle w:val="ListBullet"/>
+        <w:numPr>
+          <w:ilvl w:val="0"/>
+          <w:numId w:val="0"/>
+        </w:numPr>
+        <w:ind w:left="432"/>
+        <w:rPr>
+          <w:b/>
+          <w:u w:val="single"/>
+        </w:rPr>
+      </w:pPr>
+      <w:r>
+        <w:rPr>
+          <w:b/>
+          <w:u w:val="single"/>
+        </w:rPr>
+        <w:t>[How to retrieve more specific data from db using ELOQUENT</w:t>
+      </w:r>
+      <w:r>
+        <w:rPr>
+          <w:b/>
+          <w:u w:val="single"/>
+        </w:rPr>
+        <w:t>]</w:t>
+      </w:r>
+      <w:r>
+        <w:rPr>
+          <w:b/>
+          <w:u w:val="single"/>
+        </w:rPr>
+        <w:t>:-</w:t>
+      </w:r>
+    </w:p>
+    <w:p>
+      <w:pPr>
+        <w:pStyle w:val="ListBullet"/>
+        <w:numPr>
+          <w:ilvl w:val="0"/>
+          <w:numId w:val="0"/>
+        </w:numPr>
+        <w:ind w:left="432"/>
+      </w:pPr>
+      <w:r>
+        <w:t>Route::get(‘/find’, function (){</w:t>
+      </w:r>
+    </w:p>
+    <w:p>
+      <w:pPr>
+        <w:pStyle w:val="ListBullet"/>
+        <w:numPr>
+          <w:ilvl w:val="0"/>
+          <w:numId w:val="0"/>
+        </w:numPr>
+        <w:ind w:left="432"/>
+      </w:pPr>
+      <w:r>
         <w:tab/>
-        <w:t>@</w:t>
-      </w:r>
-      <w:proofErr w:type="gramStart"/>
-      <w:r>
-        <w:rPr>
-          <w:sz w:val="28"/>
-          <w:szCs w:val="28"/>
-        </w:rPr>
-        <w:t>extends(</w:t>
-      </w:r>
-      <w:proofErr w:type="gramEnd"/>
-      <w:r>
-        <w:rPr>
-          <w:sz w:val="28"/>
-          <w:szCs w:val="28"/>
-        </w:rPr>
-        <w:t>‘common file’s path and initial name’) is used to extend or include the common file in the page of choice.</w:t>
-      </w:r>
-    </w:p>
-    <w:p>
-      <w:pPr>
-        <w:pStyle w:val="ListBullet"/>
-        <w:numPr>
-          <w:ilvl w:val="0"/>
-          <w:numId w:val="0"/>
-        </w:numPr>
-        <w:ind w:left="432" w:hanging="432"/>
-        <w:rPr>
-          <w:sz w:val="28"/>
-          <w:szCs w:val="28"/>
-        </w:rPr>
-      </w:pPr>
-      <w:r>
-        <w:rPr>
-          <w:sz w:val="28"/>
-          <w:szCs w:val="28"/>
-        </w:rPr>
+        <w:t>$posts = Post::where(‘id’, 2)-&gt;orderBy(‘id’, ‘desc’)</w:t>
+      </w:r>
+      <w:r>
+        <w:t>-&gt;take</w:t>
+      </w:r>
+      <w:r>
+        <w:t>(</w:t>
+      </w:r>
+      <w:r>
+        <w:t>1</w:t>
+      </w:r>
+      <w:r>
+        <w:t>)</w:t>
+      </w:r>
+      <w:r>
+        <w:t>-&gt;get();</w:t>
+      </w:r>
+    </w:p>
+    <w:p>
+      <w:pPr>
+        <w:pStyle w:val="ListBullet"/>
+        <w:numPr>
+          <w:ilvl w:val="0"/>
+          <w:numId w:val="0"/>
+        </w:numPr>
+        <w:ind w:left="432"/>
+      </w:pPr>
+      <w:r>
         <w:tab/>
-        <w:t>@section(‘</w:t>
-      </w:r>
-      <w:proofErr w:type="spellStart"/>
-      <w:r>
-        <w:rPr>
-          <w:sz w:val="28"/>
-          <w:szCs w:val="28"/>
-        </w:rPr>
-        <w:t>sectionName</w:t>
-      </w:r>
-      <w:proofErr w:type="spellEnd"/>
-      <w:r>
-        <w:rPr>
-          <w:sz w:val="28"/>
-          <w:szCs w:val="28"/>
-        </w:rPr>
-        <w:t>’)/@stop is used to embed a section that wants to be changed in the common file.</w:t>
-      </w:r>
-    </w:p>
-    <w:p>
-      <w:pPr>
-        <w:pStyle w:val="ListBullet"/>
-        <w:numPr>
-          <w:ilvl w:val="0"/>
-          <w:numId w:val="0"/>
-        </w:numPr>
-        <w:ind w:left="432"/>
-      </w:pPr>
-    </w:p>
-    <w:p>
-      <w:pPr>
-        <w:pStyle w:val="ListBullet"/>
-        <w:rPr>
-          <w:b/>
-        </w:rPr>
-      </w:pPr>
-      <w:r>
-        <w:rPr>
-          <w:b/>
-        </w:rPr>
-        <w:t xml:space="preserve">LARAVEL RAW SQL </w:t>
-      </w:r>
-      <w:proofErr w:type="gramStart"/>
-      <w:r>
-        <w:rPr>
-          <w:b/>
-        </w:rPr>
-        <w:t>QUERY::</w:t>
-      </w:r>
-      <w:proofErr w:type="gramEnd"/>
-    </w:p>
-    <w:p>
-      <w:pPr>
-        <w:pStyle w:val="ListBullet"/>
-        <w:numPr>
-          <w:ilvl w:val="0"/>
-          <w:numId w:val="0"/>
-        </w:numPr>
-        <w:rPr>
-          <w:sz w:val="28"/>
-          <w:szCs w:val="28"/>
-        </w:rPr>
-      </w:pPr>
-      <w:r>
-        <w:rPr>
-          <w:b/>
-          <w:sz w:val="28"/>
-          <w:szCs w:val="28"/>
-        </w:rPr>
-        <w:tab/>
-      </w:r>
-      <w:proofErr w:type="gramStart"/>
-      <w:r>
-        <w:rPr>
-          <w:b/>
-          <w:sz w:val="28"/>
-          <w:szCs w:val="28"/>
-          <w:u w:val="single"/>
-        </w:rPr>
-        <w:t>Insert</w:t>
-      </w:r>
-      <w:r>
-        <w:rPr>
-          <w:b/>
-          <w:sz w:val="28"/>
-          <w:szCs w:val="28"/>
-          <w:u w:val="single"/>
-        </w:rPr>
-        <w:t xml:space="preserve"> </w:t>
-      </w:r>
-      <w:r>
-        <w:rPr>
-          <w:b/>
-          <w:sz w:val="28"/>
-          <w:szCs w:val="28"/>
-        </w:rPr>
-        <w:t>:</w:t>
-      </w:r>
-      <w:proofErr w:type="gramEnd"/>
-      <w:r>
-        <w:rPr>
-          <w:b/>
-          <w:sz w:val="28"/>
-          <w:szCs w:val="28"/>
-        </w:rPr>
-        <w:t xml:space="preserve">: </w:t>
-      </w:r>
-      <w:r>
-        <w:rPr>
-          <w:sz w:val="28"/>
-          <w:szCs w:val="28"/>
-        </w:rPr>
-        <w:t xml:space="preserve">This is done in the route or controller section using PDO query format. Here a static </w:t>
-      </w:r>
-      <w:proofErr w:type="gramStart"/>
-      <w:r>
-        <w:rPr>
-          <w:sz w:val="28"/>
-          <w:szCs w:val="28"/>
-        </w:rPr>
-        <w:t>DB::</w:t>
-      </w:r>
-      <w:proofErr w:type="gramEnd"/>
-      <w:r>
-        <w:rPr>
-          <w:sz w:val="28"/>
-          <w:szCs w:val="28"/>
-        </w:rPr>
-        <w:t xml:space="preserve">insert(); class is used. Example </w:t>
-      </w:r>
-      <w:proofErr w:type="gramStart"/>
-      <w:r>
-        <w:rPr>
-          <w:sz w:val="28"/>
-          <w:szCs w:val="28"/>
-        </w:rPr>
-        <w:t>below:-</w:t>
-      </w:r>
-      <w:proofErr w:type="gramEnd"/>
-    </w:p>
-    <w:p>
-      <w:pPr>
-        <w:pStyle w:val="ListBullet"/>
-        <w:numPr>
-          <w:ilvl w:val="0"/>
-          <w:numId w:val="0"/>
-        </w:numPr>
-        <w:rPr>
-          <w:b/>
-          <w:sz w:val="28"/>
-          <w:szCs w:val="28"/>
-        </w:rPr>
-      </w:pPr>
-      <w:proofErr w:type="gramStart"/>
-      <w:r>
-        <w:rPr>
-          <w:b/>
-          <w:sz w:val="28"/>
-          <w:szCs w:val="28"/>
-        </w:rPr>
-        <w:t>DB::</w:t>
-      </w:r>
-      <w:proofErr w:type="gramEnd"/>
-      <w:r>
-        <w:rPr>
-          <w:b/>
-          <w:sz w:val="28"/>
-          <w:szCs w:val="28"/>
-        </w:rPr>
-        <w:t>insert(“insert into post(title, content) values (?, ?)”, [“This is the title”, ”This is the content”]);</w:t>
-      </w:r>
-    </w:p>
-    <w:p>
-      <w:pPr>
-        <w:pStyle w:val="ListBullet"/>
-        <w:numPr>
-          <w:ilvl w:val="0"/>
-          <w:numId w:val="0"/>
-        </w:numPr>
-        <w:ind w:firstLine="720"/>
-        <w:rPr>
-          <w:sz w:val="28"/>
-          <w:szCs w:val="28"/>
-        </w:rPr>
-      </w:pPr>
-      <w:proofErr w:type="gramStart"/>
-      <w:r>
-        <w:rPr>
-          <w:b/>
-          <w:sz w:val="28"/>
-          <w:szCs w:val="28"/>
-          <w:u w:val="single"/>
-        </w:rPr>
-        <w:t>Read</w:t>
-      </w:r>
-      <w:r>
-        <w:rPr>
-          <w:b/>
-          <w:sz w:val="28"/>
-          <w:szCs w:val="28"/>
-          <w:u w:val="single"/>
-        </w:rPr>
-        <w:t xml:space="preserve"> </w:t>
-      </w:r>
-      <w:r>
-        <w:rPr>
-          <w:b/>
-          <w:sz w:val="28"/>
-          <w:szCs w:val="28"/>
-        </w:rPr>
-        <w:t>:</w:t>
-      </w:r>
-      <w:proofErr w:type="gramEnd"/>
-      <w:r>
-        <w:rPr>
-          <w:b/>
-          <w:sz w:val="28"/>
-          <w:szCs w:val="28"/>
-        </w:rPr>
-        <w:t xml:space="preserve">: </w:t>
-      </w:r>
-      <w:r>
-        <w:rPr>
-          <w:sz w:val="28"/>
-          <w:szCs w:val="28"/>
-        </w:rPr>
-        <w:t xml:space="preserve">This is done in the route or controller section using PDO query </w:t>
-      </w:r>
-      <w:r>
-        <w:rPr>
-          <w:sz w:val="28"/>
-          <w:szCs w:val="28"/>
-        </w:rPr>
-        <w:t xml:space="preserve">format. Here a static </w:t>
-      </w:r>
-      <w:proofErr w:type="gramStart"/>
-      <w:r>
-        <w:rPr>
-          <w:sz w:val="28"/>
-          <w:szCs w:val="28"/>
-        </w:rPr>
-        <w:t>DB::</w:t>
-      </w:r>
-      <w:proofErr w:type="gramEnd"/>
-      <w:r>
-        <w:rPr>
-          <w:sz w:val="28"/>
-          <w:szCs w:val="28"/>
-        </w:rPr>
-        <w:t>select</w:t>
-      </w:r>
-      <w:r>
-        <w:rPr>
-          <w:sz w:val="28"/>
-          <w:szCs w:val="28"/>
-        </w:rPr>
-        <w:t xml:space="preserve">(); class is used. Example </w:t>
-      </w:r>
-      <w:proofErr w:type="gramStart"/>
-      <w:r>
-        <w:rPr>
-          <w:sz w:val="28"/>
-          <w:szCs w:val="28"/>
-        </w:rPr>
-        <w:t>below:-</w:t>
-      </w:r>
-      <w:proofErr w:type="gramEnd"/>
-    </w:p>
-    <w:p>
-      <w:pPr>
-        <w:pStyle w:val="ListBullet"/>
-        <w:numPr>
-          <w:ilvl w:val="0"/>
-          <w:numId w:val="0"/>
-        </w:numPr>
-        <w:rPr>
-          <w:b/>
-          <w:sz w:val="28"/>
-          <w:szCs w:val="28"/>
-        </w:rPr>
-      </w:pPr>
-      <w:r>
-        <w:rPr>
-          <w:b/>
-          <w:sz w:val="28"/>
-          <w:szCs w:val="28"/>
-        </w:rPr>
-        <w:t xml:space="preserve">$results = </w:t>
-      </w:r>
-      <w:proofErr w:type="gramStart"/>
-      <w:r>
-        <w:rPr>
-          <w:b/>
-          <w:sz w:val="28"/>
-          <w:szCs w:val="28"/>
-        </w:rPr>
-        <w:t>DB::</w:t>
-      </w:r>
-      <w:proofErr w:type="gramEnd"/>
-      <w:r>
-        <w:rPr>
-          <w:b/>
-          <w:sz w:val="28"/>
-          <w:szCs w:val="28"/>
-        </w:rPr>
-        <w:t>select(“select * from post where id = ?”, [2]</w:t>
-      </w:r>
-      <w:r>
-        <w:rPr>
-          <w:b/>
-          <w:sz w:val="28"/>
-          <w:szCs w:val="28"/>
-        </w:rPr>
-        <w:t>);</w:t>
-      </w:r>
-    </w:p>
-    <w:p>
-      <w:pPr>
-        <w:pStyle w:val="ListBullet"/>
-        <w:numPr>
-          <w:ilvl w:val="0"/>
-          <w:numId w:val="0"/>
-        </w:numPr>
-        <w:rPr>
-          <w:b/>
-          <w:sz w:val="28"/>
-          <w:szCs w:val="28"/>
-        </w:rPr>
-      </w:pPr>
-      <w:r>
-        <w:rPr>
-          <w:b/>
-          <w:sz w:val="28"/>
-          <w:szCs w:val="28"/>
-        </w:rPr>
-        <w:t>return $results;</w:t>
-      </w:r>
-    </w:p>
-    <w:p>
-      <w:pPr>
-        <w:pStyle w:val="ListBullet"/>
-        <w:numPr>
-          <w:ilvl w:val="0"/>
-          <w:numId w:val="0"/>
-        </w:numPr>
-        <w:rPr>
-          <w:sz w:val="28"/>
-          <w:szCs w:val="28"/>
-        </w:rPr>
-      </w:pPr>
-      <w:r>
-        <w:rPr>
-          <w:b/>
-          <w:sz w:val="28"/>
-          <w:szCs w:val="28"/>
-        </w:rPr>
-        <w:tab/>
-      </w:r>
-      <w:proofErr w:type="gramStart"/>
-      <w:r>
-        <w:rPr>
-          <w:b/>
-          <w:sz w:val="28"/>
-          <w:szCs w:val="28"/>
-          <w:u w:val="single"/>
-        </w:rPr>
-        <w:t xml:space="preserve">Update </w:t>
-      </w:r>
-      <w:r>
-        <w:rPr>
-          <w:b/>
-          <w:sz w:val="28"/>
-          <w:szCs w:val="28"/>
-        </w:rPr>
-        <w:t>:</w:t>
-      </w:r>
-      <w:proofErr w:type="gramEnd"/>
-      <w:r>
-        <w:rPr>
-          <w:b/>
-          <w:sz w:val="28"/>
-          <w:szCs w:val="28"/>
-        </w:rPr>
-        <w:t xml:space="preserve">: </w:t>
-      </w:r>
-      <w:r>
-        <w:rPr>
-          <w:sz w:val="28"/>
-          <w:szCs w:val="28"/>
-        </w:rPr>
-        <w:t>This is done in the route or controller section using PDO query</w:t>
-      </w:r>
-      <w:r>
-        <w:rPr>
-          <w:sz w:val="28"/>
-          <w:szCs w:val="28"/>
-        </w:rPr>
-        <w:t xml:space="preserve"> format. Here a static </w:t>
-      </w:r>
-      <w:proofErr w:type="gramStart"/>
-      <w:r>
-        <w:rPr>
-          <w:sz w:val="28"/>
-          <w:szCs w:val="28"/>
-        </w:rPr>
-        <w:t>DB::</w:t>
-      </w:r>
-      <w:proofErr w:type="gramEnd"/>
-      <w:r>
-        <w:rPr>
-          <w:sz w:val="28"/>
-          <w:szCs w:val="28"/>
-        </w:rPr>
-        <w:t>upda</w:t>
-      </w:r>
-      <w:r>
-        <w:rPr>
-          <w:sz w:val="28"/>
-          <w:szCs w:val="28"/>
-        </w:rPr>
-        <w:t>t</w:t>
-      </w:r>
-      <w:r>
-        <w:rPr>
-          <w:sz w:val="28"/>
-          <w:szCs w:val="28"/>
-        </w:rPr>
-        <w:t>e</w:t>
-      </w:r>
-      <w:r>
-        <w:rPr>
-          <w:sz w:val="28"/>
-          <w:szCs w:val="28"/>
-        </w:rPr>
-        <w:t xml:space="preserve">(); class is used. Example </w:t>
-      </w:r>
-      <w:proofErr w:type="gramStart"/>
-      <w:r>
-        <w:rPr>
-          <w:sz w:val="28"/>
-          <w:szCs w:val="28"/>
-        </w:rPr>
-        <w:t>below:-</w:t>
-      </w:r>
-      <w:proofErr w:type="gramEnd"/>
-    </w:p>
-    <w:p>
-      <w:pPr>
-        <w:pStyle w:val="ListBullet"/>
-        <w:numPr>
-          <w:ilvl w:val="0"/>
-          <w:numId w:val="0"/>
-        </w:numPr>
-        <w:rPr>
-          <w:b/>
-          <w:sz w:val="28"/>
-          <w:szCs w:val="28"/>
-        </w:rPr>
-      </w:pPr>
-      <w:r>
-        <w:rPr>
-          <w:b/>
-          <w:sz w:val="28"/>
-          <w:szCs w:val="28"/>
-        </w:rPr>
-        <w:t xml:space="preserve">$updated = </w:t>
-      </w:r>
-      <w:proofErr w:type="gramStart"/>
-      <w:r>
-        <w:rPr>
-          <w:b/>
-          <w:sz w:val="28"/>
-          <w:szCs w:val="28"/>
-        </w:rPr>
-        <w:t>DB::</w:t>
-      </w:r>
-      <w:proofErr w:type="gramEnd"/>
-      <w:r>
-        <w:rPr>
-          <w:b/>
-          <w:sz w:val="28"/>
-          <w:szCs w:val="28"/>
-        </w:rPr>
-        <w:t xml:space="preserve">update(“update posts set title = ? where id = ?)”, [“Updated </w:t>
+        <w:t>return $posts;</w:t>
       </w:r>
       <w:bookmarkStart w:id="0" w:name="_GoBack"/>
       <w:bookmarkEnd w:id="0"/>
-      <w:r>
-        <w:rPr>
-          <w:b/>
-          <w:sz w:val="28"/>
-          <w:szCs w:val="28"/>
-        </w:rPr>
-        <w:t>title”, 1</w:t>
-      </w:r>
-      <w:r>
-        <w:rPr>
-          <w:b/>
-          <w:sz w:val="28"/>
-          <w:szCs w:val="28"/>
-        </w:rPr>
-        <w:t>])</w:t>
-      </w:r>
-      <w:r>
-        <w:rPr>
-          <w:b/>
-          <w:sz w:val="28"/>
-          <w:szCs w:val="28"/>
-        </w:rPr>
-        <w:t>; return $updated;</w:t>
-      </w:r>
-    </w:p>
-    <w:p>
-      <w:pPr>
-        <w:pStyle w:val="ListBullet"/>
-        <w:numPr>
-          <w:ilvl w:val="0"/>
-          <w:numId w:val="0"/>
-        </w:numPr>
-        <w:rPr>
-          <w:sz w:val="28"/>
-          <w:szCs w:val="28"/>
-        </w:rPr>
-      </w:pPr>
-      <w:r>
-        <w:rPr>
-          <w:b/>
-          <w:sz w:val="28"/>
-          <w:szCs w:val="28"/>
-        </w:rPr>
-        <w:lastRenderedPageBreak/>
-        <w:tab/>
-      </w:r>
-      <w:proofErr w:type="gramStart"/>
-      <w:r>
-        <w:rPr>
-          <w:b/>
-          <w:sz w:val="28"/>
-          <w:szCs w:val="28"/>
-          <w:u w:val="single"/>
-        </w:rPr>
-        <w:t>Delete</w:t>
-      </w:r>
-      <w:r>
-        <w:rPr>
-          <w:b/>
-          <w:sz w:val="28"/>
-          <w:szCs w:val="28"/>
-          <w:u w:val="single"/>
-        </w:rPr>
-        <w:t xml:space="preserve"> </w:t>
-      </w:r>
-      <w:r>
-        <w:rPr>
-          <w:b/>
-          <w:sz w:val="28"/>
-          <w:szCs w:val="28"/>
-        </w:rPr>
-        <w:t>:</w:t>
-      </w:r>
-      <w:proofErr w:type="gramEnd"/>
-      <w:r>
-        <w:rPr>
-          <w:b/>
-          <w:sz w:val="28"/>
-          <w:szCs w:val="28"/>
-        </w:rPr>
-        <w:t xml:space="preserve">: </w:t>
-      </w:r>
-      <w:r>
-        <w:rPr>
-          <w:sz w:val="28"/>
-          <w:szCs w:val="28"/>
-        </w:rPr>
-        <w:t xml:space="preserve">This is done in the route or controller section using PDO query </w:t>
-      </w:r>
-      <w:r>
-        <w:rPr>
-          <w:sz w:val="28"/>
-          <w:szCs w:val="28"/>
-        </w:rPr>
-        <w:t xml:space="preserve">format. Here a static </w:t>
-      </w:r>
-      <w:proofErr w:type="gramStart"/>
-      <w:r>
-        <w:rPr>
-          <w:sz w:val="28"/>
-          <w:szCs w:val="28"/>
-        </w:rPr>
-        <w:t>DB::</w:t>
-      </w:r>
-      <w:proofErr w:type="gramEnd"/>
-      <w:r>
-        <w:rPr>
-          <w:sz w:val="28"/>
-          <w:szCs w:val="28"/>
-        </w:rPr>
-        <w:t>delete</w:t>
-      </w:r>
-      <w:r>
-        <w:rPr>
-          <w:sz w:val="28"/>
-          <w:szCs w:val="28"/>
-        </w:rPr>
-        <w:t xml:space="preserve">(); class is used. Example </w:t>
-      </w:r>
-      <w:proofErr w:type="gramStart"/>
-      <w:r>
-        <w:rPr>
-          <w:sz w:val="28"/>
-          <w:szCs w:val="28"/>
-        </w:rPr>
-        <w:t>below:-</w:t>
-      </w:r>
-      <w:proofErr w:type="gramEnd"/>
-    </w:p>
-    <w:p>
-      <w:pPr>
-        <w:pStyle w:val="ListBullet"/>
-        <w:numPr>
-          <w:ilvl w:val="0"/>
-          <w:numId w:val="0"/>
-        </w:numPr>
-        <w:rPr>
-          <w:b/>
-          <w:sz w:val="28"/>
-          <w:szCs w:val="28"/>
-        </w:rPr>
-      </w:pPr>
-      <w:r>
-        <w:rPr>
-          <w:b/>
-          <w:sz w:val="28"/>
-          <w:szCs w:val="28"/>
-        </w:rPr>
-        <w:t xml:space="preserve">$delete = </w:t>
-      </w:r>
-      <w:proofErr w:type="gramStart"/>
-      <w:r>
-        <w:rPr>
-          <w:b/>
-          <w:sz w:val="28"/>
-          <w:szCs w:val="28"/>
-        </w:rPr>
-        <w:t>DB::</w:t>
-      </w:r>
-      <w:proofErr w:type="gramEnd"/>
-      <w:r>
-        <w:rPr>
-          <w:b/>
-          <w:sz w:val="28"/>
-          <w:szCs w:val="28"/>
-        </w:rPr>
-        <w:t xml:space="preserve">delete(“delete from posts where id = </w:t>
-      </w:r>
-      <w:r>
-        <w:rPr>
-          <w:b/>
-          <w:sz w:val="28"/>
-          <w:szCs w:val="28"/>
-        </w:rPr>
-        <w:t>?)”, [</w:t>
-      </w:r>
-      <w:r>
-        <w:rPr>
-          <w:b/>
-          <w:sz w:val="28"/>
-          <w:szCs w:val="28"/>
-        </w:rPr>
-        <w:t>1</w:t>
-      </w:r>
-      <w:r>
-        <w:rPr>
-          <w:b/>
-          <w:sz w:val="28"/>
-          <w:szCs w:val="28"/>
-        </w:rPr>
-        <w:t>]);</w:t>
-      </w:r>
-    </w:p>
-    <w:p>
-      <w:pPr>
-        <w:pStyle w:val="ListBullet"/>
-        <w:numPr>
-          <w:ilvl w:val="0"/>
-          <w:numId w:val="0"/>
-        </w:numPr>
-        <w:rPr>
-          <w:b/>
-          <w:sz w:val="28"/>
-          <w:szCs w:val="28"/>
-        </w:rPr>
-      </w:pPr>
-      <w:r>
-        <w:rPr>
-          <w:b/>
-          <w:sz w:val="28"/>
-          <w:szCs w:val="28"/>
-        </w:rPr>
-        <w:t>return $delete;</w:t>
-      </w:r>
+    </w:p>
+    <w:p>
+      <w:pPr>
+        <w:pStyle w:val="ListBullet"/>
+        <w:numPr>
+          <w:ilvl w:val="0"/>
+          <w:numId w:val="0"/>
+        </w:numPr>
+        <w:ind w:left="432"/>
+      </w:pPr>
+      <w:r>
+        <w:t>});</w:t>
+      </w:r>
+    </w:p>
+    <w:p>
+      <w:pPr>
+        <w:pStyle w:val="ListBullet"/>
+        <w:numPr>
+          <w:ilvl w:val="0"/>
+          <w:numId w:val="0"/>
+        </w:numPr>
+        <w:ind w:left="432"/>
+        <w:rPr>
+          <w:b/>
+        </w:rPr>
+      </w:pPr>
+    </w:p>
+    <w:p>
+      <w:pPr>
+        <w:pStyle w:val="ListBullet"/>
+        <w:numPr>
+          <w:ilvl w:val="0"/>
+          <w:numId w:val="0"/>
+        </w:numPr>
+        <w:rPr>
+          <w:b/>
+          <w:sz w:val="28"/>
+          <w:szCs w:val="28"/>
+        </w:rPr>
+      </w:pPr>
     </w:p>
     <w:p>
       <w:pPr>
@@ -1137,7 +1118,7 @@
           <w:rPr>
             <w:noProof/>
           </w:rPr>
-          <w:t>2</w:t>
+          <w:t>3</w:t>
         </w:r>
         <w:r>
           <w:rPr>
@@ -1194,7 +1175,7 @@
   <w:abstractNum w:abstractNumId="1">
     <w:nsid w:val="FFFFFF89"/>
     <w:multiLevelType w:val="singleLevel"/>
-    <w:tmpl w:val="76ECE228"/>
+    <w:tmpl w:val="E274FD70"/>
     <w:lvl w:ilvl="0">
       <w:start w:val="1"/>
       <w:numFmt w:val="bullet"/>
@@ -1325,6 +1306,119 @@
     </w:lvl>
   </w:abstractNum>
   <w:abstractNum w:abstractNumId="3">
+    <w:nsid w:val="12904CDD"/>
+    <w:multiLevelType w:val="hybridMultilevel"/>
+    <w:tmpl w:val="DAB62A00"/>
+    <w:lvl w:ilvl="0" w:tplc="04090001">
+      <w:start w:val="1"/>
+      <w:numFmt w:val="bullet"/>
+      <w:lvlText w:val=""/>
+      <w:lvlJc w:val="left"/>
+      <w:pPr>
+        <w:ind w:left="720" w:hanging="360"/>
+      </w:pPr>
+      <w:rPr>
+        <w:rFonts w:ascii="Symbol" w:hAnsi="Symbol" w:hint="default"/>
+      </w:rPr>
+    </w:lvl>
+    <w:lvl w:ilvl="1" w:tplc="04090003" w:tentative="1">
+      <w:start w:val="1"/>
+      <w:numFmt w:val="bullet"/>
+      <w:lvlText w:val="o"/>
+      <w:lvlJc w:val="left"/>
+      <w:pPr>
+        <w:ind w:left="1440" w:hanging="360"/>
+      </w:pPr>
+      <w:rPr>
+        <w:rFonts w:ascii="Courier New" w:hAnsi="Courier New" w:cs="Courier New" w:hint="default"/>
+      </w:rPr>
+    </w:lvl>
+    <w:lvl w:ilvl="2" w:tplc="04090005" w:tentative="1">
+      <w:start w:val="1"/>
+      <w:numFmt w:val="bullet"/>
+      <w:lvlText w:val=""/>
+      <w:lvlJc w:val="left"/>
+      <w:pPr>
+        <w:ind w:left="2160" w:hanging="360"/>
+      </w:pPr>
+      <w:rPr>
+        <w:rFonts w:ascii="Wingdings" w:hAnsi="Wingdings" w:hint="default"/>
+      </w:rPr>
+    </w:lvl>
+    <w:lvl w:ilvl="3" w:tplc="04090001" w:tentative="1">
+      <w:start w:val="1"/>
+      <w:numFmt w:val="bullet"/>
+      <w:lvlText w:val=""/>
+      <w:lvlJc w:val="left"/>
+      <w:pPr>
+        <w:ind w:left="2880" w:hanging="360"/>
+      </w:pPr>
+      <w:rPr>
+        <w:rFonts w:ascii="Symbol" w:hAnsi="Symbol" w:hint="default"/>
+      </w:rPr>
+    </w:lvl>
+    <w:lvl w:ilvl="4" w:tplc="04090003" w:tentative="1">
+      <w:start w:val="1"/>
+      <w:numFmt w:val="bullet"/>
+      <w:lvlText w:val="o"/>
+      <w:lvlJc w:val="left"/>
+      <w:pPr>
+        <w:ind w:left="3600" w:hanging="360"/>
+      </w:pPr>
+      <w:rPr>
+        <w:rFonts w:ascii="Courier New" w:hAnsi="Courier New" w:cs="Courier New" w:hint="default"/>
+      </w:rPr>
+    </w:lvl>
+    <w:lvl w:ilvl="5" w:tplc="04090005" w:tentative="1">
+      <w:start w:val="1"/>
+      <w:numFmt w:val="bullet"/>
+      <w:lvlText w:val=""/>
+      <w:lvlJc w:val="left"/>
+      <w:pPr>
+        <w:ind w:left="4320" w:hanging="360"/>
+      </w:pPr>
+      <w:rPr>
+        <w:rFonts w:ascii="Wingdings" w:hAnsi="Wingdings" w:hint="default"/>
+      </w:rPr>
+    </w:lvl>
+    <w:lvl w:ilvl="6" w:tplc="04090001" w:tentative="1">
+      <w:start w:val="1"/>
+      <w:numFmt w:val="bullet"/>
+      <w:lvlText w:val=""/>
+      <w:lvlJc w:val="left"/>
+      <w:pPr>
+        <w:ind w:left="5040" w:hanging="360"/>
+      </w:pPr>
+      <w:rPr>
+        <w:rFonts w:ascii="Symbol" w:hAnsi="Symbol" w:hint="default"/>
+      </w:rPr>
+    </w:lvl>
+    <w:lvl w:ilvl="7" w:tplc="04090003" w:tentative="1">
+      <w:start w:val="1"/>
+      <w:numFmt w:val="bullet"/>
+      <w:lvlText w:val="o"/>
+      <w:lvlJc w:val="left"/>
+      <w:pPr>
+        <w:ind w:left="5760" w:hanging="360"/>
+      </w:pPr>
+      <w:rPr>
+        <w:rFonts w:ascii="Courier New" w:hAnsi="Courier New" w:cs="Courier New" w:hint="default"/>
+      </w:rPr>
+    </w:lvl>
+    <w:lvl w:ilvl="8" w:tplc="04090005" w:tentative="1">
+      <w:start w:val="1"/>
+      <w:numFmt w:val="bullet"/>
+      <w:lvlText w:val=""/>
+      <w:lvlJc w:val="left"/>
+      <w:pPr>
+        <w:ind w:left="6480" w:hanging="360"/>
+      </w:pPr>
+      <w:rPr>
+        <w:rFonts w:ascii="Wingdings" w:hAnsi="Wingdings" w:hint="default"/>
+      </w:rPr>
+    </w:lvl>
+  </w:abstractNum>
+  <w:abstractNum w:abstractNumId="4">
     <w:nsid w:val="20906CDF"/>
     <w:multiLevelType w:val="hybridMultilevel"/>
     <w:tmpl w:val="F2565D44"/>
@@ -1441,7 +1535,7 @@
       </w:rPr>
     </w:lvl>
   </w:abstractNum>
-  <w:abstractNum w:abstractNumId="4">
+  <w:abstractNum w:abstractNumId="5">
     <w:nsid w:val="2B324DC8"/>
     <w:multiLevelType w:val="hybridMultilevel"/>
     <w:tmpl w:val="946EB936"/>
@@ -1554,7 +1648,7 @@
       </w:rPr>
     </w:lvl>
   </w:abstractNum>
-  <w:abstractNum w:abstractNumId="5">
+  <w:abstractNum w:abstractNumId="6">
     <w:nsid w:val="2B896C05"/>
     <w:multiLevelType w:val="hybridMultilevel"/>
     <w:tmpl w:val="7C5A0522"/>
@@ -1667,7 +1761,7 @@
       </w:rPr>
     </w:lvl>
   </w:abstractNum>
-  <w:abstractNum w:abstractNumId="6">
+  <w:abstractNum w:abstractNumId="7">
     <w:nsid w:val="44D56C50"/>
     <w:multiLevelType w:val="hybridMultilevel"/>
     <w:tmpl w:val="2FB0D77A"/>
@@ -1780,7 +1874,120 @@
       </w:rPr>
     </w:lvl>
   </w:abstractNum>
-  <w:abstractNum w:abstractNumId="7">
+  <w:abstractNum w:abstractNumId="8">
+    <w:nsid w:val="4A3937EE"/>
+    <w:multiLevelType w:val="hybridMultilevel"/>
+    <w:tmpl w:val="BE08E350"/>
+    <w:lvl w:ilvl="0" w:tplc="04090001">
+      <w:start w:val="1"/>
+      <w:numFmt w:val="bullet"/>
+      <w:lvlText w:val=""/>
+      <w:lvlJc w:val="left"/>
+      <w:pPr>
+        <w:ind w:left="1152" w:hanging="360"/>
+      </w:pPr>
+      <w:rPr>
+        <w:rFonts w:ascii="Symbol" w:hAnsi="Symbol" w:hint="default"/>
+      </w:rPr>
+    </w:lvl>
+    <w:lvl w:ilvl="1" w:tplc="04090003" w:tentative="1">
+      <w:start w:val="1"/>
+      <w:numFmt w:val="bullet"/>
+      <w:lvlText w:val="o"/>
+      <w:lvlJc w:val="left"/>
+      <w:pPr>
+        <w:ind w:left="1872" w:hanging="360"/>
+      </w:pPr>
+      <w:rPr>
+        <w:rFonts w:ascii="Courier New" w:hAnsi="Courier New" w:cs="Courier New" w:hint="default"/>
+      </w:rPr>
+    </w:lvl>
+    <w:lvl w:ilvl="2" w:tplc="04090005" w:tentative="1">
+      <w:start w:val="1"/>
+      <w:numFmt w:val="bullet"/>
+      <w:lvlText w:val=""/>
+      <w:lvlJc w:val="left"/>
+      <w:pPr>
+        <w:ind w:left="2592" w:hanging="360"/>
+      </w:pPr>
+      <w:rPr>
+        <w:rFonts w:ascii="Wingdings" w:hAnsi="Wingdings" w:hint="default"/>
+      </w:rPr>
+    </w:lvl>
+    <w:lvl w:ilvl="3" w:tplc="04090001" w:tentative="1">
+      <w:start w:val="1"/>
+      <w:numFmt w:val="bullet"/>
+      <w:lvlText w:val=""/>
+      <w:lvlJc w:val="left"/>
+      <w:pPr>
+        <w:ind w:left="3312" w:hanging="360"/>
+      </w:pPr>
+      <w:rPr>
+        <w:rFonts w:ascii="Symbol" w:hAnsi="Symbol" w:hint="default"/>
+      </w:rPr>
+    </w:lvl>
+    <w:lvl w:ilvl="4" w:tplc="04090003" w:tentative="1">
+      <w:start w:val="1"/>
+      <w:numFmt w:val="bullet"/>
+      <w:lvlText w:val="o"/>
+      <w:lvlJc w:val="left"/>
+      <w:pPr>
+        <w:ind w:left="4032" w:hanging="360"/>
+      </w:pPr>
+      <w:rPr>
+        <w:rFonts w:ascii="Courier New" w:hAnsi="Courier New" w:cs="Courier New" w:hint="default"/>
+      </w:rPr>
+    </w:lvl>
+    <w:lvl w:ilvl="5" w:tplc="04090005" w:tentative="1">
+      <w:start w:val="1"/>
+      <w:numFmt w:val="bullet"/>
+      <w:lvlText w:val=""/>
+      <w:lvlJc w:val="left"/>
+      <w:pPr>
+        <w:ind w:left="4752" w:hanging="360"/>
+      </w:pPr>
+      <w:rPr>
+        <w:rFonts w:ascii="Wingdings" w:hAnsi="Wingdings" w:hint="default"/>
+      </w:rPr>
+    </w:lvl>
+    <w:lvl w:ilvl="6" w:tplc="04090001" w:tentative="1">
+      <w:start w:val="1"/>
+      <w:numFmt w:val="bullet"/>
+      <w:lvlText w:val=""/>
+      <w:lvlJc w:val="left"/>
+      <w:pPr>
+        <w:ind w:left="5472" w:hanging="360"/>
+      </w:pPr>
+      <w:rPr>
+        <w:rFonts w:ascii="Symbol" w:hAnsi="Symbol" w:hint="default"/>
+      </w:rPr>
+    </w:lvl>
+    <w:lvl w:ilvl="7" w:tplc="04090003" w:tentative="1">
+      <w:start w:val="1"/>
+      <w:numFmt w:val="bullet"/>
+      <w:lvlText w:val="o"/>
+      <w:lvlJc w:val="left"/>
+      <w:pPr>
+        <w:ind w:left="6192" w:hanging="360"/>
+      </w:pPr>
+      <w:rPr>
+        <w:rFonts w:ascii="Courier New" w:hAnsi="Courier New" w:cs="Courier New" w:hint="default"/>
+      </w:rPr>
+    </w:lvl>
+    <w:lvl w:ilvl="8" w:tplc="04090005" w:tentative="1">
+      <w:start w:val="1"/>
+      <w:numFmt w:val="bullet"/>
+      <w:lvlText w:val=""/>
+      <w:lvlJc w:val="left"/>
+      <w:pPr>
+        <w:ind w:left="6912" w:hanging="360"/>
+      </w:pPr>
+      <w:rPr>
+        <w:rFonts w:ascii="Wingdings" w:hAnsi="Wingdings" w:hint="default"/>
+      </w:rPr>
+    </w:lvl>
+  </w:abstractNum>
+  <w:abstractNum w:abstractNumId="9">
     <w:nsid w:val="68AB4355"/>
     <w:multiLevelType w:val="hybridMultilevel"/>
     <w:tmpl w:val="0B203272"/>
@@ -1880,22 +2087,28 @@
     <w:abstractNumId w:val="0"/>
   </w:num>
   <w:num w:numId="3">
-    <w:abstractNumId w:val="3"/>
+    <w:abstractNumId w:val="4"/>
   </w:num>
   <w:num w:numId="4">
-    <w:abstractNumId w:val="7"/>
+    <w:abstractNumId w:val="9"/>
   </w:num>
   <w:num w:numId="5">
-    <w:abstractNumId w:val="6"/>
+    <w:abstractNumId w:val="7"/>
   </w:num>
   <w:num w:numId="6">
     <w:abstractNumId w:val="2"/>
   </w:num>
   <w:num w:numId="7">
+    <w:abstractNumId w:val="6"/>
+  </w:num>
+  <w:num w:numId="8">
     <w:abstractNumId w:val="5"/>
   </w:num>
-  <w:num w:numId="8">
-    <w:abstractNumId w:val="4"/>
+  <w:num w:numId="9">
+    <w:abstractNumId w:val="3"/>
+  </w:num>
+  <w:num w:numId="10">
+    <w:abstractNumId w:val="8"/>
   </w:num>
 </w:numbering>
 </file>

</xml_diff>

<commit_message>
Before Laravel Eloquent Relatioships
</commit_message>
<xml_diff>
--- a/Laravel with PHP course note.docx
+++ b/Laravel with PHP course note.docx
@@ -6,1683 +6,1035 @@
       <w:pPr>
         <w:pStyle w:val="Heading1"/>
       </w:pPr>
-      <w:proofErr w:type="spellStart"/>
-      <w:r>
-        <w:t>Ccd</w:t>
-      </w:r>
-      <w:proofErr w:type="spellEnd"/>
-      <w:r>
+      <w:r>
+        <w:t xml:space="preserve">Ccd </w:t>
+      </w:r>
+      <w:r>
+        <w:t>LARAVEL WITH PHP. (MY PERSONAL NOTES)</w:t>
+      </w:r>
+    </w:p>
+    <w:p>
+      <w:pPr>
+        <w:pStyle w:val="ListBullet"/>
+      </w:pPr>
+      <w:r>
+        <w:rPr>
+          <w:b/>
+        </w:rPr>
+        <w:t xml:space="preserve">LARAVEL BLADE: </w:t>
+      </w:r>
+    </w:p>
+    <w:p>
+      <w:pPr>
+        <w:pStyle w:val="ListBullet"/>
+        <w:numPr>
+          <w:ilvl w:val="0"/>
+          <w:numId w:val="0"/>
+        </w:numPr>
+        <w:ind w:left="432" w:firstLine="288"/>
+        <w:rPr>
+          <w:sz w:val="28"/>
+          <w:szCs w:val="28"/>
+        </w:rPr>
+      </w:pPr>
+      <w:r>
+        <w:t xml:space="preserve">  </w:t>
+      </w:r>
+      <w:r>
+        <w:rPr>
+          <w:sz w:val="28"/>
+          <w:szCs w:val="28"/>
+        </w:rPr>
+        <w:t>This is a php templating engine that makes it easy to embed php in laravel’s html codes. To use this engine, the file should be named as follow [filename.blade.php]. Thus the .blade extension must be in the file name.</w:t>
+      </w:r>
+    </w:p>
+    <w:p>
+      <w:pPr>
+        <w:pStyle w:val="ListBullet"/>
+        <w:numPr>
+          <w:ilvl w:val="0"/>
+          <w:numId w:val="0"/>
+        </w:numPr>
+        <w:ind w:left="432" w:firstLine="288"/>
+        <w:jc w:val="center"/>
+        <w:rPr>
+          <w:b/>
+          <w:sz w:val="28"/>
+          <w:szCs w:val="28"/>
+          <w:u w:val="single"/>
+        </w:rPr>
+      </w:pPr>
+      <w:r>
+        <w:rPr>
+          <w:b/>
+          <w:sz w:val="28"/>
+          <w:szCs w:val="28"/>
+          <w:u w:val="single"/>
+        </w:rPr>
+        <w:t>@yield(‘’), @extends(‘’) and @section(‘’)/@stop:</w:t>
+      </w:r>
+    </w:p>
+    <w:p>
+      <w:pPr>
+        <w:pStyle w:val="ListBullet"/>
+        <w:numPr>
+          <w:ilvl w:val="0"/>
+          <w:numId w:val="0"/>
+        </w:numPr>
+        <w:ind w:left="432" w:firstLine="288"/>
+        <w:rPr>
+          <w:sz w:val="28"/>
+          <w:szCs w:val="28"/>
+        </w:rPr>
+      </w:pPr>
+      <w:r>
+        <w:rPr>
+          <w:sz w:val="28"/>
+          <w:szCs w:val="28"/>
+        </w:rPr>
+        <w:t>This is used to refactor codes in laravel to reduce the bulkiness of the code. @yield(‘sectionName’) is used in the common file containing most of the html, to label a part that would be refered to from another file.</w:t>
+      </w:r>
+    </w:p>
+    <w:p>
+      <w:pPr>
+        <w:pStyle w:val="ListBullet"/>
+        <w:numPr>
+          <w:ilvl w:val="0"/>
+          <w:numId w:val="0"/>
+        </w:numPr>
+        <w:ind w:left="432" w:hanging="432"/>
+        <w:rPr>
+          <w:sz w:val="28"/>
+          <w:szCs w:val="28"/>
+        </w:rPr>
+      </w:pPr>
+      <w:r>
+        <w:rPr>
+          <w:sz w:val="28"/>
+          <w:szCs w:val="28"/>
+        </w:rPr>
+        <w:tab/>
+        <w:t>@extends(‘common file’s path and initial name’) is used to extend or include the common file in the page of choice.</w:t>
+      </w:r>
+    </w:p>
+    <w:p>
+      <w:pPr>
+        <w:pStyle w:val="ListBullet"/>
+        <w:numPr>
+          <w:ilvl w:val="0"/>
+          <w:numId w:val="0"/>
+        </w:numPr>
+        <w:ind w:left="432" w:hanging="432"/>
+        <w:rPr>
+          <w:sz w:val="28"/>
+          <w:szCs w:val="28"/>
+        </w:rPr>
+      </w:pPr>
+      <w:r>
+        <w:rPr>
+          <w:sz w:val="28"/>
+          <w:szCs w:val="28"/>
+        </w:rPr>
+        <w:tab/>
+        <w:t>@section(‘sectionName’)/@stop is used to embed a section that wants to be changed in the common file.</w:t>
+      </w:r>
+    </w:p>
+    <w:p>
+      <w:pPr>
+        <w:pStyle w:val="ListBullet"/>
+        <w:numPr>
+          <w:ilvl w:val="0"/>
+          <w:numId w:val="0"/>
+        </w:numPr>
+        <w:ind w:left="432"/>
+      </w:pPr>
+    </w:p>
+    <w:p>
+      <w:pPr>
+        <w:pStyle w:val="ListBullet"/>
+        <w:rPr>
+          <w:b/>
+        </w:rPr>
+      </w:pPr>
+      <w:r>
+        <w:rPr>
+          <w:b/>
+        </w:rPr>
+        <w:t>LARAVEL RAW SQL QUERY::</w:t>
+      </w:r>
+    </w:p>
+    <w:p>
+      <w:pPr>
+        <w:pStyle w:val="ListBullet"/>
+        <w:numPr>
+          <w:ilvl w:val="0"/>
+          <w:numId w:val="0"/>
+        </w:numPr>
+        <w:rPr>
+          <w:sz w:val="28"/>
+          <w:szCs w:val="28"/>
+        </w:rPr>
+      </w:pPr>
+      <w:r>
+        <w:rPr>
+          <w:b/>
+          <w:sz w:val="28"/>
+          <w:szCs w:val="28"/>
+        </w:rPr>
+        <w:tab/>
+      </w:r>
+      <w:r>
+        <w:rPr>
+          <w:b/>
+          <w:sz w:val="28"/>
+          <w:szCs w:val="28"/>
+          <w:u w:val="single"/>
+        </w:rPr>
+        <w:t>Insert</w:t>
+      </w:r>
+      <w:r>
+        <w:rPr>
+          <w:b/>
+          <w:sz w:val="28"/>
+          <w:szCs w:val="28"/>
+          <w:u w:val="single"/>
+        </w:rPr>
         <w:t xml:space="preserve"> </w:t>
       </w:r>
+      <w:r>
+        <w:rPr>
+          <w:b/>
+          <w:sz w:val="28"/>
+          <w:szCs w:val="28"/>
+        </w:rPr>
+        <w:t xml:space="preserve">:: </w:t>
+      </w:r>
+      <w:r>
+        <w:rPr>
+          <w:sz w:val="28"/>
+          <w:szCs w:val="28"/>
+        </w:rPr>
+        <w:t>This is done in the route or controller section using PDO query format. Here a static DB::insert(); class is used. Example below:-</w:t>
+      </w:r>
+    </w:p>
+    <w:p>
+      <w:pPr>
+        <w:pStyle w:val="ListBullet"/>
+        <w:numPr>
+          <w:ilvl w:val="0"/>
+          <w:numId w:val="0"/>
+        </w:numPr>
+        <w:rPr>
+          <w:b/>
+          <w:sz w:val="28"/>
+          <w:szCs w:val="28"/>
+        </w:rPr>
+      </w:pPr>
+      <w:r>
+        <w:rPr>
+          <w:b/>
+          <w:sz w:val="28"/>
+          <w:szCs w:val="28"/>
+        </w:rPr>
+        <w:t>DB::insert(“insert into post(title, content) values (?, ?)”, [“This is the title”, ”This is the content”]);</w:t>
+      </w:r>
+    </w:p>
+    <w:p>
+      <w:pPr>
+        <w:pStyle w:val="ListBullet"/>
+        <w:numPr>
+          <w:ilvl w:val="0"/>
+          <w:numId w:val="0"/>
+        </w:numPr>
+        <w:ind w:firstLine="720"/>
+        <w:rPr>
+          <w:sz w:val="28"/>
+          <w:szCs w:val="28"/>
+        </w:rPr>
+      </w:pPr>
+      <w:r>
+        <w:rPr>
+          <w:b/>
+          <w:sz w:val="28"/>
+          <w:szCs w:val="28"/>
+          <w:u w:val="single"/>
+        </w:rPr>
+        <w:t xml:space="preserve">Read </w:t>
+      </w:r>
+      <w:r>
+        <w:rPr>
+          <w:b/>
+          <w:sz w:val="28"/>
+          <w:szCs w:val="28"/>
+        </w:rPr>
+        <w:t xml:space="preserve">:: </w:t>
+      </w:r>
+      <w:r>
+        <w:rPr>
+          <w:sz w:val="28"/>
+          <w:szCs w:val="28"/>
+        </w:rPr>
+        <w:t>This is done in the route or controller section using PDO query format. Here a static DB::select(); class is used. Example below:-</w:t>
+      </w:r>
+    </w:p>
+    <w:p>
+      <w:pPr>
+        <w:pStyle w:val="ListBullet"/>
+        <w:numPr>
+          <w:ilvl w:val="0"/>
+          <w:numId w:val="0"/>
+        </w:numPr>
+        <w:rPr>
+          <w:b/>
+          <w:sz w:val="28"/>
+          <w:szCs w:val="28"/>
+        </w:rPr>
+      </w:pPr>
+      <w:r>
+        <w:rPr>
+          <w:b/>
+          <w:sz w:val="28"/>
+          <w:szCs w:val="28"/>
+        </w:rPr>
+        <w:t>$results = DB::select(“select * from post where id = ?”, [2]);</w:t>
+      </w:r>
+    </w:p>
+    <w:p>
+      <w:pPr>
+        <w:pStyle w:val="ListBullet"/>
+        <w:numPr>
+          <w:ilvl w:val="0"/>
+          <w:numId w:val="0"/>
+        </w:numPr>
+        <w:rPr>
+          <w:b/>
+          <w:sz w:val="28"/>
+          <w:szCs w:val="28"/>
+        </w:rPr>
+      </w:pPr>
+      <w:r>
+        <w:rPr>
+          <w:b/>
+          <w:sz w:val="28"/>
+          <w:szCs w:val="28"/>
+        </w:rPr>
+        <w:t>return $results;</w:t>
+      </w:r>
+    </w:p>
+    <w:p>
+      <w:pPr>
+        <w:pStyle w:val="ListBullet"/>
+        <w:numPr>
+          <w:ilvl w:val="0"/>
+          <w:numId w:val="0"/>
+        </w:numPr>
+        <w:rPr>
+          <w:sz w:val="28"/>
+          <w:szCs w:val="28"/>
+        </w:rPr>
+      </w:pPr>
+      <w:r>
+        <w:rPr>
+          <w:b/>
+          <w:sz w:val="28"/>
+          <w:szCs w:val="28"/>
+        </w:rPr>
+        <w:tab/>
+      </w:r>
+      <w:r>
+        <w:rPr>
+          <w:b/>
+          <w:sz w:val="28"/>
+          <w:szCs w:val="28"/>
+          <w:u w:val="single"/>
+        </w:rPr>
+        <w:t xml:space="preserve">Update </w:t>
+      </w:r>
+      <w:r>
+        <w:rPr>
+          <w:b/>
+          <w:sz w:val="28"/>
+          <w:szCs w:val="28"/>
+        </w:rPr>
+        <w:t xml:space="preserve">:: </w:t>
+      </w:r>
+      <w:r>
+        <w:rPr>
+          <w:sz w:val="28"/>
+          <w:szCs w:val="28"/>
+        </w:rPr>
+        <w:t>This is done in the route or controller section using PDO query format. Here a static DB::update(); class is used. Example below:-</w:t>
+      </w:r>
+    </w:p>
+    <w:p>
+      <w:pPr>
+        <w:pStyle w:val="ListBullet"/>
+        <w:numPr>
+          <w:ilvl w:val="0"/>
+          <w:numId w:val="0"/>
+        </w:numPr>
+        <w:rPr>
+          <w:b/>
+          <w:sz w:val="28"/>
+          <w:szCs w:val="28"/>
+        </w:rPr>
+      </w:pPr>
+      <w:r>
+        <w:rPr>
+          <w:b/>
+          <w:sz w:val="28"/>
+          <w:szCs w:val="28"/>
+        </w:rPr>
+        <w:t>$updated = DB::update(“update posts set title = ? where id = ?)”, [“Updated title”, 1]); return $updated;</w:t>
+      </w:r>
+    </w:p>
+    <w:p>
+      <w:pPr>
+        <w:pStyle w:val="ListBullet"/>
+        <w:numPr>
+          <w:ilvl w:val="0"/>
+          <w:numId w:val="0"/>
+        </w:numPr>
+        <w:rPr>
+          <w:sz w:val="28"/>
+          <w:szCs w:val="28"/>
+        </w:rPr>
+      </w:pPr>
+      <w:r>
+        <w:rPr>
+          <w:b/>
+          <w:sz w:val="28"/>
+          <w:szCs w:val="28"/>
+        </w:rPr>
+        <w:lastRenderedPageBreak/>
+        <w:tab/>
+      </w:r>
+      <w:r>
+        <w:rPr>
+          <w:b/>
+          <w:sz w:val="28"/>
+          <w:szCs w:val="28"/>
+          <w:u w:val="single"/>
+        </w:rPr>
+        <w:t xml:space="preserve">Delete </w:t>
+      </w:r>
+      <w:r>
+        <w:rPr>
+          <w:b/>
+          <w:sz w:val="28"/>
+          <w:szCs w:val="28"/>
+        </w:rPr>
+        <w:t xml:space="preserve">:: </w:t>
+      </w:r>
+      <w:r>
+        <w:rPr>
+          <w:sz w:val="28"/>
+          <w:szCs w:val="28"/>
+        </w:rPr>
+        <w:t>This is done in the route or controller section using PDO query format. Here a static DB::delete(); class is used. Example below:-</w:t>
+      </w:r>
+    </w:p>
+    <w:p>
+      <w:pPr>
+        <w:pStyle w:val="ListBullet"/>
+        <w:numPr>
+          <w:ilvl w:val="0"/>
+          <w:numId w:val="0"/>
+        </w:numPr>
+        <w:rPr>
+          <w:b/>
+          <w:sz w:val="28"/>
+          <w:szCs w:val="28"/>
+        </w:rPr>
+      </w:pPr>
+      <w:r>
+        <w:rPr>
+          <w:b/>
+          <w:sz w:val="28"/>
+          <w:szCs w:val="28"/>
+        </w:rPr>
+        <w:t>$delete = DB::delete(“delete from posts where id = ?)”, [1]);</w:t>
+      </w:r>
+    </w:p>
+    <w:p>
+      <w:pPr>
+        <w:pStyle w:val="ListBullet"/>
+        <w:numPr>
+          <w:ilvl w:val="0"/>
+          <w:numId w:val="0"/>
+        </w:numPr>
+        <w:rPr>
+          <w:b/>
+          <w:sz w:val="28"/>
+          <w:szCs w:val="28"/>
+        </w:rPr>
+      </w:pPr>
+      <w:r>
+        <w:rPr>
+          <w:b/>
+          <w:sz w:val="28"/>
+          <w:szCs w:val="28"/>
+        </w:rPr>
+        <w:t>return $delete;</w:t>
+      </w:r>
+    </w:p>
+    <w:p>
+      <w:pPr>
+        <w:pStyle w:val="ListBullet"/>
+        <w:rPr>
+          <w:b/>
+        </w:rPr>
+      </w:pPr>
+      <w:r>
+        <w:rPr>
+          <w:b/>
+        </w:rPr>
+        <w:t>Eloquent</w:t>
+      </w:r>
+      <w:r>
+        <w:rPr>
+          <w:b/>
+        </w:rPr>
+        <w:t xml:space="preserve"> [OBJECT RELATIONAL MAPPER]</w:t>
+      </w:r>
+      <w:r>
+        <w:rPr>
+          <w:b/>
+        </w:rPr>
+        <w:t xml:space="preserve"> </w:t>
+      </w:r>
+      <w:r>
+        <w:rPr>
+          <w:b/>
+        </w:rPr>
+        <w:t>::</w:t>
+      </w:r>
+      <w:r>
+        <w:rPr>
+          <w:b/>
+        </w:rPr>
+        <w:t xml:space="preserve"> </w:t>
+      </w:r>
+    </w:p>
+    <w:p>
+      <w:pPr>
+        <w:pStyle w:val="ListBullet"/>
+        <w:numPr>
+          <w:ilvl w:val="0"/>
+          <w:numId w:val="0"/>
+        </w:numPr>
+        <w:ind w:left="432"/>
+      </w:pPr>
+      <w:r>
+        <w:t>This allows us to deal with laravel database with ease</w:t>
+      </w:r>
+      <w:r>
+        <w:t>.</w:t>
+      </w:r>
+    </w:p>
+    <w:p>
+      <w:pPr>
+        <w:pStyle w:val="ListBullet"/>
+        <w:numPr>
+          <w:ilvl w:val="0"/>
+          <w:numId w:val="0"/>
+        </w:numPr>
+        <w:ind w:left="432"/>
+        <w:rPr>
+          <w:b/>
+        </w:rPr>
+      </w:pPr>
+      <w:r>
+        <w:rPr>
+          <w:b/>
+        </w:rPr>
+        <w:t>[</w:t>
+      </w:r>
+      <w:r>
+        <w:rPr>
+          <w:b/>
+          <w:u w:val="single"/>
+        </w:rPr>
+        <w:t>How to create a model</w:t>
+      </w:r>
+      <w:r>
+        <w:rPr>
+          <w:u w:val="single"/>
+        </w:rPr>
+        <w:t xml:space="preserve"> </w:t>
+      </w:r>
+      <w:r>
+        <w:t>::</w:t>
+      </w:r>
+      <w:r>
+        <w:rPr>
+          <w:u w:val="single"/>
+        </w:rPr>
+        <w:t xml:space="preserve"> </w:t>
+      </w:r>
+      <w:r>
+        <w:rPr>
+          <w:b/>
+        </w:rPr>
+        <w:t>php artisan make:model Post -m]  :-</w:t>
+      </w:r>
+    </w:p>
+    <w:p>
+      <w:pPr>
+        <w:pStyle w:val="ListBullet"/>
+        <w:numPr>
+          <w:ilvl w:val="0"/>
+          <w:numId w:val="0"/>
+        </w:numPr>
+        <w:ind w:left="432"/>
+      </w:pPr>
+      <w:r>
+        <w:rPr>
+          <w:b/>
+        </w:rPr>
+        <w:tab/>
+      </w:r>
+      <w:r>
+        <w:t>H</w:t>
+      </w:r>
+      <w:r>
+        <w:t xml:space="preserve">ere the flag[-m] creates a migration </w:t>
+      </w:r>
+      <w:r>
+        <w:t xml:space="preserve">that’s related to the post model. The model created above is assumed to deal with the </w:t>
+      </w:r>
+      <w:r>
+        <w:rPr>
+          <w:b/>
+        </w:rPr>
+        <w:t xml:space="preserve">posts </w:t>
+      </w:r>
+      <w:r>
+        <w:t xml:space="preserve">table in the data base (that is, the default model table is the model’s name in lowercase ending with an ‘s’). </w:t>
+      </w:r>
+    </w:p>
+    <w:p>
+      <w:pPr>
+        <w:pStyle w:val="ListBullet"/>
+        <w:numPr>
+          <w:ilvl w:val="0"/>
+          <w:numId w:val="0"/>
+        </w:numPr>
+        <w:ind w:left="432"/>
+      </w:pPr>
+      <w:r>
+        <w:tab/>
+        <w:t xml:space="preserve">The newly created model </w:t>
+      </w:r>
+      <w:r>
+        <w:t xml:space="preserve">is an extention of the model class. </w:t>
+      </w:r>
+    </w:p>
+    <w:p>
+      <w:pPr>
+        <w:pStyle w:val="ListBullet"/>
+        <w:numPr>
+          <w:ilvl w:val="0"/>
+          <w:numId w:val="0"/>
+        </w:numPr>
+        <w:ind w:left="432"/>
+        <w:rPr>
+          <w:b/>
+        </w:rPr>
+      </w:pPr>
+      <w:r>
+        <w:rPr>
+          <w:b/>
+        </w:rPr>
+        <w:t>MODEL PATH ::/app/.</w:t>
+      </w:r>
+    </w:p>
+    <w:p>
+      <w:pPr>
+        <w:pStyle w:val="ListBullet"/>
+        <w:numPr>
+          <w:ilvl w:val="0"/>
+          <w:numId w:val="0"/>
+        </w:numPr>
+        <w:ind w:left="432"/>
+        <w:rPr>
+          <w:b/>
+        </w:rPr>
+      </w:pPr>
+      <w:r>
+        <w:rPr>
+          <w:b/>
+        </w:rPr>
+        <w:t>[How to change default table name and primary key] :-</w:t>
+      </w:r>
+    </w:p>
+    <w:p>
+      <w:pPr>
+        <w:pStyle w:val="ListBullet"/>
+        <w:numPr>
+          <w:ilvl w:val="0"/>
+          <w:numId w:val="0"/>
+        </w:numPr>
+        <w:ind w:left="432"/>
+      </w:pPr>
+      <w:r>
+        <w:rPr>
+          <w:b/>
+        </w:rPr>
+        <w:tab/>
+      </w:r>
+      <w:r>
+        <w:t>The newly created model assume the name of the table as mentioned above.. it also assume that every table has and “id” column which is a primary key .. Hence the following code changes the default values..</w:t>
+      </w:r>
+    </w:p>
+    <w:p>
+      <w:pPr>
+        <w:pStyle w:val="ListBullet"/>
+        <w:numPr>
+          <w:ilvl w:val="0"/>
+          <w:numId w:val="0"/>
+        </w:numPr>
+        <w:ind w:left="432"/>
+        <w:rPr>
+          <w:b/>
+        </w:rPr>
+      </w:pPr>
+      <w:r>
+        <w:rPr>
+          <w:b/>
+        </w:rPr>
+        <w:t>Protected $table = ‘RealNameOfTable’;</w:t>
+      </w:r>
+    </w:p>
+    <w:p>
+      <w:pPr>
+        <w:pStyle w:val="ListBullet"/>
+        <w:numPr>
+          <w:ilvl w:val="0"/>
+          <w:numId w:val="0"/>
+        </w:numPr>
+        <w:ind w:left="432"/>
+        <w:rPr>
+          <w:b/>
+        </w:rPr>
+      </w:pPr>
+      <w:r>
+        <w:rPr>
+          <w:b/>
+        </w:rPr>
+        <w:t xml:space="preserve">Protected </w:t>
+      </w:r>
+      <w:r>
+        <w:rPr>
+          <w:b/>
+        </w:rPr>
+        <w:t>$priamarykey</w:t>
+      </w:r>
+      <w:r>
+        <w:rPr>
+          <w:b/>
+        </w:rPr>
+        <w:t xml:space="preserve"> =</w:t>
+      </w:r>
+      <w:r>
+        <w:rPr>
+          <w:b/>
+        </w:rPr>
+        <w:t xml:space="preserve"> ‘postsid’;</w:t>
+      </w:r>
+    </w:p>
+    <w:p>
+      <w:pPr>
+        <w:pStyle w:val="ListBullet"/>
+        <w:numPr>
+          <w:ilvl w:val="0"/>
+          <w:numId w:val="0"/>
+        </w:numPr>
+        <w:ind w:left="432"/>
+        <w:rPr>
+          <w:b/>
+          <w:u w:val="single"/>
+        </w:rPr>
+      </w:pPr>
+      <w:r>
+        <w:rPr>
+          <w:b/>
+          <w:u w:val="single"/>
+        </w:rPr>
+        <w:t>[How to retrieve data from database using ELOQUENT] :-</w:t>
+      </w:r>
+    </w:p>
+    <w:p>
+      <w:pPr>
+        <w:pStyle w:val="ListBullet"/>
+        <w:numPr>
+          <w:ilvl w:val="0"/>
+          <w:numId w:val="0"/>
+        </w:numPr>
+        <w:ind w:left="432"/>
+      </w:pPr>
+      <w:r>
+        <w:t>use App\Post</w:t>
+      </w:r>
+    </w:p>
+    <w:p>
+      <w:pPr>
+        <w:pStyle w:val="ListBullet"/>
+        <w:numPr>
+          <w:ilvl w:val="0"/>
+          <w:numId w:val="0"/>
+        </w:numPr>
+        <w:ind w:left="432"/>
+      </w:pPr>
+      <w:r>
+        <w:t>Route::get(‘/display’, function(){</w:t>
+      </w:r>
+    </w:p>
+    <w:p>
+      <w:pPr>
+        <w:pStyle w:val="ListBullet"/>
+        <w:numPr>
+          <w:ilvl w:val="0"/>
+          <w:numId w:val="0"/>
+        </w:numPr>
+        <w:ind w:left="432"/>
+      </w:pPr>
+      <w:r>
+        <w:tab/>
+        <w:t>$posts = Post::all();</w:t>
+      </w:r>
+    </w:p>
+    <w:p>
+      <w:pPr>
+        <w:pStyle w:val="ListBullet"/>
+        <w:numPr>
+          <w:ilvl w:val="0"/>
+          <w:numId w:val="0"/>
+        </w:numPr>
+        <w:ind w:left="432"/>
+      </w:pPr>
+      <w:r>
+        <w:t>OR</w:t>
+      </w:r>
+    </w:p>
+    <w:p>
+      <w:pPr>
+        <w:pStyle w:val="ListBullet"/>
+        <w:numPr>
+          <w:ilvl w:val="0"/>
+          <w:numId w:val="0"/>
+        </w:numPr>
+        <w:ind w:left="432"/>
+      </w:pPr>
+      <w:r>
+        <w:tab/>
+        <w:t>//$posts = Post::find(2);</w:t>
+      </w:r>
+    </w:p>
+    <w:p>
+      <w:pPr>
+        <w:pStyle w:val="ListBullet"/>
+        <w:numPr>
+          <w:ilvl w:val="0"/>
+          <w:numId w:val="0"/>
+        </w:numPr>
+        <w:ind w:left="432"/>
+      </w:pPr>
+      <w:r>
+        <w:tab/>
+        <w:t>foreach ($posts as $post){</w:t>
+      </w:r>
+    </w:p>
+    <w:p>
+      <w:pPr>
+        <w:pStyle w:val="ListBullet"/>
+        <w:numPr>
+          <w:ilvl w:val="0"/>
+          <w:numId w:val="0"/>
+        </w:numPr>
+        <w:ind w:left="432" w:firstLine="288"/>
+      </w:pPr>
+      <w:r>
+        <w:t>return $post-&gt;title;  }</w:t>
+      </w:r>
+    </w:p>
+    <w:p>
+      <w:pPr>
+        <w:pStyle w:val="ListBullet"/>
+        <w:numPr>
+          <w:ilvl w:val="0"/>
+          <w:numId w:val="0"/>
+        </w:numPr>
+        <w:ind w:left="432"/>
+        <w:rPr>
+          <w:b/>
+        </w:rPr>
+      </w:pPr>
+      <w:r>
+        <w:rPr>
+          <w:b/>
+        </w:rPr>
+        <w:lastRenderedPageBreak/>
+        <w:t>});</w:t>
+      </w:r>
+    </w:p>
+    <w:p>
+      <w:pPr>
+        <w:pStyle w:val="ListBullet"/>
+        <w:numPr>
+          <w:ilvl w:val="0"/>
+          <w:numId w:val="0"/>
+        </w:numPr>
+        <w:ind w:left="432"/>
+        <w:rPr>
+          <w:b/>
+          <w:u w:val="single"/>
+        </w:rPr>
+      </w:pPr>
+      <w:r>
+        <w:rPr>
+          <w:b/>
+          <w:u w:val="single"/>
+        </w:rPr>
+        <w:t>[How to retrieve more specific data from db using ELOQUENT]:-</w:t>
+      </w:r>
+    </w:p>
+    <w:p>
+      <w:pPr>
+        <w:pStyle w:val="ListBullet"/>
+        <w:numPr>
+          <w:ilvl w:val="0"/>
+          <w:numId w:val="0"/>
+        </w:numPr>
+        <w:ind w:left="432"/>
+      </w:pPr>
+      <w:r>
+        <w:t>Route::get(‘/find’, function (){</w:t>
+      </w:r>
+    </w:p>
+    <w:p>
+      <w:pPr>
+        <w:pStyle w:val="ListBullet"/>
+        <w:numPr>
+          <w:ilvl w:val="0"/>
+          <w:numId w:val="0"/>
+        </w:numPr>
+        <w:ind w:left="432"/>
+      </w:pPr>
+      <w:r>
+        <w:tab/>
+        <w:t>$posts = Post::where(‘id’, 2)-&gt;orderBy(‘id’, ‘desc’)</w:t>
+      </w:r>
+      <w:r>
+        <w:t>-&gt;take</w:t>
+      </w:r>
+      <w:r>
+        <w:t>(</w:t>
+      </w:r>
+      <w:r>
+        <w:t>1</w:t>
+      </w:r>
+      <w:r>
+        <w:t>)</w:t>
+      </w:r>
+      <w:r>
+        <w:t>-&gt;get();</w:t>
+      </w:r>
+    </w:p>
+    <w:p>
+      <w:pPr>
+        <w:pStyle w:val="ListBullet"/>
+        <w:numPr>
+          <w:ilvl w:val="0"/>
+          <w:numId w:val="0"/>
+        </w:numPr>
+        <w:ind w:left="432"/>
+      </w:pPr>
+      <w:r>
+        <w:tab/>
+        <w:t>return $posts;</w:t>
+      </w:r>
+    </w:p>
+    <w:p>
+      <w:pPr>
+        <w:pStyle w:val="ListBullet"/>
+        <w:numPr>
+          <w:ilvl w:val="0"/>
+          <w:numId w:val="0"/>
+        </w:numPr>
+        <w:ind w:left="432"/>
+      </w:pPr>
+      <w:r>
+        <w:t>});</w:t>
+      </w:r>
+    </w:p>
+    <w:p>
+      <w:pPr>
+        <w:pStyle w:val="ListBullet"/>
+        <w:numPr>
+          <w:ilvl w:val="0"/>
+          <w:numId w:val="0"/>
+        </w:numPr>
+        <w:ind w:left="432"/>
+        <w:rPr>
+          <w:b/>
+          <w:u w:val="single"/>
+        </w:rPr>
+      </w:pPr>
+      <w:r>
+        <w:rPr>
+          <w:b/>
+          <w:u w:val="single"/>
+        </w:rPr>
+        <w:t>[How to retrieve data using ELOQUENT with exceptions</w:t>
+      </w:r>
+      <w:r>
+        <w:rPr>
+          <w:b/>
+          <w:u w:val="single"/>
+        </w:rPr>
+        <w:t>]:-</w:t>
+      </w:r>
+    </w:p>
+    <w:p>
+      <w:pPr>
+        <w:pStyle w:val="ListBullet"/>
+        <w:numPr>
+          <w:ilvl w:val="0"/>
+          <w:numId w:val="0"/>
+        </w:numPr>
+        <w:ind w:left="432" w:hanging="432"/>
+        <w:rPr>
+          <w:b/>
+          <w:color w:val="FF0000"/>
+          <w:u w:val="single"/>
+        </w:rPr>
+      </w:pPr>
+      <w:r>
+        <w:rPr>
+          <w:b/>
+          <w:color w:val="FF0000"/>
+          <w:u w:val="single"/>
+        </w:rPr>
+        <w:t>LARAVEL RELATIONSHIPS::</w:t>
+      </w:r>
+    </w:p>
+    <w:p>
+      <w:pPr>
+        <w:pStyle w:val="ListBullet"/>
+        <w:numPr>
+          <w:ilvl w:val="0"/>
+          <w:numId w:val="0"/>
+        </w:numPr>
+        <w:ind w:left="432" w:hanging="432"/>
+        <w:rPr>
+          <w:b/>
+          <w:color w:val="FF0000"/>
+          <w:u w:val="single"/>
+        </w:rPr>
+      </w:pPr>
       <w:bookmarkStart w:id="0" w:name="_GoBack"/>
       <w:bookmarkEnd w:id="0"/>
-      <w:r>
-        <w:t>LARAVEL WITH PHP. (MY PERSONAL NOTES)</w:t>
-      </w:r>
-    </w:p>
-    <w:p>
-      <w:pPr>
-        <w:pStyle w:val="ListBullet"/>
-      </w:pPr>
-      <w:r>
-        <w:rPr>
-          <w:b/>
-        </w:rPr>
-        <w:t xml:space="preserve">LARAVEL BLADE: </w:t>
-      </w:r>
-    </w:p>
-    <w:p>
-      <w:pPr>
-        <w:pStyle w:val="ListBullet"/>
-        <w:numPr>
-          <w:ilvl w:val="0"/>
-          <w:numId w:val="0"/>
-        </w:numPr>
-        <w:ind w:left="432" w:firstLine="288"/>
-        <w:rPr>
-          <w:sz w:val="28"/>
-          <w:szCs w:val="28"/>
-        </w:rPr>
-      </w:pPr>
-      <w:r>
-        <w:t xml:space="preserve">  </w:t>
-      </w:r>
-      <w:r>
-        <w:rPr>
-          <w:sz w:val="28"/>
-          <w:szCs w:val="28"/>
-        </w:rPr>
-        <w:t xml:space="preserve">This is a </w:t>
-      </w:r>
-      <w:proofErr w:type="spellStart"/>
-      <w:r>
-        <w:rPr>
-          <w:sz w:val="28"/>
-          <w:szCs w:val="28"/>
-        </w:rPr>
-        <w:t>php</w:t>
-      </w:r>
-      <w:proofErr w:type="spellEnd"/>
-      <w:r>
-        <w:rPr>
-          <w:sz w:val="28"/>
-          <w:szCs w:val="28"/>
-        </w:rPr>
-        <w:t xml:space="preserve"> </w:t>
-      </w:r>
-      <w:proofErr w:type="spellStart"/>
-      <w:r>
-        <w:rPr>
-          <w:sz w:val="28"/>
-          <w:szCs w:val="28"/>
-        </w:rPr>
-        <w:t>templating</w:t>
-      </w:r>
-      <w:proofErr w:type="spellEnd"/>
-      <w:r>
-        <w:rPr>
-          <w:sz w:val="28"/>
-          <w:szCs w:val="28"/>
-        </w:rPr>
-        <w:t xml:space="preserve"> engine that makes it easy to embed </w:t>
-      </w:r>
-      <w:proofErr w:type="spellStart"/>
-      <w:r>
-        <w:rPr>
-          <w:sz w:val="28"/>
-          <w:szCs w:val="28"/>
-        </w:rPr>
-        <w:t>php</w:t>
-      </w:r>
-      <w:proofErr w:type="spellEnd"/>
-      <w:r>
-        <w:rPr>
-          <w:sz w:val="28"/>
-          <w:szCs w:val="28"/>
-        </w:rPr>
-        <w:t xml:space="preserve"> in </w:t>
-      </w:r>
-      <w:proofErr w:type="spellStart"/>
-      <w:r>
-        <w:rPr>
-          <w:sz w:val="28"/>
-          <w:szCs w:val="28"/>
-        </w:rPr>
-        <w:t>laravel’s</w:t>
-      </w:r>
-      <w:proofErr w:type="spellEnd"/>
-      <w:r>
-        <w:rPr>
-          <w:sz w:val="28"/>
-          <w:szCs w:val="28"/>
-        </w:rPr>
-        <w:t xml:space="preserve"> html codes. To use this engine, the file should be named as follow [</w:t>
-      </w:r>
-      <w:proofErr w:type="spellStart"/>
-      <w:r>
-        <w:rPr>
-          <w:sz w:val="28"/>
-          <w:szCs w:val="28"/>
-        </w:rPr>
-        <w:t>filename.blade.php</w:t>
-      </w:r>
-      <w:proofErr w:type="spellEnd"/>
-      <w:r>
-        <w:rPr>
-          <w:sz w:val="28"/>
-          <w:szCs w:val="28"/>
-        </w:rPr>
-        <w:t xml:space="preserve">]. Thus </w:t>
-      </w:r>
-      <w:proofErr w:type="gramStart"/>
-      <w:r>
-        <w:rPr>
-          <w:sz w:val="28"/>
-          <w:szCs w:val="28"/>
-        </w:rPr>
-        <w:t>the .blade</w:t>
-      </w:r>
-      <w:proofErr w:type="gramEnd"/>
-      <w:r>
-        <w:rPr>
-          <w:sz w:val="28"/>
-          <w:szCs w:val="28"/>
-        </w:rPr>
-        <w:t xml:space="preserve"> extension must be in the file name.</w:t>
-      </w:r>
-    </w:p>
-    <w:p>
-      <w:pPr>
-        <w:pStyle w:val="ListBullet"/>
-        <w:numPr>
-          <w:ilvl w:val="0"/>
-          <w:numId w:val="0"/>
-        </w:numPr>
-        <w:ind w:left="432" w:firstLine="288"/>
-        <w:jc w:val="center"/>
-        <w:rPr>
-          <w:b/>
-          <w:sz w:val="28"/>
-          <w:szCs w:val="28"/>
-          <w:u w:val="single"/>
-        </w:rPr>
-      </w:pPr>
-      <w:r>
-        <w:rPr>
-          <w:b/>
-          <w:sz w:val="28"/>
-          <w:szCs w:val="28"/>
-          <w:u w:val="single"/>
-        </w:rPr>
-        <w:t>@</w:t>
-      </w:r>
-      <w:proofErr w:type="gramStart"/>
-      <w:r>
-        <w:rPr>
-          <w:b/>
-          <w:sz w:val="28"/>
-          <w:szCs w:val="28"/>
-          <w:u w:val="single"/>
-        </w:rPr>
-        <w:t>yield(</w:t>
-      </w:r>
-      <w:proofErr w:type="gramEnd"/>
-      <w:r>
-        <w:rPr>
-          <w:b/>
-          <w:sz w:val="28"/>
-          <w:szCs w:val="28"/>
-          <w:u w:val="single"/>
-        </w:rPr>
-        <w:t>‘’), @extends(‘’) and @section(‘’)/@stop:</w:t>
-      </w:r>
-    </w:p>
-    <w:p>
-      <w:pPr>
-        <w:pStyle w:val="ListBullet"/>
-        <w:numPr>
-          <w:ilvl w:val="0"/>
-          <w:numId w:val="0"/>
-        </w:numPr>
-        <w:ind w:left="432" w:firstLine="288"/>
-        <w:rPr>
-          <w:sz w:val="28"/>
-          <w:szCs w:val="28"/>
-        </w:rPr>
-      </w:pPr>
-      <w:r>
-        <w:rPr>
-          <w:sz w:val="28"/>
-          <w:szCs w:val="28"/>
-        </w:rPr>
-        <w:t xml:space="preserve">This is used to refactor codes in </w:t>
-      </w:r>
-      <w:proofErr w:type="spellStart"/>
-      <w:r>
-        <w:rPr>
-          <w:sz w:val="28"/>
-          <w:szCs w:val="28"/>
-        </w:rPr>
-        <w:t>laravel</w:t>
-      </w:r>
-      <w:proofErr w:type="spellEnd"/>
-      <w:r>
-        <w:rPr>
-          <w:sz w:val="28"/>
-          <w:szCs w:val="28"/>
-        </w:rPr>
-        <w:t xml:space="preserve"> to reduce the bulkiness of the code. @yield(‘</w:t>
-      </w:r>
-      <w:proofErr w:type="spellStart"/>
-      <w:r>
-        <w:rPr>
-          <w:sz w:val="28"/>
-          <w:szCs w:val="28"/>
-        </w:rPr>
-        <w:t>sectionName</w:t>
-      </w:r>
-      <w:proofErr w:type="spellEnd"/>
-      <w:r>
-        <w:rPr>
-          <w:sz w:val="28"/>
-          <w:szCs w:val="28"/>
-        </w:rPr>
-        <w:t xml:space="preserve">’) is used in the common file containing most of the html, to label a part that would be </w:t>
-      </w:r>
-      <w:proofErr w:type="spellStart"/>
-      <w:r>
-        <w:rPr>
-          <w:sz w:val="28"/>
-          <w:szCs w:val="28"/>
-        </w:rPr>
-        <w:t>refered</w:t>
-      </w:r>
-      <w:proofErr w:type="spellEnd"/>
-      <w:r>
-        <w:rPr>
-          <w:sz w:val="28"/>
-          <w:szCs w:val="28"/>
-        </w:rPr>
-        <w:t xml:space="preserve"> to from another file.</w:t>
-      </w:r>
-    </w:p>
-    <w:p>
-      <w:pPr>
-        <w:pStyle w:val="ListBullet"/>
-        <w:numPr>
-          <w:ilvl w:val="0"/>
-          <w:numId w:val="0"/>
-        </w:numPr>
-        <w:ind w:left="432" w:hanging="432"/>
-        <w:rPr>
-          <w:sz w:val="28"/>
-          <w:szCs w:val="28"/>
-        </w:rPr>
-      </w:pPr>
-      <w:r>
-        <w:rPr>
-          <w:sz w:val="28"/>
-          <w:szCs w:val="28"/>
-        </w:rPr>
-        <w:tab/>
-        <w:t>@</w:t>
-      </w:r>
-      <w:proofErr w:type="gramStart"/>
-      <w:r>
-        <w:rPr>
-          <w:sz w:val="28"/>
-          <w:szCs w:val="28"/>
-        </w:rPr>
-        <w:t>extends(</w:t>
-      </w:r>
-      <w:proofErr w:type="gramEnd"/>
-      <w:r>
-        <w:rPr>
-          <w:sz w:val="28"/>
-          <w:szCs w:val="28"/>
-        </w:rPr>
-        <w:t>‘common file’s path and initial name’) is used to extend or include the common file in the page of choice.</w:t>
-      </w:r>
-    </w:p>
-    <w:p>
-      <w:pPr>
-        <w:pStyle w:val="ListBullet"/>
-        <w:numPr>
-          <w:ilvl w:val="0"/>
-          <w:numId w:val="0"/>
-        </w:numPr>
-        <w:ind w:left="432" w:hanging="432"/>
-        <w:rPr>
-          <w:sz w:val="28"/>
-          <w:szCs w:val="28"/>
-        </w:rPr>
-      </w:pPr>
-      <w:r>
-        <w:rPr>
-          <w:sz w:val="28"/>
-          <w:szCs w:val="28"/>
-        </w:rPr>
-        <w:tab/>
-        <w:t>@section(‘</w:t>
-      </w:r>
-      <w:proofErr w:type="spellStart"/>
-      <w:r>
-        <w:rPr>
-          <w:sz w:val="28"/>
-          <w:szCs w:val="28"/>
-        </w:rPr>
-        <w:t>sectionName</w:t>
-      </w:r>
-      <w:proofErr w:type="spellEnd"/>
-      <w:r>
-        <w:rPr>
-          <w:sz w:val="28"/>
-          <w:szCs w:val="28"/>
-        </w:rPr>
-        <w:t>’)/@stop is used to embed a section that wants to be changed in the common file.</w:t>
-      </w:r>
-    </w:p>
-    <w:p>
-      <w:pPr>
-        <w:pStyle w:val="ListBullet"/>
-        <w:numPr>
-          <w:ilvl w:val="0"/>
-          <w:numId w:val="0"/>
-        </w:numPr>
-        <w:ind w:left="432"/>
-      </w:pPr>
-    </w:p>
-    <w:p>
-      <w:pPr>
-        <w:pStyle w:val="ListBullet"/>
-        <w:rPr>
-          <w:b/>
-        </w:rPr>
-      </w:pPr>
-      <w:r>
-        <w:rPr>
-          <w:b/>
-        </w:rPr>
-        <w:t xml:space="preserve">LARAVEL RAW SQL </w:t>
-      </w:r>
-      <w:proofErr w:type="gramStart"/>
-      <w:r>
-        <w:rPr>
-          <w:b/>
-        </w:rPr>
-        <w:t>QUERY::</w:t>
-      </w:r>
-      <w:proofErr w:type="gramEnd"/>
-    </w:p>
-    <w:p>
-      <w:pPr>
-        <w:pStyle w:val="ListBullet"/>
-        <w:numPr>
-          <w:ilvl w:val="0"/>
-          <w:numId w:val="0"/>
-        </w:numPr>
-        <w:rPr>
-          <w:sz w:val="28"/>
-          <w:szCs w:val="28"/>
-        </w:rPr>
-      </w:pPr>
-      <w:r>
-        <w:rPr>
-          <w:b/>
-          <w:sz w:val="28"/>
-          <w:szCs w:val="28"/>
-        </w:rPr>
-        <w:tab/>
-      </w:r>
-      <w:proofErr w:type="gramStart"/>
-      <w:r>
-        <w:rPr>
-          <w:b/>
-          <w:sz w:val="28"/>
-          <w:szCs w:val="28"/>
-          <w:u w:val="single"/>
-        </w:rPr>
-        <w:t>Insert</w:t>
-      </w:r>
-      <w:r>
-        <w:rPr>
-          <w:b/>
-          <w:sz w:val="28"/>
-          <w:szCs w:val="28"/>
-          <w:u w:val="single"/>
-        </w:rPr>
-        <w:t xml:space="preserve"> </w:t>
-      </w:r>
-      <w:r>
-        <w:rPr>
-          <w:b/>
-          <w:sz w:val="28"/>
-          <w:szCs w:val="28"/>
-        </w:rPr>
-        <w:t>:</w:t>
-      </w:r>
-      <w:proofErr w:type="gramEnd"/>
-      <w:r>
-        <w:rPr>
-          <w:b/>
-          <w:sz w:val="28"/>
-          <w:szCs w:val="28"/>
-        </w:rPr>
-        <w:t xml:space="preserve">: </w:t>
-      </w:r>
-      <w:r>
-        <w:rPr>
-          <w:sz w:val="28"/>
-          <w:szCs w:val="28"/>
-        </w:rPr>
-        <w:t xml:space="preserve">This is done in the route or controller section using PDO query format. Here a static </w:t>
-      </w:r>
-      <w:proofErr w:type="gramStart"/>
-      <w:r>
-        <w:rPr>
-          <w:sz w:val="28"/>
-          <w:szCs w:val="28"/>
-        </w:rPr>
-        <w:t>DB::</w:t>
-      </w:r>
-      <w:proofErr w:type="gramEnd"/>
-      <w:r>
-        <w:rPr>
-          <w:sz w:val="28"/>
-          <w:szCs w:val="28"/>
-        </w:rPr>
-        <w:t xml:space="preserve">insert(); class is used. Example </w:t>
-      </w:r>
-      <w:proofErr w:type="gramStart"/>
-      <w:r>
-        <w:rPr>
-          <w:sz w:val="28"/>
-          <w:szCs w:val="28"/>
-        </w:rPr>
-        <w:t>below:-</w:t>
-      </w:r>
-      <w:proofErr w:type="gramEnd"/>
-    </w:p>
-    <w:p>
-      <w:pPr>
-        <w:pStyle w:val="ListBullet"/>
-        <w:numPr>
-          <w:ilvl w:val="0"/>
-          <w:numId w:val="0"/>
-        </w:numPr>
-        <w:rPr>
-          <w:b/>
-          <w:sz w:val="28"/>
-          <w:szCs w:val="28"/>
-        </w:rPr>
-      </w:pPr>
-      <w:proofErr w:type="gramStart"/>
-      <w:r>
-        <w:rPr>
-          <w:b/>
-          <w:sz w:val="28"/>
-          <w:szCs w:val="28"/>
-        </w:rPr>
-        <w:t>DB::</w:t>
-      </w:r>
-      <w:proofErr w:type="gramEnd"/>
-      <w:r>
-        <w:rPr>
-          <w:b/>
-          <w:sz w:val="28"/>
-          <w:szCs w:val="28"/>
-        </w:rPr>
-        <w:t>insert(“insert into post(title, content) values (?, ?)”, [“This is the title”, ”This is the content”]);</w:t>
-      </w:r>
-    </w:p>
-    <w:p>
-      <w:pPr>
-        <w:pStyle w:val="ListBullet"/>
-        <w:numPr>
-          <w:ilvl w:val="0"/>
-          <w:numId w:val="0"/>
-        </w:numPr>
-        <w:ind w:firstLine="720"/>
-        <w:rPr>
-          <w:sz w:val="28"/>
-          <w:szCs w:val="28"/>
-        </w:rPr>
-      </w:pPr>
-      <w:proofErr w:type="gramStart"/>
-      <w:r>
-        <w:rPr>
-          <w:b/>
-          <w:sz w:val="28"/>
-          <w:szCs w:val="28"/>
-          <w:u w:val="single"/>
-        </w:rPr>
-        <w:t xml:space="preserve">Read </w:t>
-      </w:r>
-      <w:r>
-        <w:rPr>
-          <w:b/>
-          <w:sz w:val="28"/>
-          <w:szCs w:val="28"/>
-        </w:rPr>
-        <w:t>:</w:t>
-      </w:r>
-      <w:proofErr w:type="gramEnd"/>
-      <w:r>
-        <w:rPr>
-          <w:b/>
-          <w:sz w:val="28"/>
-          <w:szCs w:val="28"/>
-        </w:rPr>
-        <w:t xml:space="preserve">: </w:t>
-      </w:r>
-      <w:r>
-        <w:rPr>
-          <w:sz w:val="28"/>
-          <w:szCs w:val="28"/>
-        </w:rPr>
-        <w:t xml:space="preserve">This is done in the route or controller section using PDO query format. Here a static </w:t>
-      </w:r>
-      <w:proofErr w:type="gramStart"/>
-      <w:r>
-        <w:rPr>
-          <w:sz w:val="28"/>
-          <w:szCs w:val="28"/>
-        </w:rPr>
-        <w:t>DB::</w:t>
-      </w:r>
-      <w:proofErr w:type="gramEnd"/>
-      <w:r>
-        <w:rPr>
-          <w:sz w:val="28"/>
-          <w:szCs w:val="28"/>
-        </w:rPr>
-        <w:t xml:space="preserve">select(); class is used. Example </w:t>
-      </w:r>
-      <w:proofErr w:type="gramStart"/>
-      <w:r>
-        <w:rPr>
-          <w:sz w:val="28"/>
-          <w:szCs w:val="28"/>
-        </w:rPr>
-        <w:t>below:-</w:t>
-      </w:r>
-      <w:proofErr w:type="gramEnd"/>
-    </w:p>
-    <w:p>
-      <w:pPr>
-        <w:pStyle w:val="ListBullet"/>
-        <w:numPr>
-          <w:ilvl w:val="0"/>
-          <w:numId w:val="0"/>
-        </w:numPr>
-        <w:rPr>
-          <w:b/>
-          <w:sz w:val="28"/>
-          <w:szCs w:val="28"/>
-        </w:rPr>
-      </w:pPr>
-      <w:r>
-        <w:rPr>
-          <w:b/>
-          <w:sz w:val="28"/>
-          <w:szCs w:val="28"/>
-        </w:rPr>
-        <w:t xml:space="preserve">$results = </w:t>
-      </w:r>
-      <w:proofErr w:type="gramStart"/>
-      <w:r>
-        <w:rPr>
-          <w:b/>
-          <w:sz w:val="28"/>
-          <w:szCs w:val="28"/>
-        </w:rPr>
-        <w:t>DB::</w:t>
-      </w:r>
-      <w:proofErr w:type="gramEnd"/>
-      <w:r>
-        <w:rPr>
-          <w:b/>
-          <w:sz w:val="28"/>
-          <w:szCs w:val="28"/>
-        </w:rPr>
-        <w:t>select(“select * from post where id = ?”, [2]);</w:t>
-      </w:r>
-    </w:p>
-    <w:p>
-      <w:pPr>
-        <w:pStyle w:val="ListBullet"/>
-        <w:numPr>
-          <w:ilvl w:val="0"/>
-          <w:numId w:val="0"/>
-        </w:numPr>
-        <w:rPr>
-          <w:b/>
-          <w:sz w:val="28"/>
-          <w:szCs w:val="28"/>
-        </w:rPr>
-      </w:pPr>
-      <w:r>
-        <w:rPr>
-          <w:b/>
-          <w:sz w:val="28"/>
-          <w:szCs w:val="28"/>
-        </w:rPr>
-        <w:t>return $results;</w:t>
-      </w:r>
-    </w:p>
-    <w:p>
-      <w:pPr>
-        <w:pStyle w:val="ListBullet"/>
-        <w:numPr>
-          <w:ilvl w:val="0"/>
-          <w:numId w:val="0"/>
-        </w:numPr>
-        <w:rPr>
-          <w:sz w:val="28"/>
-          <w:szCs w:val="28"/>
-        </w:rPr>
-      </w:pPr>
-      <w:r>
-        <w:rPr>
-          <w:b/>
-          <w:sz w:val="28"/>
-          <w:szCs w:val="28"/>
-        </w:rPr>
-        <w:tab/>
-      </w:r>
-      <w:proofErr w:type="gramStart"/>
-      <w:r>
-        <w:rPr>
-          <w:b/>
-          <w:sz w:val="28"/>
-          <w:szCs w:val="28"/>
-          <w:u w:val="single"/>
-        </w:rPr>
-        <w:t xml:space="preserve">Update </w:t>
-      </w:r>
-      <w:r>
-        <w:rPr>
-          <w:b/>
-          <w:sz w:val="28"/>
-          <w:szCs w:val="28"/>
-        </w:rPr>
-        <w:t>:</w:t>
-      </w:r>
-      <w:proofErr w:type="gramEnd"/>
-      <w:r>
-        <w:rPr>
-          <w:b/>
-          <w:sz w:val="28"/>
-          <w:szCs w:val="28"/>
-        </w:rPr>
-        <w:t xml:space="preserve">: </w:t>
-      </w:r>
-      <w:r>
-        <w:rPr>
-          <w:sz w:val="28"/>
-          <w:szCs w:val="28"/>
-        </w:rPr>
-        <w:t xml:space="preserve">This is done in the route or controller section using PDO query format. Here a static </w:t>
-      </w:r>
-      <w:proofErr w:type="gramStart"/>
-      <w:r>
-        <w:rPr>
-          <w:sz w:val="28"/>
-          <w:szCs w:val="28"/>
-        </w:rPr>
-        <w:t>DB::</w:t>
-      </w:r>
-      <w:proofErr w:type="gramEnd"/>
-      <w:r>
-        <w:rPr>
-          <w:sz w:val="28"/>
-          <w:szCs w:val="28"/>
-        </w:rPr>
-        <w:t xml:space="preserve">update(); class is used. Example </w:t>
-      </w:r>
-      <w:proofErr w:type="gramStart"/>
-      <w:r>
-        <w:rPr>
-          <w:sz w:val="28"/>
-          <w:szCs w:val="28"/>
-        </w:rPr>
-        <w:t>below:-</w:t>
-      </w:r>
-      <w:proofErr w:type="gramEnd"/>
-    </w:p>
-    <w:p>
-      <w:pPr>
-        <w:pStyle w:val="ListBullet"/>
-        <w:numPr>
-          <w:ilvl w:val="0"/>
-          <w:numId w:val="0"/>
-        </w:numPr>
-        <w:rPr>
-          <w:b/>
-          <w:sz w:val="28"/>
-          <w:szCs w:val="28"/>
-        </w:rPr>
-      </w:pPr>
-      <w:r>
-        <w:rPr>
-          <w:b/>
-          <w:sz w:val="28"/>
-          <w:szCs w:val="28"/>
-        </w:rPr>
-        <w:t xml:space="preserve">$updated = </w:t>
-      </w:r>
-      <w:proofErr w:type="gramStart"/>
-      <w:r>
-        <w:rPr>
-          <w:b/>
-          <w:sz w:val="28"/>
-          <w:szCs w:val="28"/>
-        </w:rPr>
-        <w:t>DB::</w:t>
-      </w:r>
-      <w:proofErr w:type="gramEnd"/>
-      <w:r>
-        <w:rPr>
-          <w:b/>
-          <w:sz w:val="28"/>
-          <w:szCs w:val="28"/>
-        </w:rPr>
-        <w:t>update(“update posts set title = ? where id = ?)”, [“Updated title”, 1]); return $updated;</w:t>
-      </w:r>
-    </w:p>
-    <w:p>
-      <w:pPr>
-        <w:pStyle w:val="ListBullet"/>
-        <w:numPr>
-          <w:ilvl w:val="0"/>
-          <w:numId w:val="0"/>
-        </w:numPr>
-        <w:rPr>
-          <w:sz w:val="28"/>
-          <w:szCs w:val="28"/>
-        </w:rPr>
-      </w:pPr>
-      <w:r>
-        <w:rPr>
-          <w:b/>
-          <w:sz w:val="28"/>
-          <w:szCs w:val="28"/>
-        </w:rPr>
-        <w:lastRenderedPageBreak/>
-        <w:tab/>
-      </w:r>
-      <w:proofErr w:type="gramStart"/>
-      <w:r>
-        <w:rPr>
-          <w:b/>
-          <w:sz w:val="28"/>
-          <w:szCs w:val="28"/>
-          <w:u w:val="single"/>
-        </w:rPr>
-        <w:t xml:space="preserve">Delete </w:t>
-      </w:r>
-      <w:r>
-        <w:rPr>
-          <w:b/>
-          <w:sz w:val="28"/>
-          <w:szCs w:val="28"/>
-        </w:rPr>
-        <w:t>:</w:t>
-      </w:r>
-      <w:proofErr w:type="gramEnd"/>
-      <w:r>
-        <w:rPr>
-          <w:b/>
-          <w:sz w:val="28"/>
-          <w:szCs w:val="28"/>
-        </w:rPr>
-        <w:t xml:space="preserve">: </w:t>
-      </w:r>
-      <w:r>
-        <w:rPr>
-          <w:sz w:val="28"/>
-          <w:szCs w:val="28"/>
-        </w:rPr>
-        <w:t xml:space="preserve">This is done in the route or controller section using PDO query format. Here a static </w:t>
-      </w:r>
-      <w:proofErr w:type="gramStart"/>
-      <w:r>
-        <w:rPr>
-          <w:sz w:val="28"/>
-          <w:szCs w:val="28"/>
-        </w:rPr>
-        <w:t>DB::</w:t>
-      </w:r>
-      <w:proofErr w:type="gramEnd"/>
-      <w:r>
-        <w:rPr>
-          <w:sz w:val="28"/>
-          <w:szCs w:val="28"/>
-        </w:rPr>
-        <w:t xml:space="preserve">delete(); class is used. Example </w:t>
-      </w:r>
-      <w:proofErr w:type="gramStart"/>
-      <w:r>
-        <w:rPr>
-          <w:sz w:val="28"/>
-          <w:szCs w:val="28"/>
-        </w:rPr>
-        <w:t>below:-</w:t>
-      </w:r>
-      <w:proofErr w:type="gramEnd"/>
-    </w:p>
-    <w:p>
-      <w:pPr>
-        <w:pStyle w:val="ListBullet"/>
-        <w:numPr>
-          <w:ilvl w:val="0"/>
-          <w:numId w:val="0"/>
-        </w:numPr>
-        <w:rPr>
-          <w:b/>
-          <w:sz w:val="28"/>
-          <w:szCs w:val="28"/>
-        </w:rPr>
-      </w:pPr>
-      <w:r>
-        <w:rPr>
-          <w:b/>
-          <w:sz w:val="28"/>
-          <w:szCs w:val="28"/>
-        </w:rPr>
-        <w:t xml:space="preserve">$delete = </w:t>
-      </w:r>
-      <w:proofErr w:type="gramStart"/>
-      <w:r>
-        <w:rPr>
-          <w:b/>
-          <w:sz w:val="28"/>
-          <w:szCs w:val="28"/>
-        </w:rPr>
-        <w:t>DB::</w:t>
-      </w:r>
-      <w:proofErr w:type="gramEnd"/>
-      <w:r>
-        <w:rPr>
-          <w:b/>
-          <w:sz w:val="28"/>
-          <w:szCs w:val="28"/>
-        </w:rPr>
-        <w:t>delete(“delete from posts where id = ?)”, [1]);</w:t>
-      </w:r>
-    </w:p>
-    <w:p>
-      <w:pPr>
-        <w:pStyle w:val="ListBullet"/>
-        <w:numPr>
-          <w:ilvl w:val="0"/>
-          <w:numId w:val="0"/>
-        </w:numPr>
-        <w:rPr>
-          <w:b/>
-          <w:sz w:val="28"/>
-          <w:szCs w:val="28"/>
-        </w:rPr>
-      </w:pPr>
-      <w:r>
-        <w:rPr>
-          <w:b/>
-          <w:sz w:val="28"/>
-          <w:szCs w:val="28"/>
-        </w:rPr>
-        <w:t>return $delete;</w:t>
-      </w:r>
-    </w:p>
-    <w:p>
-      <w:pPr>
-        <w:pStyle w:val="ListBullet"/>
-        <w:rPr>
-          <w:b/>
-        </w:rPr>
-      </w:pPr>
-      <w:r>
-        <w:rPr>
-          <w:b/>
-        </w:rPr>
-        <w:t>Eloquent</w:t>
-      </w:r>
-      <w:r>
-        <w:rPr>
-          <w:b/>
-        </w:rPr>
-        <w:t xml:space="preserve"> [OBJECT RELATIONAL MAPPER</w:t>
-      </w:r>
-      <w:proofErr w:type="gramStart"/>
-      <w:r>
-        <w:rPr>
-          <w:b/>
-        </w:rPr>
-        <w:t>]</w:t>
-      </w:r>
-      <w:r>
-        <w:rPr>
-          <w:b/>
-        </w:rPr>
-        <w:t xml:space="preserve"> </w:t>
-      </w:r>
-      <w:r>
-        <w:rPr>
-          <w:b/>
-        </w:rPr>
-        <w:t>:</w:t>
-      </w:r>
-      <w:proofErr w:type="gramEnd"/>
-      <w:r>
-        <w:rPr>
-          <w:b/>
-        </w:rPr>
-        <w:t>:</w:t>
-      </w:r>
-      <w:r>
-        <w:rPr>
-          <w:b/>
-        </w:rPr>
-        <w:t xml:space="preserve"> </w:t>
-      </w:r>
-    </w:p>
-    <w:p>
-      <w:pPr>
-        <w:pStyle w:val="ListBullet"/>
-        <w:numPr>
-          <w:ilvl w:val="0"/>
-          <w:numId w:val="0"/>
-        </w:numPr>
-        <w:ind w:left="432"/>
-      </w:pPr>
-      <w:r>
-        <w:t xml:space="preserve">This allows us to deal with </w:t>
-      </w:r>
-      <w:proofErr w:type="spellStart"/>
-      <w:r>
-        <w:t>laravel</w:t>
-      </w:r>
-      <w:proofErr w:type="spellEnd"/>
-      <w:r>
-        <w:t xml:space="preserve"> database with ease</w:t>
-      </w:r>
-      <w:r>
-        <w:t>.</w:t>
-      </w:r>
-    </w:p>
-    <w:p>
-      <w:pPr>
-        <w:pStyle w:val="ListBullet"/>
-        <w:numPr>
-          <w:ilvl w:val="0"/>
-          <w:numId w:val="0"/>
-        </w:numPr>
-        <w:ind w:left="432"/>
-        <w:rPr>
-          <w:b/>
-        </w:rPr>
-      </w:pPr>
-      <w:r>
-        <w:rPr>
-          <w:b/>
-        </w:rPr>
-        <w:t>[</w:t>
-      </w:r>
-      <w:r>
-        <w:rPr>
-          <w:b/>
-          <w:u w:val="single"/>
-        </w:rPr>
-        <w:t xml:space="preserve">How to create a </w:t>
-      </w:r>
-      <w:proofErr w:type="gramStart"/>
-      <w:r>
-        <w:rPr>
-          <w:b/>
-          <w:u w:val="single"/>
-        </w:rPr>
-        <w:t>model</w:t>
-      </w:r>
-      <w:r>
-        <w:rPr>
-          <w:u w:val="single"/>
-        </w:rPr>
-        <w:t xml:space="preserve"> </w:t>
-      </w:r>
-      <w:r>
-        <w:t>:</w:t>
-      </w:r>
-      <w:proofErr w:type="gramEnd"/>
-      <w:r>
-        <w:t>:</w:t>
-      </w:r>
-      <w:r>
-        <w:rPr>
-          <w:u w:val="single"/>
-        </w:rPr>
-        <w:t xml:space="preserve"> </w:t>
-      </w:r>
-      <w:proofErr w:type="spellStart"/>
-      <w:r>
-        <w:rPr>
-          <w:b/>
-        </w:rPr>
-        <w:t>php</w:t>
-      </w:r>
-      <w:proofErr w:type="spellEnd"/>
-      <w:r>
-        <w:rPr>
-          <w:b/>
-        </w:rPr>
-        <w:t xml:space="preserve"> artisan </w:t>
-      </w:r>
-      <w:proofErr w:type="spellStart"/>
-      <w:r>
-        <w:rPr>
-          <w:b/>
-        </w:rPr>
-        <w:t>make:model</w:t>
-      </w:r>
-      <w:proofErr w:type="spellEnd"/>
-      <w:r>
-        <w:rPr>
-          <w:b/>
-        </w:rPr>
-        <w:t xml:space="preserve"> Post -m]  :-</w:t>
-      </w:r>
-    </w:p>
-    <w:p>
-      <w:pPr>
-        <w:pStyle w:val="ListBullet"/>
-        <w:numPr>
-          <w:ilvl w:val="0"/>
-          <w:numId w:val="0"/>
-        </w:numPr>
-        <w:ind w:left="432"/>
-      </w:pPr>
-      <w:r>
-        <w:rPr>
-          <w:b/>
-        </w:rPr>
-        <w:tab/>
-      </w:r>
-      <w:r>
-        <w:t>H</w:t>
-      </w:r>
-      <w:r>
-        <w:t xml:space="preserve">ere the flag[-m] creates a migration </w:t>
-      </w:r>
-      <w:r>
-        <w:t xml:space="preserve">that’s related to the post model. The model created above is assumed to deal with the </w:t>
-      </w:r>
-      <w:r>
-        <w:rPr>
-          <w:b/>
-        </w:rPr>
-        <w:t xml:space="preserve">posts </w:t>
-      </w:r>
-      <w:r>
-        <w:t xml:space="preserve">table in the data base (that is, the default model table is the model’s name in lowercase ending with an ‘s’). </w:t>
-      </w:r>
-    </w:p>
-    <w:p>
-      <w:pPr>
-        <w:pStyle w:val="ListBullet"/>
-        <w:numPr>
-          <w:ilvl w:val="0"/>
-          <w:numId w:val="0"/>
-        </w:numPr>
-        <w:ind w:left="432"/>
-      </w:pPr>
-      <w:r>
-        <w:tab/>
-        <w:t xml:space="preserve">The newly created model </w:t>
-      </w:r>
-      <w:r>
-        <w:t xml:space="preserve">is an </w:t>
-      </w:r>
-      <w:proofErr w:type="spellStart"/>
-      <w:r>
-        <w:t>extention</w:t>
-      </w:r>
-      <w:proofErr w:type="spellEnd"/>
-      <w:r>
-        <w:t xml:space="preserve"> of the model class. </w:t>
-      </w:r>
-    </w:p>
-    <w:p>
-      <w:pPr>
-        <w:pStyle w:val="ListBullet"/>
-        <w:numPr>
-          <w:ilvl w:val="0"/>
-          <w:numId w:val="0"/>
-        </w:numPr>
-        <w:ind w:left="432"/>
-        <w:rPr>
-          <w:b/>
-        </w:rPr>
-      </w:pPr>
-      <w:r>
-        <w:rPr>
-          <w:b/>
-        </w:rPr>
-        <w:t xml:space="preserve">MODEL </w:t>
-      </w:r>
-      <w:proofErr w:type="gramStart"/>
-      <w:r>
-        <w:rPr>
-          <w:b/>
-        </w:rPr>
-        <w:t>PATH :</w:t>
-      </w:r>
-      <w:proofErr w:type="gramEnd"/>
-      <w:r>
-        <w:rPr>
-          <w:b/>
-        </w:rPr>
-        <w:t>:/app/.</w:t>
-      </w:r>
-    </w:p>
-    <w:p>
-      <w:pPr>
-        <w:pStyle w:val="ListBullet"/>
-        <w:numPr>
-          <w:ilvl w:val="0"/>
-          <w:numId w:val="0"/>
-        </w:numPr>
-        <w:ind w:left="432"/>
-        <w:rPr>
-          <w:b/>
-        </w:rPr>
-      </w:pPr>
-      <w:r>
-        <w:rPr>
-          <w:b/>
-        </w:rPr>
-        <w:t>[How to change default table name and primary key</w:t>
-      </w:r>
-      <w:proofErr w:type="gramStart"/>
-      <w:r>
-        <w:rPr>
-          <w:b/>
-        </w:rPr>
-        <w:t>] :</w:t>
-      </w:r>
-      <w:proofErr w:type="gramEnd"/>
-      <w:r>
-        <w:rPr>
-          <w:b/>
-        </w:rPr>
-        <w:t>-</w:t>
-      </w:r>
-    </w:p>
-    <w:p>
-      <w:pPr>
-        <w:pStyle w:val="ListBullet"/>
-        <w:numPr>
-          <w:ilvl w:val="0"/>
-          <w:numId w:val="0"/>
-        </w:numPr>
-        <w:ind w:left="432"/>
-      </w:pPr>
-      <w:r>
-        <w:rPr>
-          <w:b/>
-        </w:rPr>
-        <w:tab/>
-      </w:r>
-      <w:r>
-        <w:t xml:space="preserve">The newly created model assume the name of the table as mentioned </w:t>
-      </w:r>
-      <w:proofErr w:type="gramStart"/>
-      <w:r>
-        <w:t>above..</w:t>
-      </w:r>
-      <w:proofErr w:type="gramEnd"/>
-      <w:r>
-        <w:t xml:space="preserve"> it also assume that every table has and “id” column which is a primary key</w:t>
-      </w:r>
-      <w:proofErr w:type="gramStart"/>
-      <w:r>
-        <w:t xml:space="preserve"> ..</w:t>
-      </w:r>
-      <w:proofErr w:type="gramEnd"/>
-      <w:r>
-        <w:t xml:space="preserve"> Hence the following code changes the default </w:t>
-      </w:r>
-      <w:proofErr w:type="gramStart"/>
-      <w:r>
-        <w:t>values..</w:t>
-      </w:r>
-      <w:proofErr w:type="gramEnd"/>
-    </w:p>
-    <w:p>
-      <w:pPr>
-        <w:pStyle w:val="ListBullet"/>
-        <w:numPr>
-          <w:ilvl w:val="0"/>
-          <w:numId w:val="0"/>
-        </w:numPr>
-        <w:ind w:left="432"/>
-        <w:rPr>
-          <w:b/>
-        </w:rPr>
-      </w:pPr>
-      <w:r>
-        <w:rPr>
-          <w:b/>
-        </w:rPr>
-        <w:t>Protected $table = ‘</w:t>
-      </w:r>
-      <w:proofErr w:type="spellStart"/>
-      <w:r>
-        <w:rPr>
-          <w:b/>
-        </w:rPr>
-        <w:t>RealNameOfTable</w:t>
-      </w:r>
-      <w:proofErr w:type="spellEnd"/>
-      <w:r>
-        <w:rPr>
-          <w:b/>
-        </w:rPr>
-        <w:t>’;</w:t>
-      </w:r>
-    </w:p>
-    <w:p>
-      <w:pPr>
-        <w:pStyle w:val="ListBullet"/>
-        <w:numPr>
-          <w:ilvl w:val="0"/>
-          <w:numId w:val="0"/>
-        </w:numPr>
-        <w:ind w:left="432"/>
-        <w:rPr>
-          <w:b/>
-        </w:rPr>
-      </w:pPr>
-      <w:r>
-        <w:rPr>
-          <w:b/>
-        </w:rPr>
-        <w:t xml:space="preserve">Protected </w:t>
-      </w:r>
-      <w:r>
-        <w:rPr>
-          <w:b/>
-        </w:rPr>
-        <w:t>$</w:t>
-      </w:r>
-      <w:proofErr w:type="spellStart"/>
-      <w:r>
-        <w:rPr>
-          <w:b/>
-        </w:rPr>
-        <w:t>priamarykey</w:t>
-      </w:r>
-      <w:proofErr w:type="spellEnd"/>
-      <w:r>
-        <w:rPr>
-          <w:b/>
-        </w:rPr>
-        <w:t xml:space="preserve"> =</w:t>
-      </w:r>
-      <w:r>
-        <w:rPr>
-          <w:b/>
-        </w:rPr>
-        <w:t xml:space="preserve"> ‘</w:t>
-      </w:r>
-      <w:proofErr w:type="spellStart"/>
-      <w:r>
-        <w:rPr>
-          <w:b/>
-        </w:rPr>
-        <w:t>postsid</w:t>
-      </w:r>
-      <w:proofErr w:type="spellEnd"/>
-      <w:r>
-        <w:rPr>
-          <w:b/>
-        </w:rPr>
-        <w:t>’;</w:t>
-      </w:r>
-    </w:p>
-    <w:p>
-      <w:pPr>
-        <w:pStyle w:val="ListBullet"/>
-        <w:numPr>
-          <w:ilvl w:val="0"/>
-          <w:numId w:val="0"/>
-        </w:numPr>
-        <w:ind w:left="432"/>
-        <w:rPr>
-          <w:b/>
-          <w:u w:val="single"/>
-        </w:rPr>
-      </w:pPr>
-      <w:r>
-        <w:rPr>
-          <w:b/>
-          <w:u w:val="single"/>
-        </w:rPr>
-        <w:t>[How to retrieve data from database using ELOQUENT</w:t>
-      </w:r>
-      <w:proofErr w:type="gramStart"/>
-      <w:r>
-        <w:rPr>
-          <w:b/>
-          <w:u w:val="single"/>
-        </w:rPr>
-        <w:t>] :</w:t>
-      </w:r>
-      <w:proofErr w:type="gramEnd"/>
-      <w:r>
-        <w:rPr>
-          <w:b/>
-          <w:u w:val="single"/>
-        </w:rPr>
-        <w:t>-</w:t>
-      </w:r>
-    </w:p>
-    <w:p>
-      <w:pPr>
-        <w:pStyle w:val="ListBullet"/>
-        <w:numPr>
-          <w:ilvl w:val="0"/>
-          <w:numId w:val="0"/>
-        </w:numPr>
-        <w:ind w:left="432"/>
-      </w:pPr>
-      <w:r>
-        <w:t>use App\Post</w:t>
-      </w:r>
-    </w:p>
-    <w:p>
-      <w:pPr>
-        <w:pStyle w:val="ListBullet"/>
-        <w:numPr>
-          <w:ilvl w:val="0"/>
-          <w:numId w:val="0"/>
-        </w:numPr>
-        <w:ind w:left="432"/>
-      </w:pPr>
-      <w:proofErr w:type="gramStart"/>
-      <w:r>
-        <w:t>Route::</w:t>
-      </w:r>
-      <w:proofErr w:type="gramEnd"/>
-      <w:r>
-        <w:t>get(‘/display’, function(){</w:t>
-      </w:r>
-    </w:p>
-    <w:p>
-      <w:pPr>
-        <w:pStyle w:val="ListBullet"/>
-        <w:numPr>
-          <w:ilvl w:val="0"/>
-          <w:numId w:val="0"/>
-        </w:numPr>
-        <w:ind w:left="432"/>
-      </w:pPr>
-      <w:r>
-        <w:tab/>
-        <w:t xml:space="preserve">$posts = </w:t>
-      </w:r>
-      <w:proofErr w:type="gramStart"/>
-      <w:r>
-        <w:t>Post::</w:t>
-      </w:r>
-      <w:proofErr w:type="gramEnd"/>
-      <w:r>
-        <w:t>all();</w:t>
-      </w:r>
-    </w:p>
-    <w:p>
-      <w:pPr>
-        <w:pStyle w:val="ListBullet"/>
-        <w:numPr>
-          <w:ilvl w:val="0"/>
-          <w:numId w:val="0"/>
-        </w:numPr>
-        <w:ind w:left="432"/>
-      </w:pPr>
-      <w:r>
-        <w:t>OR</w:t>
-      </w:r>
-    </w:p>
-    <w:p>
-      <w:pPr>
-        <w:pStyle w:val="ListBullet"/>
-        <w:numPr>
-          <w:ilvl w:val="0"/>
-          <w:numId w:val="0"/>
-        </w:numPr>
-        <w:ind w:left="432"/>
-      </w:pPr>
-      <w:r>
-        <w:tab/>
-        <w:t xml:space="preserve">//$posts = </w:t>
-      </w:r>
-      <w:proofErr w:type="gramStart"/>
-      <w:r>
-        <w:t>Post::</w:t>
-      </w:r>
-      <w:proofErr w:type="gramEnd"/>
-      <w:r>
-        <w:t>find(2);</w:t>
-      </w:r>
-    </w:p>
-    <w:p>
-      <w:pPr>
-        <w:pStyle w:val="ListBullet"/>
-        <w:numPr>
-          <w:ilvl w:val="0"/>
-          <w:numId w:val="0"/>
-        </w:numPr>
-        <w:ind w:left="432"/>
-      </w:pPr>
-      <w:r>
-        <w:tab/>
-      </w:r>
-      <w:proofErr w:type="spellStart"/>
-      <w:r>
-        <w:t>foreach</w:t>
-      </w:r>
-      <w:proofErr w:type="spellEnd"/>
-      <w:r>
-        <w:t xml:space="preserve"> ($posts as $</w:t>
-      </w:r>
-      <w:proofErr w:type="gramStart"/>
-      <w:r>
-        <w:t>post){</w:t>
-      </w:r>
-      <w:proofErr w:type="gramEnd"/>
-    </w:p>
-    <w:p>
-      <w:pPr>
-        <w:pStyle w:val="ListBullet"/>
-        <w:numPr>
-          <w:ilvl w:val="0"/>
-          <w:numId w:val="0"/>
-        </w:numPr>
-        <w:ind w:left="432" w:firstLine="288"/>
-      </w:pPr>
-      <w:r>
-        <w:t>return $post-&gt;</w:t>
-      </w:r>
-      <w:proofErr w:type="gramStart"/>
-      <w:r>
-        <w:t>title;  }</w:t>
-      </w:r>
-      <w:proofErr w:type="gramEnd"/>
-    </w:p>
-    <w:p>
-      <w:pPr>
-        <w:pStyle w:val="ListBullet"/>
-        <w:numPr>
-          <w:ilvl w:val="0"/>
-          <w:numId w:val="0"/>
-        </w:numPr>
-        <w:ind w:left="432"/>
-        <w:rPr>
-          <w:b/>
-        </w:rPr>
-      </w:pPr>
-      <w:r>
-        <w:rPr>
-          <w:b/>
-        </w:rPr>
-        <w:lastRenderedPageBreak/>
-        <w:t>});</w:t>
-      </w:r>
-    </w:p>
-    <w:p>
-      <w:pPr>
-        <w:pStyle w:val="ListBullet"/>
-        <w:numPr>
-          <w:ilvl w:val="0"/>
-          <w:numId w:val="0"/>
-        </w:numPr>
-        <w:ind w:left="432"/>
-        <w:rPr>
-          <w:b/>
-          <w:u w:val="single"/>
-        </w:rPr>
-      </w:pPr>
-      <w:r>
-        <w:rPr>
-          <w:b/>
-          <w:u w:val="single"/>
-        </w:rPr>
-        <w:t xml:space="preserve">[How to retrieve more specific data from </w:t>
-      </w:r>
-      <w:proofErr w:type="spellStart"/>
-      <w:r>
-        <w:rPr>
-          <w:b/>
-          <w:u w:val="single"/>
-        </w:rPr>
-        <w:t>db</w:t>
-      </w:r>
-      <w:proofErr w:type="spellEnd"/>
-      <w:r>
-        <w:rPr>
-          <w:b/>
-          <w:u w:val="single"/>
-        </w:rPr>
-        <w:t xml:space="preserve"> using ELOQUENT</w:t>
-      </w:r>
-      <w:proofErr w:type="gramStart"/>
-      <w:r>
-        <w:rPr>
-          <w:b/>
-          <w:u w:val="single"/>
-        </w:rPr>
-        <w:t>]:-</w:t>
-      </w:r>
-      <w:proofErr w:type="gramEnd"/>
-    </w:p>
-    <w:p>
-      <w:pPr>
-        <w:pStyle w:val="ListBullet"/>
-        <w:numPr>
-          <w:ilvl w:val="0"/>
-          <w:numId w:val="0"/>
-        </w:numPr>
-        <w:ind w:left="432"/>
-      </w:pPr>
-      <w:proofErr w:type="gramStart"/>
-      <w:r>
-        <w:t>Route::</w:t>
-      </w:r>
-      <w:proofErr w:type="gramEnd"/>
-      <w:r>
-        <w:t>get(‘/find’, function (){</w:t>
-      </w:r>
-    </w:p>
-    <w:p>
-      <w:pPr>
-        <w:pStyle w:val="ListBullet"/>
-        <w:numPr>
-          <w:ilvl w:val="0"/>
-          <w:numId w:val="0"/>
-        </w:numPr>
-        <w:ind w:left="432"/>
-      </w:pPr>
-      <w:r>
-        <w:tab/>
-        <w:t xml:space="preserve">$posts = </w:t>
-      </w:r>
-      <w:proofErr w:type="gramStart"/>
-      <w:r>
-        <w:t>Post::</w:t>
-      </w:r>
-      <w:proofErr w:type="gramEnd"/>
-      <w:r>
-        <w:t>where(‘id’, 2)-&gt;</w:t>
-      </w:r>
-      <w:proofErr w:type="spellStart"/>
-      <w:r>
-        <w:t>orderBy</w:t>
-      </w:r>
-      <w:proofErr w:type="spellEnd"/>
-      <w:r>
-        <w:t>(‘id’, ‘</w:t>
-      </w:r>
-      <w:proofErr w:type="spellStart"/>
-      <w:r>
-        <w:t>desc</w:t>
-      </w:r>
-      <w:proofErr w:type="spellEnd"/>
-      <w:r>
-        <w:t>’)</w:t>
-      </w:r>
-      <w:r>
-        <w:t>-&gt;take</w:t>
-      </w:r>
-      <w:r>
-        <w:t>(</w:t>
-      </w:r>
-      <w:r>
-        <w:t>1</w:t>
-      </w:r>
-      <w:r>
-        <w:t>)</w:t>
-      </w:r>
-      <w:r>
-        <w:t>-&gt;get();</w:t>
-      </w:r>
-    </w:p>
-    <w:p>
-      <w:pPr>
-        <w:pStyle w:val="ListBullet"/>
-        <w:numPr>
-          <w:ilvl w:val="0"/>
-          <w:numId w:val="0"/>
-        </w:numPr>
-        <w:ind w:left="432"/>
-      </w:pPr>
-      <w:r>
-        <w:tab/>
-        <w:t>return $posts;</w:t>
-      </w:r>
-    </w:p>
-    <w:p>
-      <w:pPr>
-        <w:pStyle w:val="ListBullet"/>
-        <w:numPr>
-          <w:ilvl w:val="0"/>
-          <w:numId w:val="0"/>
-        </w:numPr>
-        <w:ind w:left="432"/>
-      </w:pPr>
-      <w:r>
-        <w:t>});</w:t>
-      </w:r>
-    </w:p>
-    <w:p>
-      <w:pPr>
-        <w:pStyle w:val="ListBullet"/>
-        <w:numPr>
-          <w:ilvl w:val="0"/>
-          <w:numId w:val="0"/>
-        </w:numPr>
-        <w:ind w:left="432"/>
-        <w:rPr>
-          <w:b/>
-          <w:u w:val="single"/>
-        </w:rPr>
-      </w:pPr>
-      <w:r>
-        <w:rPr>
-          <w:b/>
-          <w:u w:val="single"/>
-        </w:rPr>
-        <w:t>[How to retrieve data using ELOQUENT with exceptions</w:t>
-      </w:r>
-      <w:proofErr w:type="gramStart"/>
-      <w:r>
-        <w:rPr>
-          <w:b/>
-          <w:u w:val="single"/>
-        </w:rPr>
-        <w:t>]:-</w:t>
-      </w:r>
-      <w:proofErr w:type="gramEnd"/>
-    </w:p>
-    <w:p>
-      <w:pPr>
-        <w:pStyle w:val="ListBullet"/>
-        <w:numPr>
-          <w:ilvl w:val="0"/>
-          <w:numId w:val="0"/>
-        </w:numPr>
-        <w:ind w:left="432"/>
-        <w:rPr>
-          <w:b/>
-          <w:u w:val="single"/>
-        </w:rPr>
-      </w:pPr>
     </w:p>
     <w:p>
       <w:pPr>

</xml_diff>

<commit_message>
laravel many to many relationship
</commit_message>
<xml_diff>
--- a/Laravel with PHP course note.docx
+++ b/Laravel with PHP course note.docx
@@ -7,9 +7,6 @@
         <w:pStyle w:val="Heading1"/>
       </w:pPr>
       <w:r>
-        <w:t xml:space="preserve">Ccd </w:t>
-      </w:r>
-      <w:r>
         <w:t>LARAVEL WITH PHP. (MY PERSONAL NOTES)</w:t>
       </w:r>
     </w:p>
@@ -1003,38 +1000,676 @@
           <w:ilvl w:val="0"/>
           <w:numId w:val="0"/>
         </w:numPr>
-        <w:ind w:left="432" w:hanging="432"/>
+        <w:jc w:val="center"/>
         <w:rPr>
           <w:b/>
           <w:color w:val="FF0000"/>
           <w:u w:val="single"/>
         </w:rPr>
       </w:pPr>
-      <w:r>
+    </w:p>
+    <w:p>
+      <w:pPr>
+        <w:pStyle w:val="ListBullet"/>
+        <w:numPr>
+          <w:ilvl w:val="0"/>
+          <w:numId w:val="0"/>
+        </w:numPr>
+        <w:jc w:val="center"/>
         <w:rPr>
           <w:b/>
           <w:color w:val="FF0000"/>
           <w:u w:val="single"/>
         </w:rPr>
-        <w:t>LARAVEL RELATIONSHIPS::</w:t>
-      </w:r>
-    </w:p>
-    <w:p>
-      <w:pPr>
-        <w:pStyle w:val="ListBullet"/>
-        <w:numPr>
-          <w:ilvl w:val="0"/>
-          <w:numId w:val="0"/>
-        </w:numPr>
-        <w:ind w:left="432" w:hanging="432"/>
+      </w:pPr>
+      <w:r>
         <w:rPr>
           <w:b/>
           <w:color w:val="FF0000"/>
           <w:u w:val="single"/>
         </w:rPr>
-      </w:pPr>
+        <w:t>LARAVEL</w:t>
+      </w:r>
+      <w:r>
+        <w:rPr>
+          <w:b/>
+          <w:color w:val="FF0000"/>
+          <w:u w:val="single"/>
+        </w:rPr>
+        <w:t xml:space="preserve"> ELOQUENT</w:t>
+      </w:r>
+      <w:r>
+        <w:rPr>
+          <w:b/>
+          <w:color w:val="FF0000"/>
+          <w:u w:val="single"/>
+        </w:rPr>
+        <w:t xml:space="preserve"> RELATIONSHIPS::</w:t>
+      </w:r>
+    </w:p>
+    <w:p>
+      <w:pPr>
+        <w:pStyle w:val="ListBullet"/>
+        <w:numPr>
+          <w:ilvl w:val="0"/>
+          <w:numId w:val="0"/>
+        </w:numPr>
+        <w:ind w:firstLine="720"/>
+      </w:pPr>
+      <w:r>
+        <w:t>This is section deals with how laravel relates several tables in the database. The various relationships includes: One to One, One to Many, Many to Many, Polymorphic etc</w:t>
+      </w:r>
+      <w:r>
+        <w:t>.</w:t>
+      </w:r>
+      <w:r>
+        <w:t xml:space="preserve"> The type of relationship is usually indicated using a prebuilt class within a newly created public function located at the User.php model</w:t>
+      </w:r>
+    </w:p>
+    <w:p>
+      <w:pPr>
+        <w:pStyle w:val="ListBullet"/>
+        <w:numPr>
+          <w:ilvl w:val="0"/>
+          <w:numId w:val="0"/>
+        </w:numPr>
+        <w:ind w:firstLine="720"/>
+        <w:jc w:val="center"/>
+        <w:rPr>
+          <w:b/>
+          <w:u w:val="single"/>
+        </w:rPr>
+      </w:pPr>
+      <w:r>
+        <w:rPr>
+          <w:b/>
+          <w:u w:val="single"/>
+        </w:rPr>
+        <w:t>ONE TO ONE RELATIONSHIP</w:t>
+      </w:r>
+    </w:p>
+    <w:p>
+      <w:pPr>
+        <w:pStyle w:val="ListBullet"/>
+        <w:numPr>
+          <w:ilvl w:val="0"/>
+          <w:numId w:val="0"/>
+        </w:numPr>
+        <w:ind w:firstLine="720"/>
+      </w:pPr>
+      <w:r>
+        <w:t>This eloquent relationship literally links table together at the point at which one table has something in common with another</w:t>
+      </w:r>
+    </w:p>
+    <w:p>
+      <w:pPr>
+        <w:pStyle w:val="ListBullet"/>
+        <w:numPr>
+          <w:ilvl w:val="0"/>
+          <w:numId w:val="0"/>
+        </w:numPr>
+        <w:ind w:left="432" w:hanging="432"/>
+      </w:pPr>
+      <w:r>
+        <w:rPr>
+          <w:b/>
+          <w:i/>
+          <w:u w:val="single"/>
+        </w:rPr>
+        <w:t>EXAMPLE</w:t>
+      </w:r>
+      <w:r>
+        <w:rPr>
+          <w:b/>
+          <w:i/>
+          <w:u w:val="single"/>
+        </w:rPr>
+        <w:t xml:space="preserve"> </w:t>
+      </w:r>
+      <w:r>
+        <w:rPr>
+          <w:b/>
+          <w:i/>
+        </w:rPr>
+        <w:t>::</w:t>
+      </w:r>
+      <w:r>
+        <w:t xml:space="preserve">  </w:t>
+      </w:r>
+      <w:r>
+        <w:t>Every post concerning a user can be retrieved from the posts table where the user’s id corresponds with the user_id column of the posts table.</w:t>
+      </w:r>
+    </w:p>
+    <w:p>
+      <w:pPr>
+        <w:pStyle w:val="ListBullet"/>
+        <w:numPr>
+          <w:ilvl w:val="0"/>
+          <w:numId w:val="0"/>
+        </w:numPr>
+        <w:ind w:left="432" w:hanging="432"/>
+        <w:jc w:val="center"/>
+        <w:rPr>
+          <w:b/>
+          <w:u w:val="single"/>
+        </w:rPr>
+      </w:pPr>
+      <w:r>
+        <w:rPr>
+          <w:b/>
+          <w:u w:val="single"/>
+        </w:rPr>
+        <w:t>INVERSE FUNCTIONALITY</w:t>
+      </w:r>
+    </w:p>
+    <w:p>
+      <w:pPr>
+        <w:pStyle w:val="ListBullet"/>
+        <w:numPr>
+          <w:ilvl w:val="0"/>
+          <w:numId w:val="0"/>
+        </w:numPr>
+      </w:pPr>
+      <w:r>
+        <w:tab/>
+        <w:t>This functionality allows us to pull the inverse of a particular laravel eloquent relationship say: THIS PULLS FRONM THE USERS TABLE</w:t>
+      </w:r>
+    </w:p>
+    <w:p>
+      <w:pPr>
+        <w:pStyle w:val="ListBullet"/>
+        <w:numPr>
+          <w:ilvl w:val="0"/>
+          <w:numId w:val="0"/>
+        </w:numPr>
+        <w:jc w:val="center"/>
+        <w:rPr>
+          <w:b/>
+          <w:u w:val="single"/>
+        </w:rPr>
+      </w:pPr>
+      <w:r>
+        <w:rPr>
+          <w:b/>
+          <w:u w:val="single"/>
+        </w:rPr>
+        <w:t>ONE TO MANY RELATIONSHIP</w:t>
+      </w:r>
+    </w:p>
+    <w:p>
+      <w:pPr>
+        <w:pStyle w:val="ListBullet"/>
+        <w:numPr>
+          <w:ilvl w:val="0"/>
+          <w:numId w:val="0"/>
+        </w:numPr>
+        <w:ind w:firstLine="720"/>
+        <w:rPr>
+          <w:b/>
+        </w:rPr>
+      </w:pPr>
+      <w:r>
+        <w:t xml:space="preserve">This eloquent relation ship type deals with pulling multiple posts that belongs to a particular user. </w:t>
+      </w:r>
+      <w:r>
+        <w:rPr>
+          <w:b/>
+        </w:rPr>
+        <w:t>See App\User and Route\Web [ONE TO MANY]</w:t>
+      </w:r>
+    </w:p>
+    <w:p>
+      <w:pPr>
+        <w:pStyle w:val="ListBullet"/>
+        <w:numPr>
+          <w:ilvl w:val="0"/>
+          <w:numId w:val="0"/>
+        </w:numPr>
+        <w:rPr>
+          <w:b/>
+        </w:rPr>
+      </w:pPr>
+      <w:r>
+        <w:rPr>
+          <w:b/>
+        </w:rPr>
+        <w:t>For an example.</w:t>
+      </w:r>
+    </w:p>
+    <w:p>
+      <w:pPr>
+        <w:pStyle w:val="ListBullet"/>
+        <w:numPr>
+          <w:ilvl w:val="0"/>
+          <w:numId w:val="0"/>
+        </w:numPr>
+        <w:jc w:val="center"/>
+        <w:rPr>
+          <w:b/>
+          <w:color w:val="FF0000"/>
+          <w:u w:val="single"/>
+        </w:rPr>
+      </w:pPr>
+      <w:r>
+        <w:rPr>
+          <w:b/>
+          <w:color w:val="FF0000"/>
+          <w:u w:val="single"/>
+        </w:rPr>
+        <w:lastRenderedPageBreak/>
+        <w:t>NOTE:: ‘RETURN’ keyword in functions only returns one item when used in a loop.</w:t>
+      </w:r>
+    </w:p>
+    <w:p>
+      <w:pPr>
+        <w:pStyle w:val="ListBullet"/>
+        <w:numPr>
+          <w:ilvl w:val="0"/>
+          <w:numId w:val="0"/>
+        </w:numPr>
+        <w:jc w:val="center"/>
+        <w:rPr>
+          <w:b/>
+          <w:u w:val="single"/>
+        </w:rPr>
+      </w:pPr>
+      <w:r>
+        <w:rPr>
+          <w:b/>
+          <w:u w:val="single"/>
+        </w:rPr>
+        <w:t>MANY</w:t>
+      </w:r>
+      <w:r>
+        <w:rPr>
+          <w:b/>
+          <w:u w:val="single"/>
+        </w:rPr>
+        <w:t xml:space="preserve"> TO MANY RELATIONSHIP</w:t>
+      </w:r>
+      <w:r>
+        <w:rPr>
+          <w:b/>
+          <w:u w:val="single"/>
+        </w:rPr>
+        <w:t>.</w:t>
+      </w:r>
+    </w:p>
+    <w:p>
+      <w:pPr>
+        <w:pStyle w:val="ListBullet"/>
+        <w:numPr>
+          <w:ilvl w:val="0"/>
+          <w:numId w:val="0"/>
+        </w:numPr>
+        <w:jc w:val="center"/>
+        <w:rPr>
+          <w:b/>
+        </w:rPr>
+      </w:pPr>
+      <w:r>
+        <w:rPr>
+          <w:b/>
+        </w:rPr>
+        <w:t>This type of laravel relationship requires a pivot table!</w:t>
+      </w:r>
+    </w:p>
+    <w:p>
+      <w:pPr>
+        <w:pStyle w:val="ListBullet"/>
+        <w:numPr>
+          <w:ilvl w:val="0"/>
+          <w:numId w:val="0"/>
+        </w:numPr>
+        <w:rPr>
+          <w:b/>
+        </w:rPr>
+      </w:pPr>
+      <w:r>
+        <w:rPr>
+          <w:b/>
+          <w:color w:val="FF0000"/>
+          <w:u w:val="single"/>
+        </w:rPr>
+        <w:t>PIVOT TABLE</w:t>
+      </w:r>
+      <w:r>
+        <w:rPr>
+          <w:b/>
+          <w:color w:val="FF0000"/>
+          <w:u w:val="single"/>
+        </w:rPr>
+        <w:t xml:space="preserve"> </w:t>
+      </w:r>
+      <w:r>
+        <w:rPr>
+          <w:b/>
+          <w:color w:val="FF0000"/>
+        </w:rPr>
+        <w:t>::</w:t>
+      </w:r>
+      <w:r>
+        <w:rPr>
+          <w:b/>
+          <w:color w:val="FF0000"/>
+        </w:rPr>
+        <w:t xml:space="preserve"> </w:t>
+      </w:r>
+      <w:r>
+        <w:t>A pivot table in laravel is known as a lookup/linkup table. T</w:t>
+      </w:r>
+      <w:r>
+        <w:t>his</w:t>
+      </w:r>
+      <w:r>
+        <w:t xml:space="preserve"> eloquent table serves as an intermediary </w:t>
+      </w:r>
+      <w:r>
+        <w:t xml:space="preserve">table </w:t>
+      </w:r>
+      <w:r>
+        <w:t xml:space="preserve">between two </w:t>
+      </w:r>
+      <w:r>
+        <w:rPr>
+          <w:b/>
+        </w:rPr>
+        <w:t>one to many</w:t>
+      </w:r>
+      <w:r>
+        <w:t xml:space="preserve"> tables</w:t>
+      </w:r>
+      <w:r>
+        <w:t xml:space="preserve">. </w:t>
+      </w:r>
+      <w:r>
+        <w:rPr>
+          <w:b/>
+        </w:rPr>
+        <w:t>Thus is a table used to relate two other tables.</w:t>
+      </w:r>
+    </w:p>
+    <w:p>
+      <w:pPr>
+        <w:pStyle w:val="ListBullet"/>
+        <w:numPr>
+          <w:ilvl w:val="0"/>
+          <w:numId w:val="0"/>
+        </w:numPr>
+        <w:rPr>
+          <w:b/>
+          <w:i/>
+        </w:rPr>
+      </w:pPr>
+      <w:r>
+        <w:rPr>
+          <w:b/>
+          <w:i/>
+          <w:u w:val="single"/>
+        </w:rPr>
+        <w:t>CONVENTION OF CONSTRUCTING A PIVOT TABLE</w:t>
+      </w:r>
+      <w:r>
+        <w:rPr>
+          <w:b/>
+          <w:i/>
+        </w:rPr>
+        <w:t xml:space="preserve"> :: </w:t>
+      </w:r>
+    </w:p>
+    <w:p>
+      <w:pPr>
+        <w:pStyle w:val="ListBullet"/>
+        <w:numPr>
+          <w:ilvl w:val="0"/>
+          <w:numId w:val="0"/>
+        </w:numPr>
+        <w:rPr>
+          <w:b/>
+          <w:i/>
+          <w:u w:val="single"/>
+        </w:rPr>
+      </w:pPr>
+      <w:r>
+        <w:rPr>
+          <w:b/>
+          <w:i/>
+        </w:rPr>
+        <w:tab/>
+        <w:t xml:space="preserve">[In this case, the parent table is the </w:t>
+      </w:r>
+      <w:r>
+        <w:rPr>
+          <w:b/>
+          <w:i/>
+          <w:u w:val="single"/>
+        </w:rPr>
+        <w:t>users table.]</w:t>
+      </w:r>
+    </w:p>
+    <w:p>
+      <w:pPr>
+        <w:pStyle w:val="ListBullet"/>
+        <w:numPr>
+          <w:ilvl w:val="0"/>
+          <w:numId w:val="13"/>
+        </w:numPr>
+        <w:rPr>
+          <w:b/>
+        </w:rPr>
+      </w:pPr>
+      <w:r>
+        <w:rPr>
+          <w:b/>
+        </w:rPr>
+        <w:t>Create a Role Model and create_roles_table migration :</w:t>
+      </w:r>
+      <w:r>
+        <w:rPr>
+          <w:b/>
+        </w:rPr>
+        <w:t xml:space="preserve"> </w:t>
+      </w:r>
+    </w:p>
+    <w:p>
+      <w:pPr>
+        <w:pStyle w:val="ListBullet"/>
+        <w:numPr>
+          <w:ilvl w:val="0"/>
+          <w:numId w:val="0"/>
+        </w:numPr>
+        <w:ind w:left="720"/>
+        <w:rPr>
+          <w:b/>
+          <w:color w:val="FF0000"/>
+        </w:rPr>
+      </w:pPr>
+      <w:r>
+        <w:rPr>
+          <w:b/>
+          <w:color w:val="FF0000"/>
+        </w:rPr>
+        <w:t xml:space="preserve">Php artisan make:model Role –m </w:t>
+      </w:r>
+      <w:r>
+        <w:rPr>
+          <w:i/>
+          <w:color w:val="FF0000"/>
+        </w:rPr>
+        <w:t>(</w:t>
+      </w:r>
+      <w:r>
+        <w:rPr>
+          <w:i/>
+        </w:rPr>
+        <w:t xml:space="preserve">This creates a </w:t>
+      </w:r>
+      <w:r>
+        <w:rPr>
+          <w:b/>
+          <w:i/>
+        </w:rPr>
+        <w:t>Role</w:t>
+      </w:r>
+      <w:r>
+        <w:rPr>
+          <w:i/>
+        </w:rPr>
+        <w:t xml:space="preserve"> model and a </w:t>
+      </w:r>
+      <w:r>
+        <w:rPr>
+          <w:b/>
+          <w:i/>
+        </w:rPr>
+        <w:t>create_roles_table</w:t>
+      </w:r>
+      <w:r>
+        <w:rPr>
+          <w:i/>
+        </w:rPr>
+        <w:t xml:space="preserve"> migration at the same time</w:t>
+      </w:r>
+      <w:r>
+        <w:rPr>
+          <w:i/>
+          <w:color w:val="FF0000"/>
+        </w:rPr>
+        <w:t>).</w:t>
+      </w:r>
+      <w:r>
+        <w:rPr>
+          <w:b/>
+          <w:color w:val="FF0000"/>
+        </w:rPr>
+        <w:t xml:space="preserve"> </w:t>
+      </w:r>
+    </w:p>
+    <w:p>
+      <w:pPr>
+        <w:pStyle w:val="ListBullet"/>
+        <w:numPr>
+          <w:ilvl w:val="0"/>
+          <w:numId w:val="13"/>
+        </w:numPr>
+        <w:rPr>
+          <w:b/>
+        </w:rPr>
+      </w:pPr>
+      <w:r>
+        <w:rPr>
+          <w:b/>
+        </w:rPr>
+        <w:t>Create a table that relates the users and roles table :</w:t>
+      </w:r>
+    </w:p>
+    <w:p>
+      <w:pPr>
+        <w:pStyle w:val="ListBullet"/>
+        <w:numPr>
+          <w:ilvl w:val="0"/>
+          <w:numId w:val="0"/>
+        </w:numPr>
+        <w:ind w:left="720"/>
+        <w:rPr>
+          <w:b/>
+        </w:rPr>
+      </w:pPr>
+      <w:r>
+        <w:rPr>
+          <w:b/>
+        </w:rPr>
+        <w:t>To create this table the convention used is to</w:t>
+      </w:r>
+    </w:p>
+    <w:p>
+      <w:pPr>
+        <w:pStyle w:val="ListBullet"/>
+        <w:numPr>
+          <w:ilvl w:val="0"/>
+          <w:numId w:val="14"/>
+        </w:numPr>
+        <w:rPr>
+          <w:b/>
+        </w:rPr>
+      </w:pPr>
+      <w:r>
+        <w:rPr>
+          <w:b/>
+        </w:rPr>
+        <w:t>Singularize the two table names you want to join (role and user).</w:t>
+      </w:r>
+    </w:p>
+    <w:p>
+      <w:pPr>
+        <w:pStyle w:val="ListBullet"/>
+        <w:numPr>
+          <w:ilvl w:val="0"/>
+          <w:numId w:val="14"/>
+        </w:numPr>
+        <w:rPr>
+          <w:b/>
+        </w:rPr>
+      </w:pPr>
+      <w:r>
+        <w:rPr>
+          <w:b/>
+        </w:rPr>
+        <w:t>Arrange alphabetically (role before user).</w:t>
+      </w:r>
+    </w:p>
+    <w:p>
+      <w:pPr>
+        <w:pStyle w:val="ListBullet"/>
+        <w:numPr>
+          <w:ilvl w:val="0"/>
+          <w:numId w:val="14"/>
+        </w:numPr>
+        <w:rPr>
+          <w:b/>
+        </w:rPr>
+      </w:pPr>
+      <w:r>
+        <w:rPr>
+          <w:b/>
+        </w:rPr>
+        <w:t>Create a migration (</w:t>
+      </w:r>
+      <w:r>
+        <w:rPr>
+          <w:i/>
+        </w:rPr>
+        <w:t>php artisan make:migration create_users_role_table --create</w:t>
+      </w:r>
       <w:bookmarkStart w:id="0" w:name="_GoBack"/>
       <w:bookmarkEnd w:id="0"/>
+      <w:r>
+        <w:rPr>
+          <w:i/>
+        </w:rPr>
+        <w:t xml:space="preserve"> = role_user</w:t>
+      </w:r>
+      <w:r>
+        <w:rPr>
+          <w:b/>
+        </w:rPr>
+        <w:t>)</w:t>
+      </w:r>
+    </w:p>
+    <w:p>
+      <w:pPr>
+        <w:pStyle w:val="ListBullet"/>
+        <w:numPr>
+          <w:ilvl w:val="0"/>
+          <w:numId w:val="0"/>
+        </w:numPr>
+        <w:ind w:left="432" w:hanging="432"/>
+        <w:rPr>
+          <w:b/>
+          <w:color w:val="FF0000"/>
+          <w:u w:val="single"/>
+        </w:rPr>
+      </w:pPr>
     </w:p>
     <w:p>
       <w:pPr>
@@ -1195,7 +1830,7 @@
           <w:rPr>
             <w:noProof/>
           </w:rPr>
-          <w:t>3</w:t>
+          <w:t>4</w:t>
         </w:r>
         <w:r>
           <w:rPr>
@@ -1496,6 +2131,119 @@
     </w:lvl>
   </w:abstractNum>
   <w:abstractNum w:abstractNumId="4">
+    <w:nsid w:val="157E4300"/>
+    <w:multiLevelType w:val="hybridMultilevel"/>
+    <w:tmpl w:val="49C22FAA"/>
+    <w:lvl w:ilvl="0" w:tplc="04090001">
+      <w:start w:val="1"/>
+      <w:numFmt w:val="bullet"/>
+      <w:lvlText w:val=""/>
+      <w:lvlJc w:val="left"/>
+      <w:pPr>
+        <w:ind w:left="720" w:hanging="360"/>
+      </w:pPr>
+      <w:rPr>
+        <w:rFonts w:ascii="Symbol" w:hAnsi="Symbol" w:hint="default"/>
+      </w:rPr>
+    </w:lvl>
+    <w:lvl w:ilvl="1" w:tplc="04090003" w:tentative="1">
+      <w:start w:val="1"/>
+      <w:numFmt w:val="bullet"/>
+      <w:lvlText w:val="o"/>
+      <w:lvlJc w:val="left"/>
+      <w:pPr>
+        <w:ind w:left="1440" w:hanging="360"/>
+      </w:pPr>
+      <w:rPr>
+        <w:rFonts w:ascii="Courier New" w:hAnsi="Courier New" w:cs="Courier New" w:hint="default"/>
+      </w:rPr>
+    </w:lvl>
+    <w:lvl w:ilvl="2" w:tplc="04090005" w:tentative="1">
+      <w:start w:val="1"/>
+      <w:numFmt w:val="bullet"/>
+      <w:lvlText w:val=""/>
+      <w:lvlJc w:val="left"/>
+      <w:pPr>
+        <w:ind w:left="2160" w:hanging="360"/>
+      </w:pPr>
+      <w:rPr>
+        <w:rFonts w:ascii="Wingdings" w:hAnsi="Wingdings" w:hint="default"/>
+      </w:rPr>
+    </w:lvl>
+    <w:lvl w:ilvl="3" w:tplc="04090001" w:tentative="1">
+      <w:start w:val="1"/>
+      <w:numFmt w:val="bullet"/>
+      <w:lvlText w:val=""/>
+      <w:lvlJc w:val="left"/>
+      <w:pPr>
+        <w:ind w:left="2880" w:hanging="360"/>
+      </w:pPr>
+      <w:rPr>
+        <w:rFonts w:ascii="Symbol" w:hAnsi="Symbol" w:hint="default"/>
+      </w:rPr>
+    </w:lvl>
+    <w:lvl w:ilvl="4" w:tplc="04090003" w:tentative="1">
+      <w:start w:val="1"/>
+      <w:numFmt w:val="bullet"/>
+      <w:lvlText w:val="o"/>
+      <w:lvlJc w:val="left"/>
+      <w:pPr>
+        <w:ind w:left="3600" w:hanging="360"/>
+      </w:pPr>
+      <w:rPr>
+        <w:rFonts w:ascii="Courier New" w:hAnsi="Courier New" w:cs="Courier New" w:hint="default"/>
+      </w:rPr>
+    </w:lvl>
+    <w:lvl w:ilvl="5" w:tplc="04090005" w:tentative="1">
+      <w:start w:val="1"/>
+      <w:numFmt w:val="bullet"/>
+      <w:lvlText w:val=""/>
+      <w:lvlJc w:val="left"/>
+      <w:pPr>
+        <w:ind w:left="4320" w:hanging="360"/>
+      </w:pPr>
+      <w:rPr>
+        <w:rFonts w:ascii="Wingdings" w:hAnsi="Wingdings" w:hint="default"/>
+      </w:rPr>
+    </w:lvl>
+    <w:lvl w:ilvl="6" w:tplc="04090001" w:tentative="1">
+      <w:start w:val="1"/>
+      <w:numFmt w:val="bullet"/>
+      <w:lvlText w:val=""/>
+      <w:lvlJc w:val="left"/>
+      <w:pPr>
+        <w:ind w:left="5040" w:hanging="360"/>
+      </w:pPr>
+      <w:rPr>
+        <w:rFonts w:ascii="Symbol" w:hAnsi="Symbol" w:hint="default"/>
+      </w:rPr>
+    </w:lvl>
+    <w:lvl w:ilvl="7" w:tplc="04090003" w:tentative="1">
+      <w:start w:val="1"/>
+      <w:numFmt w:val="bullet"/>
+      <w:lvlText w:val="o"/>
+      <w:lvlJc w:val="left"/>
+      <w:pPr>
+        <w:ind w:left="5760" w:hanging="360"/>
+      </w:pPr>
+      <w:rPr>
+        <w:rFonts w:ascii="Courier New" w:hAnsi="Courier New" w:cs="Courier New" w:hint="default"/>
+      </w:rPr>
+    </w:lvl>
+    <w:lvl w:ilvl="8" w:tplc="04090005" w:tentative="1">
+      <w:start w:val="1"/>
+      <w:numFmt w:val="bullet"/>
+      <w:lvlText w:val=""/>
+      <w:lvlJc w:val="left"/>
+      <w:pPr>
+        <w:ind w:left="6480" w:hanging="360"/>
+      </w:pPr>
+      <w:rPr>
+        <w:rFonts w:ascii="Wingdings" w:hAnsi="Wingdings" w:hint="default"/>
+      </w:rPr>
+    </w:lvl>
+  </w:abstractNum>
+  <w:abstractNum w:abstractNumId="5">
     <w:nsid w:val="20906CDF"/>
     <w:multiLevelType w:val="hybridMultilevel"/>
     <w:tmpl w:val="F2565D44"/>
@@ -1612,7 +2360,120 @@
       </w:rPr>
     </w:lvl>
   </w:abstractNum>
-  <w:abstractNum w:abstractNumId="5">
+  <w:abstractNum w:abstractNumId="6">
+    <w:nsid w:val="244B774E"/>
+    <w:multiLevelType w:val="hybridMultilevel"/>
+    <w:tmpl w:val="99A278B2"/>
+    <w:lvl w:ilvl="0" w:tplc="04090001">
+      <w:start w:val="1"/>
+      <w:numFmt w:val="bullet"/>
+      <w:lvlText w:val=""/>
+      <w:lvlJc w:val="left"/>
+      <w:pPr>
+        <w:ind w:left="1440" w:hanging="360"/>
+      </w:pPr>
+      <w:rPr>
+        <w:rFonts w:ascii="Symbol" w:hAnsi="Symbol" w:hint="default"/>
+      </w:rPr>
+    </w:lvl>
+    <w:lvl w:ilvl="1" w:tplc="04090003" w:tentative="1">
+      <w:start w:val="1"/>
+      <w:numFmt w:val="bullet"/>
+      <w:lvlText w:val="o"/>
+      <w:lvlJc w:val="left"/>
+      <w:pPr>
+        <w:ind w:left="2160" w:hanging="360"/>
+      </w:pPr>
+      <w:rPr>
+        <w:rFonts w:ascii="Courier New" w:hAnsi="Courier New" w:cs="Courier New" w:hint="default"/>
+      </w:rPr>
+    </w:lvl>
+    <w:lvl w:ilvl="2" w:tplc="04090005" w:tentative="1">
+      <w:start w:val="1"/>
+      <w:numFmt w:val="bullet"/>
+      <w:lvlText w:val=""/>
+      <w:lvlJc w:val="left"/>
+      <w:pPr>
+        <w:ind w:left="2880" w:hanging="360"/>
+      </w:pPr>
+      <w:rPr>
+        <w:rFonts w:ascii="Wingdings" w:hAnsi="Wingdings" w:hint="default"/>
+      </w:rPr>
+    </w:lvl>
+    <w:lvl w:ilvl="3" w:tplc="04090001" w:tentative="1">
+      <w:start w:val="1"/>
+      <w:numFmt w:val="bullet"/>
+      <w:lvlText w:val=""/>
+      <w:lvlJc w:val="left"/>
+      <w:pPr>
+        <w:ind w:left="3600" w:hanging="360"/>
+      </w:pPr>
+      <w:rPr>
+        <w:rFonts w:ascii="Symbol" w:hAnsi="Symbol" w:hint="default"/>
+      </w:rPr>
+    </w:lvl>
+    <w:lvl w:ilvl="4" w:tplc="04090003" w:tentative="1">
+      <w:start w:val="1"/>
+      <w:numFmt w:val="bullet"/>
+      <w:lvlText w:val="o"/>
+      <w:lvlJc w:val="left"/>
+      <w:pPr>
+        <w:ind w:left="4320" w:hanging="360"/>
+      </w:pPr>
+      <w:rPr>
+        <w:rFonts w:ascii="Courier New" w:hAnsi="Courier New" w:cs="Courier New" w:hint="default"/>
+      </w:rPr>
+    </w:lvl>
+    <w:lvl w:ilvl="5" w:tplc="04090005" w:tentative="1">
+      <w:start w:val="1"/>
+      <w:numFmt w:val="bullet"/>
+      <w:lvlText w:val=""/>
+      <w:lvlJc w:val="left"/>
+      <w:pPr>
+        <w:ind w:left="5040" w:hanging="360"/>
+      </w:pPr>
+      <w:rPr>
+        <w:rFonts w:ascii="Wingdings" w:hAnsi="Wingdings" w:hint="default"/>
+      </w:rPr>
+    </w:lvl>
+    <w:lvl w:ilvl="6" w:tplc="04090001" w:tentative="1">
+      <w:start w:val="1"/>
+      <w:numFmt w:val="bullet"/>
+      <w:lvlText w:val=""/>
+      <w:lvlJc w:val="left"/>
+      <w:pPr>
+        <w:ind w:left="5760" w:hanging="360"/>
+      </w:pPr>
+      <w:rPr>
+        <w:rFonts w:ascii="Symbol" w:hAnsi="Symbol" w:hint="default"/>
+      </w:rPr>
+    </w:lvl>
+    <w:lvl w:ilvl="7" w:tplc="04090003" w:tentative="1">
+      <w:start w:val="1"/>
+      <w:numFmt w:val="bullet"/>
+      <w:lvlText w:val="o"/>
+      <w:lvlJc w:val="left"/>
+      <w:pPr>
+        <w:ind w:left="6480" w:hanging="360"/>
+      </w:pPr>
+      <w:rPr>
+        <w:rFonts w:ascii="Courier New" w:hAnsi="Courier New" w:cs="Courier New" w:hint="default"/>
+      </w:rPr>
+    </w:lvl>
+    <w:lvl w:ilvl="8" w:tplc="04090005" w:tentative="1">
+      <w:start w:val="1"/>
+      <w:numFmt w:val="bullet"/>
+      <w:lvlText w:val=""/>
+      <w:lvlJc w:val="left"/>
+      <w:pPr>
+        <w:ind w:left="7200" w:hanging="360"/>
+      </w:pPr>
+      <w:rPr>
+        <w:rFonts w:ascii="Wingdings" w:hAnsi="Wingdings" w:hint="default"/>
+      </w:rPr>
+    </w:lvl>
+  </w:abstractNum>
+  <w:abstractNum w:abstractNumId="7">
     <w:nsid w:val="2B324DC8"/>
     <w:multiLevelType w:val="hybridMultilevel"/>
     <w:tmpl w:val="946EB936"/>
@@ -1725,7 +2586,7 @@
       </w:rPr>
     </w:lvl>
   </w:abstractNum>
-  <w:abstractNum w:abstractNumId="6">
+  <w:abstractNum w:abstractNumId="8">
     <w:nsid w:val="2B896C05"/>
     <w:multiLevelType w:val="hybridMultilevel"/>
     <w:tmpl w:val="7C5A0522"/>
@@ -1838,7 +2699,7 @@
       </w:rPr>
     </w:lvl>
   </w:abstractNum>
-  <w:abstractNum w:abstractNumId="7">
+  <w:abstractNum w:abstractNumId="9">
     <w:nsid w:val="44D56C50"/>
     <w:multiLevelType w:val="hybridMultilevel"/>
     <w:tmpl w:val="2FB0D77A"/>
@@ -1951,7 +2812,7 @@
       </w:rPr>
     </w:lvl>
   </w:abstractNum>
-  <w:abstractNum w:abstractNumId="8">
+  <w:abstractNum w:abstractNumId="10">
     <w:nsid w:val="4A3937EE"/>
     <w:multiLevelType w:val="hybridMultilevel"/>
     <w:tmpl w:val="BE08E350"/>
@@ -2064,7 +2925,7 @@
       </w:rPr>
     </w:lvl>
   </w:abstractNum>
-  <w:abstractNum w:abstractNumId="9">
+  <w:abstractNum w:abstractNumId="11">
     <w:nsid w:val="68AB4355"/>
     <w:multiLevelType w:val="hybridMultilevel"/>
     <w:tmpl w:val="0B203272"/>
@@ -2155,6 +3016,205 @@
       <w:pPr>
         <w:ind w:left="6480" w:hanging="180"/>
       </w:pPr>
+    </w:lvl>
+  </w:abstractNum>
+  <w:abstractNum w:abstractNumId="12">
+    <w:nsid w:val="707F7C9D"/>
+    <w:multiLevelType w:val="hybridMultilevel"/>
+    <w:tmpl w:val="0E1A648C"/>
+    <w:lvl w:ilvl="0" w:tplc="0409000F">
+      <w:start w:val="1"/>
+      <w:numFmt w:val="decimal"/>
+      <w:lvlText w:val="%1."/>
+      <w:lvlJc w:val="left"/>
+      <w:pPr>
+        <w:ind w:left="720" w:hanging="360"/>
+      </w:pPr>
+    </w:lvl>
+    <w:lvl w:ilvl="1" w:tplc="04090019" w:tentative="1">
+      <w:start w:val="1"/>
+      <w:numFmt w:val="lowerLetter"/>
+      <w:lvlText w:val="%2."/>
+      <w:lvlJc w:val="left"/>
+      <w:pPr>
+        <w:ind w:left="1440" w:hanging="360"/>
+      </w:pPr>
+    </w:lvl>
+    <w:lvl w:ilvl="2" w:tplc="0409001B" w:tentative="1">
+      <w:start w:val="1"/>
+      <w:numFmt w:val="lowerRoman"/>
+      <w:lvlText w:val="%3."/>
+      <w:lvlJc w:val="right"/>
+      <w:pPr>
+        <w:ind w:left="2160" w:hanging="180"/>
+      </w:pPr>
+    </w:lvl>
+    <w:lvl w:ilvl="3" w:tplc="0409000F" w:tentative="1">
+      <w:start w:val="1"/>
+      <w:numFmt w:val="decimal"/>
+      <w:lvlText w:val="%4."/>
+      <w:lvlJc w:val="left"/>
+      <w:pPr>
+        <w:ind w:left="2880" w:hanging="360"/>
+      </w:pPr>
+    </w:lvl>
+    <w:lvl w:ilvl="4" w:tplc="04090019" w:tentative="1">
+      <w:start w:val="1"/>
+      <w:numFmt w:val="lowerLetter"/>
+      <w:lvlText w:val="%5."/>
+      <w:lvlJc w:val="left"/>
+      <w:pPr>
+        <w:ind w:left="3600" w:hanging="360"/>
+      </w:pPr>
+    </w:lvl>
+    <w:lvl w:ilvl="5" w:tplc="0409001B" w:tentative="1">
+      <w:start w:val="1"/>
+      <w:numFmt w:val="lowerRoman"/>
+      <w:lvlText w:val="%6."/>
+      <w:lvlJc w:val="right"/>
+      <w:pPr>
+        <w:ind w:left="4320" w:hanging="180"/>
+      </w:pPr>
+    </w:lvl>
+    <w:lvl w:ilvl="6" w:tplc="0409000F" w:tentative="1">
+      <w:start w:val="1"/>
+      <w:numFmt w:val="decimal"/>
+      <w:lvlText w:val="%7."/>
+      <w:lvlJc w:val="left"/>
+      <w:pPr>
+        <w:ind w:left="5040" w:hanging="360"/>
+      </w:pPr>
+    </w:lvl>
+    <w:lvl w:ilvl="7" w:tplc="04090019" w:tentative="1">
+      <w:start w:val="1"/>
+      <w:numFmt w:val="lowerLetter"/>
+      <w:lvlText w:val="%8."/>
+      <w:lvlJc w:val="left"/>
+      <w:pPr>
+        <w:ind w:left="5760" w:hanging="360"/>
+      </w:pPr>
+    </w:lvl>
+    <w:lvl w:ilvl="8" w:tplc="0409001B" w:tentative="1">
+      <w:start w:val="1"/>
+      <w:numFmt w:val="lowerRoman"/>
+      <w:lvlText w:val="%9."/>
+      <w:lvlJc w:val="right"/>
+      <w:pPr>
+        <w:ind w:left="6480" w:hanging="180"/>
+      </w:pPr>
+    </w:lvl>
+  </w:abstractNum>
+  <w:abstractNum w:abstractNumId="13">
+    <w:nsid w:val="7A600E55"/>
+    <w:multiLevelType w:val="hybridMultilevel"/>
+    <w:tmpl w:val="F4B20788"/>
+    <w:lvl w:ilvl="0" w:tplc="04090001">
+      <w:start w:val="1"/>
+      <w:numFmt w:val="bullet"/>
+      <w:lvlText w:val=""/>
+      <w:lvlJc w:val="left"/>
+      <w:pPr>
+        <w:ind w:left="720" w:hanging="360"/>
+      </w:pPr>
+      <w:rPr>
+        <w:rFonts w:ascii="Symbol" w:hAnsi="Symbol" w:hint="default"/>
+      </w:rPr>
+    </w:lvl>
+    <w:lvl w:ilvl="1" w:tplc="04090003" w:tentative="1">
+      <w:start w:val="1"/>
+      <w:numFmt w:val="bullet"/>
+      <w:lvlText w:val="o"/>
+      <w:lvlJc w:val="left"/>
+      <w:pPr>
+        <w:ind w:left="1440" w:hanging="360"/>
+      </w:pPr>
+      <w:rPr>
+        <w:rFonts w:ascii="Courier New" w:hAnsi="Courier New" w:cs="Courier New" w:hint="default"/>
+      </w:rPr>
+    </w:lvl>
+    <w:lvl w:ilvl="2" w:tplc="04090005" w:tentative="1">
+      <w:start w:val="1"/>
+      <w:numFmt w:val="bullet"/>
+      <w:lvlText w:val=""/>
+      <w:lvlJc w:val="left"/>
+      <w:pPr>
+        <w:ind w:left="2160" w:hanging="360"/>
+      </w:pPr>
+      <w:rPr>
+        <w:rFonts w:ascii="Wingdings" w:hAnsi="Wingdings" w:hint="default"/>
+      </w:rPr>
+    </w:lvl>
+    <w:lvl w:ilvl="3" w:tplc="04090001" w:tentative="1">
+      <w:start w:val="1"/>
+      <w:numFmt w:val="bullet"/>
+      <w:lvlText w:val=""/>
+      <w:lvlJc w:val="left"/>
+      <w:pPr>
+        <w:ind w:left="2880" w:hanging="360"/>
+      </w:pPr>
+      <w:rPr>
+        <w:rFonts w:ascii="Symbol" w:hAnsi="Symbol" w:hint="default"/>
+      </w:rPr>
+    </w:lvl>
+    <w:lvl w:ilvl="4" w:tplc="04090003" w:tentative="1">
+      <w:start w:val="1"/>
+      <w:numFmt w:val="bullet"/>
+      <w:lvlText w:val="o"/>
+      <w:lvlJc w:val="left"/>
+      <w:pPr>
+        <w:ind w:left="3600" w:hanging="360"/>
+      </w:pPr>
+      <w:rPr>
+        <w:rFonts w:ascii="Courier New" w:hAnsi="Courier New" w:cs="Courier New" w:hint="default"/>
+      </w:rPr>
+    </w:lvl>
+    <w:lvl w:ilvl="5" w:tplc="04090005" w:tentative="1">
+      <w:start w:val="1"/>
+      <w:numFmt w:val="bullet"/>
+      <w:lvlText w:val=""/>
+      <w:lvlJc w:val="left"/>
+      <w:pPr>
+        <w:ind w:left="4320" w:hanging="360"/>
+      </w:pPr>
+      <w:rPr>
+        <w:rFonts w:ascii="Wingdings" w:hAnsi="Wingdings" w:hint="default"/>
+      </w:rPr>
+    </w:lvl>
+    <w:lvl w:ilvl="6" w:tplc="04090001" w:tentative="1">
+      <w:start w:val="1"/>
+      <w:numFmt w:val="bullet"/>
+      <w:lvlText w:val=""/>
+      <w:lvlJc w:val="left"/>
+      <w:pPr>
+        <w:ind w:left="5040" w:hanging="360"/>
+      </w:pPr>
+      <w:rPr>
+        <w:rFonts w:ascii="Symbol" w:hAnsi="Symbol" w:hint="default"/>
+      </w:rPr>
+    </w:lvl>
+    <w:lvl w:ilvl="7" w:tplc="04090003" w:tentative="1">
+      <w:start w:val="1"/>
+      <w:numFmt w:val="bullet"/>
+      <w:lvlText w:val="o"/>
+      <w:lvlJc w:val="left"/>
+      <w:pPr>
+        <w:ind w:left="5760" w:hanging="360"/>
+      </w:pPr>
+      <w:rPr>
+        <w:rFonts w:ascii="Courier New" w:hAnsi="Courier New" w:cs="Courier New" w:hint="default"/>
+      </w:rPr>
+    </w:lvl>
+    <w:lvl w:ilvl="8" w:tplc="04090005" w:tentative="1">
+      <w:start w:val="1"/>
+      <w:numFmt w:val="bullet"/>
+      <w:lvlText w:val=""/>
+      <w:lvlJc w:val="left"/>
+      <w:pPr>
+        <w:ind w:left="6480" w:hanging="360"/>
+      </w:pPr>
+      <w:rPr>
+        <w:rFonts w:ascii="Wingdings" w:hAnsi="Wingdings" w:hint="default"/>
+      </w:rPr>
     </w:lvl>
   </w:abstractNum>
   <w:num w:numId="1">
@@ -2164,28 +3224,40 @@
     <w:abstractNumId w:val="0"/>
   </w:num>
   <w:num w:numId="3">
-    <w:abstractNumId w:val="4"/>
+    <w:abstractNumId w:val="5"/>
   </w:num>
   <w:num w:numId="4">
-    <w:abstractNumId w:val="9"/>
+    <w:abstractNumId w:val="11"/>
   </w:num>
   <w:num w:numId="5">
-    <w:abstractNumId w:val="7"/>
+    <w:abstractNumId w:val="9"/>
   </w:num>
   <w:num w:numId="6">
     <w:abstractNumId w:val="2"/>
   </w:num>
   <w:num w:numId="7">
-    <w:abstractNumId w:val="6"/>
+    <w:abstractNumId w:val="8"/>
   </w:num>
   <w:num w:numId="8">
-    <w:abstractNumId w:val="5"/>
+    <w:abstractNumId w:val="7"/>
   </w:num>
   <w:num w:numId="9">
     <w:abstractNumId w:val="3"/>
   </w:num>
   <w:num w:numId="10">
-    <w:abstractNumId w:val="8"/>
+    <w:abstractNumId w:val="10"/>
+  </w:num>
+  <w:num w:numId="11">
+    <w:abstractNumId w:val="13"/>
+  </w:num>
+  <w:num w:numId="12">
+    <w:abstractNumId w:val="4"/>
+  </w:num>
+  <w:num w:numId="13">
+    <w:abstractNumId w:val="12"/>
+  </w:num>
+  <w:num w:numId="14">
+    <w:abstractNumId w:val="6"/>
   </w:num>
 </w:numbering>
 </file>

</xml_diff>

<commit_message>
Query intermediate table init
</commit_message>
<xml_diff>
--- a/Laravel with PHP course note.docx
+++ b/Laravel with PHP course note.docx
@@ -1278,21 +1278,7 @@
           <w:b/>
           <w:u w:val="single"/>
         </w:rPr>
-        <w:t>MANY</w:t>
-      </w:r>
-      <w:r>
-        <w:rPr>
-          <w:b/>
-          <w:u w:val="single"/>
-        </w:rPr>
-        <w:t xml:space="preserve"> TO MANY RELATIONSHIP</w:t>
-      </w:r>
-      <w:r>
-        <w:rPr>
-          <w:b/>
-          <w:u w:val="single"/>
-        </w:rPr>
-        <w:t>.</w:t>
+        <w:t>MANY TO MANY RELATIONSHIP.</w:t>
       </w:r>
     </w:p>
     <w:p>
@@ -1359,10 +1345,7 @@
         <w:t>A pivot table in laravel is known as a lookup/linkup table. T</w:t>
       </w:r>
       <w:r>
-        <w:t>his</w:t>
-      </w:r>
-      <w:r>
-        <w:t xml:space="preserve"> eloquent table serves as an intermediary </w:t>
+        <w:t xml:space="preserve">his eloquent table serves as an intermediary </w:t>
       </w:r>
       <w:r>
         <w:t xml:space="preserve">table </w:t>
@@ -1407,28 +1390,36 @@
           <w:i/>
           <w:u w:val="single"/>
         </w:rPr>
-        <w:t>CONVENTION OF CONSTRUCTING A PIVOT TABLE</w:t>
-      </w:r>
-      <w:r>
-        <w:rPr>
-          <w:b/>
-          <w:i/>
-        </w:rPr>
-        <w:t xml:space="preserve"> :: </w:t>
-      </w:r>
-    </w:p>
-    <w:p>
-      <w:pPr>
-        <w:pStyle w:val="ListBullet"/>
-        <w:numPr>
-          <w:ilvl w:val="0"/>
-          <w:numId w:val="0"/>
-        </w:numPr>
+        <w:t>CONVENTION OF CONSTRUCTING A PIVOT TABL</w:t>
+      </w:r>
+      <w:r>
         <w:rPr>
           <w:b/>
           <w:i/>
           <w:u w:val="single"/>
         </w:rPr>
+        <w:t>E</w:t>
+      </w:r>
+      <w:r>
+        <w:rPr>
+          <w:b/>
+          <w:i/>
+        </w:rPr>
+        <w:t xml:space="preserve">:: </w:t>
+      </w:r>
+    </w:p>
+    <w:p>
+      <w:pPr>
+        <w:pStyle w:val="ListBullet"/>
+        <w:numPr>
+          <w:ilvl w:val="0"/>
+          <w:numId w:val="0"/>
+        </w:numPr>
+        <w:rPr>
+          <w:b/>
+          <w:i/>
+          <w:u w:val="single"/>
+        </w:rPr>
       </w:pPr>
       <w:r>
         <w:rPr>
@@ -1462,7 +1453,19 @@
         <w:rPr>
           <w:b/>
         </w:rPr>
-        <w:t>Create a Role Model and create_roles_table migration :</w:t>
+        <w:t>Create a Role Model and create_roles_</w:t>
+      </w:r>
+      <w:r>
+        <w:rPr>
+          <w:b/>
+        </w:rPr>
+        <w:t>table migration</w:t>
+      </w:r>
+      <w:r>
+        <w:rPr>
+          <w:b/>
+        </w:rPr>
+        <w:t>:</w:t>
       </w:r>
       <w:r>
         <w:rPr>
@@ -1560,7 +1563,7 @@
         <w:rPr>
           <w:b/>
         </w:rPr>
-        <w:t>Create a table that relates the users and roles table :</w:t>
+        <w:t>Create a table that relates the users and roles table:</w:t>
       </w:r>
     </w:p>
     <w:p>
@@ -1579,7 +1582,19 @@
         <w:rPr>
           <w:b/>
         </w:rPr>
-        <w:t>To create this table the convention used is to</w:t>
+        <w:t>To create this table</w:t>
+      </w:r>
+      <w:r>
+        <w:rPr>
+          <w:b/>
+        </w:rPr>
+        <w:t>,</w:t>
+      </w:r>
+      <w:r>
+        <w:rPr>
+          <w:b/>
+        </w:rPr>
+        <w:t xml:space="preserve"> the convention used is to</w:t>
       </w:r>
     </w:p>
     <w:p>
@@ -1639,21 +1654,153 @@
         <w:rPr>
           <w:i/>
         </w:rPr>
-        <w:t>php artisan make:migration create_users_role_table --create</w:t>
+        <w:t>php artisan make:migration create_users_role_table --create = role_user</w:t>
+      </w:r>
+      <w:r>
+        <w:rPr>
+          <w:b/>
+        </w:rPr>
+        <w:t>)</w:t>
+      </w:r>
+      <w:r>
+        <w:rPr>
+          <w:b/>
+        </w:rPr>
+        <w:t>.</w:t>
+      </w:r>
+    </w:p>
+    <w:p>
+      <w:pPr>
+        <w:pStyle w:val="ListBullet"/>
+        <w:numPr>
+          <w:ilvl w:val="0"/>
+          <w:numId w:val="14"/>
+        </w:numPr>
+        <w:rPr>
+          <w:b/>
+        </w:rPr>
+      </w:pPr>
+      <w:r>
+        <w:rPr>
+          <w:b/>
+        </w:rPr>
+        <w:t>To the role migration, add a $table-&gt;string(‘name’);</w:t>
+      </w:r>
+    </w:p>
+    <w:p>
+      <w:pPr>
+        <w:pStyle w:val="ListBullet"/>
+        <w:numPr>
+          <w:ilvl w:val="0"/>
+          <w:numId w:val="14"/>
+        </w:numPr>
+        <w:rPr>
+          <w:b/>
+        </w:rPr>
+      </w:pPr>
+      <w:r>
+        <w:rPr>
+          <w:b/>
+        </w:rPr>
+        <w:t>To the role_user migration, add integer(‘user_id’); and integer(‘role_id’);</w:t>
+      </w:r>
+    </w:p>
+    <w:p>
+      <w:pPr>
+        <w:pStyle w:val="ListBullet"/>
+        <w:numPr>
+          <w:ilvl w:val="0"/>
+          <w:numId w:val="14"/>
+        </w:numPr>
+        <w:rPr>
+          <w:b/>
+        </w:rPr>
+      </w:pPr>
+      <w:r>
+        <w:rPr>
+          <w:b/>
+        </w:rPr>
+        <w:t xml:space="preserve">Create a relationship function :: here, you go to the route that comes last alphabetically and create a public function, indicating that that model or table belongs to the model that comes first alphabetically </w:t>
+      </w:r>
+      <w:r>
+        <w:rPr>
+          <w:b/>
+          <w:color w:val="FF0000"/>
+        </w:rPr>
+        <w:t xml:space="preserve">example :: </w:t>
+      </w:r>
+    </w:p>
+    <w:p>
+      <w:pPr>
+        <w:pStyle w:val="ListBullet"/>
+        <w:numPr>
+          <w:ilvl w:val="0"/>
+          <w:numId w:val="0"/>
+        </w:numPr>
+        <w:ind w:left="1440"/>
+        <w:rPr>
+          <w:b/>
+          <w:color w:val="FF0000"/>
+        </w:rPr>
+      </w:pPr>
+      <w:r>
+        <w:rPr>
+          <w:b/>
+          <w:color w:val="FF0000"/>
+        </w:rPr>
+        <w:t>Public fuction roles (){</w:t>
+      </w:r>
+    </w:p>
+    <w:p>
+      <w:pPr>
+        <w:pStyle w:val="ListBullet"/>
+        <w:numPr>
+          <w:ilvl w:val="0"/>
+          <w:numId w:val="0"/>
+        </w:numPr>
+        <w:ind w:left="1440"/>
+        <w:rPr>
+          <w:b/>
+          <w:color w:val="FF0000"/>
+        </w:rPr>
+      </w:pPr>
+      <w:r>
+        <w:rPr>
+          <w:b/>
+          <w:color w:val="FF0000"/>
+        </w:rPr>
+        <w:tab/>
+        <w:t>Return $this-&gt; belongsToMany(‘App\Role</w:t>
       </w:r>
       <w:bookmarkStart w:id="0" w:name="_GoBack"/>
       <w:bookmarkEnd w:id="0"/>
       <w:r>
         <w:rPr>
-          <w:i/>
-        </w:rPr>
-        <w:t xml:space="preserve"> = role_user</w:t>
-      </w:r>
-      <w:r>
-        <w:rPr>
-          <w:b/>
-        </w:rPr>
-        <w:t>)</w:t>
+          <w:b/>
+          <w:color w:val="FF0000"/>
+        </w:rPr>
+        <w:t>’);</w:t>
+      </w:r>
+    </w:p>
+    <w:p>
+      <w:pPr>
+        <w:pStyle w:val="ListBullet"/>
+        <w:numPr>
+          <w:ilvl w:val="0"/>
+          <w:numId w:val="0"/>
+        </w:numPr>
+        <w:ind w:left="1440"/>
+        <w:rPr>
+          <w:b/>
+        </w:rPr>
+      </w:pPr>
+      <w:r>
+        <w:rPr>
+          <w:b/>
+          <w:color w:val="FF0000"/>
+        </w:rPr>
+        <w:lastRenderedPageBreak/>
+        <w:t>}</w:t>
       </w:r>
     </w:p>
     <w:p>

</xml_diff>

<commit_message>
has many through relationships init
</commit_message>
<xml_diff>
--- a/Laravel with PHP course note.docx
+++ b/Laravel with PHP course note.docx
@@ -1770,53 +1770,95 @@
           <w:color w:val="FF0000"/>
         </w:rPr>
         <w:tab/>
-        <w:t>Return $this-&gt; belongsToMany(‘App\Role</w:t>
+        <w:t>Return $this-&gt; belongsToMany(‘App\Role’);</w:t>
+      </w:r>
+    </w:p>
+    <w:p>
+      <w:pPr>
+        <w:pStyle w:val="ListBullet"/>
+        <w:numPr>
+          <w:ilvl w:val="0"/>
+          <w:numId w:val="0"/>
+        </w:numPr>
+        <w:ind w:left="1440"/>
+        <w:rPr>
+          <w:b/>
+        </w:rPr>
+      </w:pPr>
+      <w:r>
+        <w:rPr>
+          <w:b/>
+          <w:color w:val="FF0000"/>
+        </w:rPr>
+        <w:lastRenderedPageBreak/>
+        <w:t>}</w:t>
+      </w:r>
+    </w:p>
+    <w:p>
+      <w:pPr>
+        <w:pStyle w:val="ListBullet"/>
+        <w:numPr>
+          <w:ilvl w:val="0"/>
+          <w:numId w:val="0"/>
+        </w:numPr>
+        <w:ind w:left="432" w:hanging="432"/>
+        <w:jc w:val="center"/>
+        <w:rPr>
+          <w:b/>
+          <w:i/>
+          <w:color w:val="FF0000"/>
+          <w:u w:val="single"/>
+        </w:rPr>
+      </w:pPr>
+      <w:r>
+        <w:rPr>
+          <w:b/>
+          <w:i/>
+          <w:color w:val="FF0000"/>
+          <w:u w:val="single"/>
+        </w:rPr>
+        <w:t>THE INTERMEDIATE TABLE ::</w:t>
+      </w:r>
+    </w:p>
+    <w:p>
+      <w:pPr>
+        <w:pStyle w:val="ListBullet"/>
+        <w:numPr>
+          <w:ilvl w:val="0"/>
+          <w:numId w:val="0"/>
+        </w:numPr>
+        <w:ind w:left="432" w:firstLine="288"/>
+      </w:pPr>
+      <w:r>
+        <w:t>Th</w:t>
+      </w:r>
+      <w:r>
+        <w:t>e intermediate table here denotes the pivot table. This table is accessed in the route (web.php) file.</w:t>
+      </w:r>
+    </w:p>
+    <w:p>
+      <w:pPr>
+        <w:pStyle w:val="ListBullet"/>
+        <w:numPr>
+          <w:ilvl w:val="0"/>
+          <w:numId w:val="0"/>
+        </w:numPr>
+        <w:ind w:left="432" w:firstLine="288"/>
+        <w:rPr>
+          <w:color w:val="FF0000"/>
+        </w:rPr>
+      </w:pPr>
+      <w:r>
+        <w:t>Hence this shows</w:t>
+      </w:r>
+      <w:r>
+        <w:t xml:space="preserve"> the time the pivot table was cr</w:t>
       </w:r>
       <w:bookmarkStart w:id="0" w:name="_GoBack"/>
       <w:bookmarkEnd w:id="0"/>
       <w:r>
-        <w:rPr>
-          <w:b/>
-          <w:color w:val="FF0000"/>
-        </w:rPr>
-        <w:t>’);</w:t>
-      </w:r>
-    </w:p>
-    <w:p>
-      <w:pPr>
-        <w:pStyle w:val="ListBullet"/>
-        <w:numPr>
-          <w:ilvl w:val="0"/>
-          <w:numId w:val="0"/>
-        </w:numPr>
-        <w:ind w:left="1440"/>
-        <w:rPr>
-          <w:b/>
-        </w:rPr>
-      </w:pPr>
-      <w:r>
-        <w:rPr>
-          <w:b/>
-          <w:color w:val="FF0000"/>
-        </w:rPr>
-        <w:lastRenderedPageBreak/>
-        <w:t>}</w:t>
-      </w:r>
-    </w:p>
-    <w:p>
-      <w:pPr>
-        <w:pStyle w:val="ListBullet"/>
-        <w:numPr>
-          <w:ilvl w:val="0"/>
-          <w:numId w:val="0"/>
-        </w:numPr>
-        <w:ind w:left="432" w:hanging="432"/>
-        <w:rPr>
-          <w:b/>
-          <w:color w:val="FF0000"/>
-          <w:u w:val="single"/>
-        </w:rPr>
-      </w:pPr>
+        <w:t>eated at.</w:t>
+      </w:r>
     </w:p>
     <w:p>
       <w:pPr>
@@ -1977,7 +2019,7 @@
           <w:rPr>
             <w:noProof/>
           </w:rPr>
-          <w:t>4</w:t>
+          <w:t>5</w:t>
         </w:r>
         <w:r>
           <w:rPr>

</xml_diff>

<commit_message>
before polymorphic many to many relationship
</commit_message>
<xml_diff>
--- a/Laravel with PHP course note.docx
+++ b/Laravel with PHP course note.docx
@@ -7,6 +7,9 @@
         <w:pStyle w:val="Heading1"/>
       </w:pPr>
       <w:r>
+        <w:t xml:space="preserve">Cs </w:t>
+      </w:r>
+      <w:r>
         <w:t>LARAVEL WITH PHP. (MY PERSONAL NOTES)</w:t>
       </w:r>
     </w:p>
@@ -42,7 +45,103 @@
           <w:sz w:val="28"/>
           <w:szCs w:val="28"/>
         </w:rPr>
-        <w:t>This is a php templating engine that makes it easy to embed php in laravel’s html codes. To use this engine, the file should be named as follow [filename.blade.php]. Thus the .blade extension must be in the file name.</w:t>
+        <w:t xml:space="preserve">This is a </w:t>
+      </w:r>
+      <w:proofErr w:type="spellStart"/>
+      <w:r>
+        <w:rPr>
+          <w:sz w:val="28"/>
+          <w:szCs w:val="28"/>
+        </w:rPr>
+        <w:t>php</w:t>
+      </w:r>
+      <w:proofErr w:type="spellEnd"/>
+      <w:r>
+        <w:rPr>
+          <w:sz w:val="28"/>
+          <w:szCs w:val="28"/>
+        </w:rPr>
+        <w:t xml:space="preserve"> </w:t>
+      </w:r>
+      <w:proofErr w:type="spellStart"/>
+      <w:r>
+        <w:rPr>
+          <w:sz w:val="28"/>
+          <w:szCs w:val="28"/>
+        </w:rPr>
+        <w:t>templating</w:t>
+      </w:r>
+      <w:proofErr w:type="spellEnd"/>
+      <w:r>
+        <w:rPr>
+          <w:sz w:val="28"/>
+          <w:szCs w:val="28"/>
+        </w:rPr>
+        <w:t xml:space="preserve"> engine that makes it easy to embed </w:t>
+      </w:r>
+      <w:proofErr w:type="spellStart"/>
+      <w:r>
+        <w:rPr>
+          <w:sz w:val="28"/>
+          <w:szCs w:val="28"/>
+        </w:rPr>
+        <w:t>php</w:t>
+      </w:r>
+      <w:proofErr w:type="spellEnd"/>
+      <w:r>
+        <w:rPr>
+          <w:sz w:val="28"/>
+          <w:szCs w:val="28"/>
+        </w:rPr>
+        <w:t xml:space="preserve"> in </w:t>
+      </w:r>
+      <w:proofErr w:type="spellStart"/>
+      <w:r>
+        <w:rPr>
+          <w:sz w:val="28"/>
+          <w:szCs w:val="28"/>
+        </w:rPr>
+        <w:t>laravel’s</w:t>
+      </w:r>
+      <w:proofErr w:type="spellEnd"/>
+      <w:r>
+        <w:rPr>
+          <w:sz w:val="28"/>
+          <w:szCs w:val="28"/>
+        </w:rPr>
+        <w:t xml:space="preserve"> html codes. To use this engine, the file should be named as follow [</w:t>
+      </w:r>
+      <w:proofErr w:type="spellStart"/>
+      <w:r>
+        <w:rPr>
+          <w:sz w:val="28"/>
+          <w:szCs w:val="28"/>
+        </w:rPr>
+        <w:t>filename.blade.php</w:t>
+      </w:r>
+      <w:proofErr w:type="spellEnd"/>
+      <w:r>
+        <w:rPr>
+          <w:sz w:val="28"/>
+          <w:szCs w:val="28"/>
+        </w:rPr>
+        <w:t xml:space="preserve">]. Thus </w:t>
+      </w:r>
+      <w:proofErr w:type="gramStart"/>
+      <w:r>
+        <w:rPr>
+          <w:sz w:val="28"/>
+          <w:szCs w:val="28"/>
+        </w:rPr>
+        <w:t>the .blade</w:t>
+      </w:r>
+      <w:proofErr w:type="gramEnd"/>
+      <w:r>
+        <w:rPr>
+          <w:sz w:val="28"/>
+          <w:szCs w:val="28"/>
+        </w:rPr>
+        <w:t xml:space="preserve"> extension must be in the file name.</w:t>
       </w:r>
     </w:p>
     <w:p>
@@ -68,7 +167,27 @@
           <w:szCs w:val="28"/>
           <w:u w:val="single"/>
         </w:rPr>
-        <w:t>@yield(‘’), @extends(‘’) and @section(‘’)/@stop:</w:t>
+        <w:t>@</w:t>
+      </w:r>
+      <w:proofErr w:type="gramStart"/>
+      <w:r>
+        <w:rPr>
+          <w:b/>
+          <w:sz w:val="28"/>
+          <w:szCs w:val="28"/>
+          <w:u w:val="single"/>
+        </w:rPr>
+        <w:t>yield(</w:t>
+      </w:r>
+      <w:proofErr w:type="gramEnd"/>
+      <w:r>
+        <w:rPr>
+          <w:b/>
+          <w:sz w:val="28"/>
+          <w:szCs w:val="28"/>
+          <w:u w:val="single"/>
+        </w:rPr>
+        <w:t>‘’), @extends(‘’) and @section(‘’)/@stop:</w:t>
       </w:r>
     </w:p>
     <w:p>
@@ -89,7 +208,55 @@
           <w:sz w:val="28"/>
           <w:szCs w:val="28"/>
         </w:rPr>
-        <w:t>This is used to refactor codes in laravel to reduce the bulkiness of the code. @yield(‘sectionName’) is used in the common file containing most of the html, to label a part that would be refered to from another file.</w:t>
+        <w:t xml:space="preserve">This is used to refactor codes in </w:t>
+      </w:r>
+      <w:proofErr w:type="spellStart"/>
+      <w:r>
+        <w:rPr>
+          <w:sz w:val="28"/>
+          <w:szCs w:val="28"/>
+        </w:rPr>
+        <w:t>laravel</w:t>
+      </w:r>
+      <w:proofErr w:type="spellEnd"/>
+      <w:r>
+        <w:rPr>
+          <w:sz w:val="28"/>
+          <w:szCs w:val="28"/>
+        </w:rPr>
+        <w:t xml:space="preserve"> to reduce the bulkiness of the code. @yield(‘</w:t>
+      </w:r>
+      <w:proofErr w:type="spellStart"/>
+      <w:r>
+        <w:rPr>
+          <w:sz w:val="28"/>
+          <w:szCs w:val="28"/>
+        </w:rPr>
+        <w:t>sectionName</w:t>
+      </w:r>
+      <w:proofErr w:type="spellEnd"/>
+      <w:r>
+        <w:rPr>
+          <w:sz w:val="28"/>
+          <w:szCs w:val="28"/>
+        </w:rPr>
+        <w:t xml:space="preserve">’) is used in the common file containing most of the html, to label a part that would be </w:t>
+      </w:r>
+      <w:proofErr w:type="spellStart"/>
+      <w:r>
+        <w:rPr>
+          <w:sz w:val="28"/>
+          <w:szCs w:val="28"/>
+        </w:rPr>
+        <w:t>refered</w:t>
+      </w:r>
+      <w:proofErr w:type="spellEnd"/>
+      <w:r>
+        <w:rPr>
+          <w:sz w:val="28"/>
+          <w:szCs w:val="28"/>
+        </w:rPr>
+        <w:t xml:space="preserve"> to from another file.</w:t>
       </w:r>
     </w:p>
     <w:p>
@@ -111,7 +278,23 @@
           <w:szCs w:val="28"/>
         </w:rPr>
         <w:tab/>
-        <w:t>@extends(‘common file’s path and initial name’) is used to extend or include the common file in the page of choice.</w:t>
+        <w:t>@</w:t>
+      </w:r>
+      <w:proofErr w:type="gramStart"/>
+      <w:r>
+        <w:rPr>
+          <w:sz w:val="28"/>
+          <w:szCs w:val="28"/>
+        </w:rPr>
+        <w:t>extends(</w:t>
+      </w:r>
+      <w:proofErr w:type="gramEnd"/>
+      <w:r>
+        <w:rPr>
+          <w:sz w:val="28"/>
+          <w:szCs w:val="28"/>
+        </w:rPr>
+        <w:t>‘common file’s path and initial name’) is used to extend or include the common file in the page of choice.</w:t>
       </w:r>
     </w:p>
     <w:p>
@@ -133,7 +316,23 @@
           <w:szCs w:val="28"/>
         </w:rPr>
         <w:tab/>
-        <w:t>@section(‘sectionName’)/@stop is used to embed a section that wants to be changed in the common file.</w:t>
+        <w:t>@section(‘</w:t>
+      </w:r>
+      <w:proofErr w:type="spellStart"/>
+      <w:r>
+        <w:rPr>
+          <w:sz w:val="28"/>
+          <w:szCs w:val="28"/>
+        </w:rPr>
+        <w:t>sectionName</w:t>
+      </w:r>
+      <w:proofErr w:type="spellEnd"/>
+      <w:r>
+        <w:rPr>
+          <w:sz w:val="28"/>
+          <w:szCs w:val="28"/>
+        </w:rPr>
+        <w:t>’)/@stop is used to embed a section that wants to be changed in the common file.</w:t>
       </w:r>
     </w:p>
     <w:p>
@@ -157,8 +356,16 @@
         <w:rPr>
           <w:b/>
         </w:rPr>
-        <w:t>LARAVEL RAW SQL QUERY::</w:t>
-      </w:r>
+        <w:t xml:space="preserve">LARAVEL RAW SQL </w:t>
+      </w:r>
+      <w:proofErr w:type="gramStart"/>
+      <w:r>
+        <w:rPr>
+          <w:b/>
+        </w:rPr>
+        <w:t>QUERY::</w:t>
+      </w:r>
+      <w:proofErr w:type="gramEnd"/>
     </w:p>
     <w:p>
       <w:pPr>
@@ -180,6 +387,7 @@
         </w:rPr>
         <w:tab/>
       </w:r>
+      <w:proofErr w:type="gramStart"/>
       <w:r>
         <w:rPr>
           <w:b/>
@@ -204,36 +412,80 @@
           <w:sz w:val="28"/>
           <w:szCs w:val="28"/>
         </w:rPr>
-        <w:t xml:space="preserve">:: </w:t>
-      </w:r>
-      <w:r>
-        <w:rPr>
-          <w:sz w:val="28"/>
-          <w:szCs w:val="28"/>
-        </w:rPr>
-        <w:t>This is done in the route or controller section using PDO query format. Here a static DB::insert(); class is used. Example below:-</w:t>
-      </w:r>
-    </w:p>
-    <w:p>
-      <w:pPr>
-        <w:pStyle w:val="ListBullet"/>
-        <w:numPr>
-          <w:ilvl w:val="0"/>
-          <w:numId w:val="0"/>
-        </w:numPr>
-        <w:rPr>
-          <w:b/>
-          <w:sz w:val="28"/>
-          <w:szCs w:val="28"/>
-        </w:rPr>
-      </w:pPr>
-      <w:r>
-        <w:rPr>
-          <w:b/>
-          <w:sz w:val="28"/>
-          <w:szCs w:val="28"/>
-        </w:rPr>
-        <w:t>DB::insert(“insert into post(title, content) values (?, ?)”, [“This is the title”, ”This is the content”]);</w:t>
+        <w:t>:</w:t>
+      </w:r>
+      <w:proofErr w:type="gramEnd"/>
+      <w:r>
+        <w:rPr>
+          <w:b/>
+          <w:sz w:val="28"/>
+          <w:szCs w:val="28"/>
+        </w:rPr>
+        <w:t xml:space="preserve">: </w:t>
+      </w:r>
+      <w:r>
+        <w:rPr>
+          <w:sz w:val="28"/>
+          <w:szCs w:val="28"/>
+        </w:rPr>
+        <w:t xml:space="preserve">This is done in the route or controller section using PDO query format. Here a static </w:t>
+      </w:r>
+      <w:proofErr w:type="gramStart"/>
+      <w:r>
+        <w:rPr>
+          <w:sz w:val="28"/>
+          <w:szCs w:val="28"/>
+        </w:rPr>
+        <w:t>DB::</w:t>
+      </w:r>
+      <w:proofErr w:type="gramEnd"/>
+      <w:r>
+        <w:rPr>
+          <w:sz w:val="28"/>
+          <w:szCs w:val="28"/>
+        </w:rPr>
+        <w:t xml:space="preserve">insert(); class is used. Example </w:t>
+      </w:r>
+      <w:proofErr w:type="gramStart"/>
+      <w:r>
+        <w:rPr>
+          <w:sz w:val="28"/>
+          <w:szCs w:val="28"/>
+        </w:rPr>
+        <w:t>below:-</w:t>
+      </w:r>
+      <w:proofErr w:type="gramEnd"/>
+    </w:p>
+    <w:p>
+      <w:pPr>
+        <w:pStyle w:val="ListBullet"/>
+        <w:numPr>
+          <w:ilvl w:val="0"/>
+          <w:numId w:val="0"/>
+        </w:numPr>
+        <w:rPr>
+          <w:b/>
+          <w:sz w:val="28"/>
+          <w:szCs w:val="28"/>
+        </w:rPr>
+      </w:pPr>
+      <w:proofErr w:type="gramStart"/>
+      <w:r>
+        <w:rPr>
+          <w:b/>
+          <w:sz w:val="28"/>
+          <w:szCs w:val="28"/>
+        </w:rPr>
+        <w:t>DB::</w:t>
+      </w:r>
+      <w:proofErr w:type="gramEnd"/>
+      <w:r>
+        <w:rPr>
+          <w:b/>
+          <w:sz w:val="28"/>
+          <w:szCs w:val="28"/>
+        </w:rPr>
+        <w:t>insert(“insert into post(title, content) values (?, ?)”, [“This is the title”, ”This is the content”]);</w:t>
       </w:r>
     </w:p>
     <w:p>
@@ -249,6 +501,7 @@
           <w:szCs w:val="28"/>
         </w:rPr>
       </w:pPr>
+      <w:proofErr w:type="gramStart"/>
       <w:r>
         <w:rPr>
           <w:b/>
@@ -264,36 +517,88 @@
           <w:sz w:val="28"/>
           <w:szCs w:val="28"/>
         </w:rPr>
-        <w:t xml:space="preserve">:: </w:t>
-      </w:r>
-      <w:r>
-        <w:rPr>
-          <w:sz w:val="28"/>
-          <w:szCs w:val="28"/>
-        </w:rPr>
-        <w:t>This is done in the route or controller section using PDO query format. Here a static DB::select(); class is used. Example below:-</w:t>
-      </w:r>
-    </w:p>
-    <w:p>
-      <w:pPr>
-        <w:pStyle w:val="ListBullet"/>
-        <w:numPr>
-          <w:ilvl w:val="0"/>
-          <w:numId w:val="0"/>
-        </w:numPr>
-        <w:rPr>
-          <w:b/>
-          <w:sz w:val="28"/>
-          <w:szCs w:val="28"/>
-        </w:rPr>
-      </w:pPr>
-      <w:r>
-        <w:rPr>
-          <w:b/>
-          <w:sz w:val="28"/>
-          <w:szCs w:val="28"/>
-        </w:rPr>
-        <w:t>$results = DB::select(“select * from post where id = ?”, [2]);</w:t>
+        <w:t>:</w:t>
+      </w:r>
+      <w:proofErr w:type="gramEnd"/>
+      <w:r>
+        <w:rPr>
+          <w:b/>
+          <w:sz w:val="28"/>
+          <w:szCs w:val="28"/>
+        </w:rPr>
+        <w:t xml:space="preserve">: </w:t>
+      </w:r>
+      <w:r>
+        <w:rPr>
+          <w:sz w:val="28"/>
+          <w:szCs w:val="28"/>
+        </w:rPr>
+        <w:t xml:space="preserve">This is done in the route or controller section using PDO query format. Here a static </w:t>
+      </w:r>
+      <w:proofErr w:type="gramStart"/>
+      <w:r>
+        <w:rPr>
+          <w:sz w:val="28"/>
+          <w:szCs w:val="28"/>
+        </w:rPr>
+        <w:t>DB::</w:t>
+      </w:r>
+      <w:proofErr w:type="gramEnd"/>
+      <w:r>
+        <w:rPr>
+          <w:sz w:val="28"/>
+          <w:szCs w:val="28"/>
+        </w:rPr>
+        <w:t xml:space="preserve">select(); class is used. Example </w:t>
+      </w:r>
+      <w:proofErr w:type="gramStart"/>
+      <w:r>
+        <w:rPr>
+          <w:sz w:val="28"/>
+          <w:szCs w:val="28"/>
+        </w:rPr>
+        <w:t>below:-</w:t>
+      </w:r>
+      <w:proofErr w:type="gramEnd"/>
+    </w:p>
+    <w:p>
+      <w:pPr>
+        <w:pStyle w:val="ListBullet"/>
+        <w:numPr>
+          <w:ilvl w:val="0"/>
+          <w:numId w:val="0"/>
+        </w:numPr>
+        <w:rPr>
+          <w:b/>
+          <w:sz w:val="28"/>
+          <w:szCs w:val="28"/>
+        </w:rPr>
+      </w:pPr>
+      <w:r>
+        <w:rPr>
+          <w:b/>
+          <w:sz w:val="28"/>
+          <w:szCs w:val="28"/>
+        </w:rPr>
+        <w:t xml:space="preserve">$results = </w:t>
+      </w:r>
+      <w:proofErr w:type="gramStart"/>
+      <w:r>
+        <w:rPr>
+          <w:b/>
+          <w:sz w:val="28"/>
+          <w:szCs w:val="28"/>
+        </w:rPr>
+        <w:t>DB::</w:t>
+      </w:r>
+      <w:proofErr w:type="gramEnd"/>
+      <w:r>
+        <w:rPr>
+          <w:b/>
+          <w:sz w:val="28"/>
+          <w:szCs w:val="28"/>
+        </w:rPr>
+        <w:t>select(“select * from post where id = ?”, [2]);</w:t>
       </w:r>
     </w:p>
     <w:p>
@@ -338,6 +643,7 @@
         </w:rPr>
         <w:tab/>
       </w:r>
+      <w:proofErr w:type="gramStart"/>
       <w:r>
         <w:rPr>
           <w:b/>
@@ -353,36 +659,88 @@
           <w:sz w:val="28"/>
           <w:szCs w:val="28"/>
         </w:rPr>
-        <w:t xml:space="preserve">:: </w:t>
-      </w:r>
-      <w:r>
-        <w:rPr>
-          <w:sz w:val="28"/>
-          <w:szCs w:val="28"/>
-        </w:rPr>
-        <w:t>This is done in the route or controller section using PDO query format. Here a static DB::update(); class is used. Example below:-</w:t>
-      </w:r>
-    </w:p>
-    <w:p>
-      <w:pPr>
-        <w:pStyle w:val="ListBullet"/>
-        <w:numPr>
-          <w:ilvl w:val="0"/>
-          <w:numId w:val="0"/>
-        </w:numPr>
-        <w:rPr>
-          <w:b/>
-          <w:sz w:val="28"/>
-          <w:szCs w:val="28"/>
-        </w:rPr>
-      </w:pPr>
-      <w:r>
-        <w:rPr>
-          <w:b/>
-          <w:sz w:val="28"/>
-          <w:szCs w:val="28"/>
-        </w:rPr>
-        <w:t>$updated = DB::update(“update posts set title = ? where id = ?)”, [“Updated title”, 1]); return $updated;</w:t>
+        <w:t>:</w:t>
+      </w:r>
+      <w:proofErr w:type="gramEnd"/>
+      <w:r>
+        <w:rPr>
+          <w:b/>
+          <w:sz w:val="28"/>
+          <w:szCs w:val="28"/>
+        </w:rPr>
+        <w:t xml:space="preserve">: </w:t>
+      </w:r>
+      <w:r>
+        <w:rPr>
+          <w:sz w:val="28"/>
+          <w:szCs w:val="28"/>
+        </w:rPr>
+        <w:t xml:space="preserve">This is done in the route or controller section using PDO query format. Here a static </w:t>
+      </w:r>
+      <w:proofErr w:type="gramStart"/>
+      <w:r>
+        <w:rPr>
+          <w:sz w:val="28"/>
+          <w:szCs w:val="28"/>
+        </w:rPr>
+        <w:t>DB::</w:t>
+      </w:r>
+      <w:proofErr w:type="gramEnd"/>
+      <w:r>
+        <w:rPr>
+          <w:sz w:val="28"/>
+          <w:szCs w:val="28"/>
+        </w:rPr>
+        <w:t xml:space="preserve">update(); class is used. Example </w:t>
+      </w:r>
+      <w:proofErr w:type="gramStart"/>
+      <w:r>
+        <w:rPr>
+          <w:sz w:val="28"/>
+          <w:szCs w:val="28"/>
+        </w:rPr>
+        <w:t>below:-</w:t>
+      </w:r>
+      <w:proofErr w:type="gramEnd"/>
+    </w:p>
+    <w:p>
+      <w:pPr>
+        <w:pStyle w:val="ListBullet"/>
+        <w:numPr>
+          <w:ilvl w:val="0"/>
+          <w:numId w:val="0"/>
+        </w:numPr>
+        <w:rPr>
+          <w:b/>
+          <w:sz w:val="28"/>
+          <w:szCs w:val="28"/>
+        </w:rPr>
+      </w:pPr>
+      <w:r>
+        <w:rPr>
+          <w:b/>
+          <w:sz w:val="28"/>
+          <w:szCs w:val="28"/>
+        </w:rPr>
+        <w:t xml:space="preserve">$updated = </w:t>
+      </w:r>
+      <w:proofErr w:type="gramStart"/>
+      <w:r>
+        <w:rPr>
+          <w:b/>
+          <w:sz w:val="28"/>
+          <w:szCs w:val="28"/>
+        </w:rPr>
+        <w:t>DB::</w:t>
+      </w:r>
+      <w:proofErr w:type="gramEnd"/>
+      <w:r>
+        <w:rPr>
+          <w:b/>
+          <w:sz w:val="28"/>
+          <w:szCs w:val="28"/>
+        </w:rPr>
+        <w:t>update(“update posts set title = ? where id = ?)”, [“Updated title”, 1]); return $updated;</w:t>
       </w:r>
     </w:p>
     <w:p>
@@ -406,6 +764,7 @@
         <w:lastRenderedPageBreak/>
         <w:tab/>
       </w:r>
+      <w:proofErr w:type="gramStart"/>
       <w:r>
         <w:rPr>
           <w:b/>
@@ -421,36 +780,88 @@
           <w:sz w:val="28"/>
           <w:szCs w:val="28"/>
         </w:rPr>
-        <w:t xml:space="preserve">:: </w:t>
-      </w:r>
-      <w:r>
-        <w:rPr>
-          <w:sz w:val="28"/>
-          <w:szCs w:val="28"/>
-        </w:rPr>
-        <w:t>This is done in the route or controller section using PDO query format. Here a static DB::delete(); class is used. Example below:-</w:t>
-      </w:r>
-    </w:p>
-    <w:p>
-      <w:pPr>
-        <w:pStyle w:val="ListBullet"/>
-        <w:numPr>
-          <w:ilvl w:val="0"/>
-          <w:numId w:val="0"/>
-        </w:numPr>
-        <w:rPr>
-          <w:b/>
-          <w:sz w:val="28"/>
-          <w:szCs w:val="28"/>
-        </w:rPr>
-      </w:pPr>
-      <w:r>
-        <w:rPr>
-          <w:b/>
-          <w:sz w:val="28"/>
-          <w:szCs w:val="28"/>
-        </w:rPr>
-        <w:t>$delete = DB::delete(“delete from posts where id = ?)”, [1]);</w:t>
+        <w:t>:</w:t>
+      </w:r>
+      <w:proofErr w:type="gramEnd"/>
+      <w:r>
+        <w:rPr>
+          <w:b/>
+          <w:sz w:val="28"/>
+          <w:szCs w:val="28"/>
+        </w:rPr>
+        <w:t xml:space="preserve">: </w:t>
+      </w:r>
+      <w:r>
+        <w:rPr>
+          <w:sz w:val="28"/>
+          <w:szCs w:val="28"/>
+        </w:rPr>
+        <w:t xml:space="preserve">This is done in the route or controller section using PDO query format. Here a static </w:t>
+      </w:r>
+      <w:proofErr w:type="gramStart"/>
+      <w:r>
+        <w:rPr>
+          <w:sz w:val="28"/>
+          <w:szCs w:val="28"/>
+        </w:rPr>
+        <w:t>DB::</w:t>
+      </w:r>
+      <w:proofErr w:type="gramEnd"/>
+      <w:r>
+        <w:rPr>
+          <w:sz w:val="28"/>
+          <w:szCs w:val="28"/>
+        </w:rPr>
+        <w:t xml:space="preserve">delete(); class is used. Example </w:t>
+      </w:r>
+      <w:proofErr w:type="gramStart"/>
+      <w:r>
+        <w:rPr>
+          <w:sz w:val="28"/>
+          <w:szCs w:val="28"/>
+        </w:rPr>
+        <w:t>below:-</w:t>
+      </w:r>
+      <w:proofErr w:type="gramEnd"/>
+    </w:p>
+    <w:p>
+      <w:pPr>
+        <w:pStyle w:val="ListBullet"/>
+        <w:numPr>
+          <w:ilvl w:val="0"/>
+          <w:numId w:val="0"/>
+        </w:numPr>
+        <w:rPr>
+          <w:b/>
+          <w:sz w:val="28"/>
+          <w:szCs w:val="28"/>
+        </w:rPr>
+      </w:pPr>
+      <w:r>
+        <w:rPr>
+          <w:b/>
+          <w:sz w:val="28"/>
+          <w:szCs w:val="28"/>
+        </w:rPr>
+        <w:t xml:space="preserve">$delete = </w:t>
+      </w:r>
+      <w:proofErr w:type="gramStart"/>
+      <w:r>
+        <w:rPr>
+          <w:b/>
+          <w:sz w:val="28"/>
+          <w:szCs w:val="28"/>
+        </w:rPr>
+        <w:t>DB::</w:t>
+      </w:r>
+      <w:proofErr w:type="gramEnd"/>
+      <w:r>
+        <w:rPr>
+          <w:b/>
+          <w:sz w:val="28"/>
+          <w:szCs w:val="28"/>
+        </w:rPr>
+        <w:t>delete(“delete from posts where id = ?)”, [1]);</w:t>
       </w:r>
     </w:p>
     <w:p>
@@ -492,7 +903,14 @@
         <w:rPr>
           <w:b/>
         </w:rPr>
-        <w:t xml:space="preserve"> [OBJECT RELATIONAL MAPPER]</w:t>
+        <w:t xml:space="preserve"> [OBJECT RELATIONAL MAPPER</w:t>
+      </w:r>
+      <w:proofErr w:type="gramStart"/>
+      <w:r>
+        <w:rPr>
+          <w:b/>
+        </w:rPr>
+        <w:t>]</w:t>
       </w:r>
       <w:r>
         <w:rPr>
@@ -504,7 +922,14 @@
         <w:rPr>
           <w:b/>
         </w:rPr>
-        <w:t>::</w:t>
+        <w:t>:</w:t>
+      </w:r>
+      <w:proofErr w:type="gramEnd"/>
+      <w:r>
+        <w:rPr>
+          <w:b/>
+        </w:rPr>
+        <w:t>:</w:t>
       </w:r>
       <w:r>
         <w:rPr>
@@ -523,7 +948,15 @@
         <w:ind w:left="432"/>
       </w:pPr>
       <w:r>
-        <w:t>This allows us to deal with laravel database with ease</w:t>
+        <w:t xml:space="preserve">This allows us to deal with </w:t>
+      </w:r>
+      <w:proofErr w:type="spellStart"/>
+      <w:r>
+        <w:t>laravel</w:t>
+      </w:r>
+      <w:proofErr w:type="spellEnd"/>
+      <w:r>
+        <w:t xml:space="preserve"> database with ease</w:t>
       </w:r>
       <w:r>
         <w:t>.</w:t>
@@ -552,7 +985,15 @@
           <w:b/>
           <w:u w:val="single"/>
         </w:rPr>
-        <w:t>How to create a model</w:t>
+        <w:t xml:space="preserve">How to create a </w:t>
+      </w:r>
+      <w:proofErr w:type="gramStart"/>
+      <w:r>
+        <w:rPr>
+          <w:b/>
+          <w:u w:val="single"/>
+        </w:rPr>
+        <w:t>model</w:t>
       </w:r>
       <w:r>
         <w:rPr>
@@ -561,7 +1002,11 @@
         <w:t xml:space="preserve"> </w:t>
       </w:r>
       <w:r>
-        <w:t>::</w:t>
+        <w:t>:</w:t>
+      </w:r>
+      <w:proofErr w:type="gramEnd"/>
+      <w:r>
+        <w:t>:</w:t>
       </w:r>
       <w:r>
         <w:rPr>
@@ -569,11 +1014,33 @@
         </w:rPr>
         <w:t xml:space="preserve"> </w:t>
       </w:r>
-      <w:r>
-        <w:rPr>
-          <w:b/>
-        </w:rPr>
-        <w:t>php artisan make:model Post -m]  :-</w:t>
+      <w:proofErr w:type="spellStart"/>
+      <w:r>
+        <w:rPr>
+          <w:b/>
+        </w:rPr>
+        <w:t>php</w:t>
+      </w:r>
+      <w:proofErr w:type="spellEnd"/>
+      <w:r>
+        <w:rPr>
+          <w:b/>
+        </w:rPr>
+        <w:t xml:space="preserve"> artisan </w:t>
+      </w:r>
+      <w:proofErr w:type="spellStart"/>
+      <w:r>
+        <w:rPr>
+          <w:b/>
+        </w:rPr>
+        <w:t>make:model</w:t>
+      </w:r>
+      <w:proofErr w:type="spellEnd"/>
+      <w:r>
+        <w:rPr>
+          <w:b/>
+        </w:rPr>
+        <w:t xml:space="preserve"> Post -m]  :-</w:t>
       </w:r>
     </w:p>
     <w:p>
@@ -624,7 +1091,15 @@
         <w:t xml:space="preserve">The newly created model </w:t>
       </w:r>
       <w:r>
-        <w:t xml:space="preserve">is an extention of the model class. </w:t>
+        <w:t xml:space="preserve">is an </w:t>
+      </w:r>
+      <w:proofErr w:type="spellStart"/>
+      <w:r>
+        <w:t>extention</w:t>
+      </w:r>
+      <w:proofErr w:type="spellEnd"/>
+      <w:r>
+        <w:t xml:space="preserve"> of the model class. </w:t>
       </w:r>
     </w:p>
     <w:p>
@@ -643,7 +1118,21 @@
         <w:rPr>
           <w:b/>
         </w:rPr>
-        <w:t>MODEL PATH ::/app/.</w:t>
+        <w:t xml:space="preserve">MODEL </w:t>
+      </w:r>
+      <w:proofErr w:type="gramStart"/>
+      <w:r>
+        <w:rPr>
+          <w:b/>
+        </w:rPr>
+        <w:t>PATH :</w:t>
+      </w:r>
+      <w:proofErr w:type="gramEnd"/>
+      <w:r>
+        <w:rPr>
+          <w:b/>
+        </w:rPr>
+        <w:t>:/app/.</w:t>
       </w:r>
     </w:p>
     <w:p>
@@ -662,7 +1151,21 @@
         <w:rPr>
           <w:b/>
         </w:rPr>
-        <w:t>[How to change default table name and primary key] :-</w:t>
+        <w:t>[How to change default table name and primary key</w:t>
+      </w:r>
+      <w:proofErr w:type="gramStart"/>
+      <w:r>
+        <w:rPr>
+          <w:b/>
+        </w:rPr>
+        <w:t>] :</w:t>
+      </w:r>
+      <w:proofErr w:type="gramEnd"/>
+      <w:r>
+        <w:rPr>
+          <w:b/>
+        </w:rPr>
+        <w:t>-</w:t>
       </w:r>
     </w:p>
     <w:p>
@@ -681,8 +1184,29 @@
         <w:tab/>
       </w:r>
       <w:r>
-        <w:t>The newly created model assume the name of the table as mentioned above.. it also assume that every table has and “id” column which is a primary key .. Hence the following code changes the default values..</w:t>
-      </w:r>
+        <w:t xml:space="preserve">The newly created model assume the name of the table as mentioned </w:t>
+      </w:r>
+      <w:proofErr w:type="gramStart"/>
+      <w:r>
+        <w:t>above..</w:t>
+      </w:r>
+      <w:proofErr w:type="gramEnd"/>
+      <w:r>
+        <w:t xml:space="preserve"> it also assume that every table has and “id” column which is a primary key</w:t>
+      </w:r>
+      <w:proofErr w:type="gramStart"/>
+      <w:r>
+        <w:t xml:space="preserve"> ..</w:t>
+      </w:r>
+      <w:proofErr w:type="gramEnd"/>
+      <w:r>
+        <w:t xml:space="preserve"> Hence the following code changes the default </w:t>
+      </w:r>
+      <w:proofErr w:type="gramStart"/>
+      <w:r>
+        <w:t>values..</w:t>
+      </w:r>
+      <w:proofErr w:type="gramEnd"/>
     </w:p>
     <w:p>
       <w:pPr>
@@ -700,7 +1224,21 @@
         <w:rPr>
           <w:b/>
         </w:rPr>
-        <w:t>Protected $table = ‘RealNameOfTable’;</w:t>
+        <w:t>Protected $table = ‘</w:t>
+      </w:r>
+      <w:proofErr w:type="spellStart"/>
+      <w:r>
+        <w:rPr>
+          <w:b/>
+        </w:rPr>
+        <w:t>RealNameOfTable</w:t>
+      </w:r>
+      <w:proofErr w:type="spellEnd"/>
+      <w:r>
+        <w:rPr>
+          <w:b/>
+        </w:rPr>
+        <w:t>’;</w:t>
       </w:r>
     </w:p>
     <w:p>
@@ -725,8 +1263,16 @@
         <w:rPr>
           <w:b/>
         </w:rPr>
-        <w:t>$priamarykey</w:t>
-      </w:r>
+        <w:t>$</w:t>
+      </w:r>
+      <w:proofErr w:type="spellStart"/>
+      <w:r>
+        <w:rPr>
+          <w:b/>
+        </w:rPr>
+        <w:t>priamarykey</w:t>
+      </w:r>
+      <w:proofErr w:type="spellEnd"/>
       <w:r>
         <w:rPr>
           <w:b/>
@@ -737,7 +1283,21 @@
         <w:rPr>
           <w:b/>
         </w:rPr>
-        <w:t xml:space="preserve"> ‘postsid’;</w:t>
+        <w:t xml:space="preserve"> ‘</w:t>
+      </w:r>
+      <w:proofErr w:type="spellStart"/>
+      <w:r>
+        <w:rPr>
+          <w:b/>
+        </w:rPr>
+        <w:t>postsid</w:t>
+      </w:r>
+      <w:proofErr w:type="spellEnd"/>
+      <w:r>
+        <w:rPr>
+          <w:b/>
+        </w:rPr>
+        <w:t>’;</w:t>
       </w:r>
     </w:p>
     <w:p>
@@ -758,7 +1318,23 @@
           <w:b/>
           <w:u w:val="single"/>
         </w:rPr>
-        <w:t>[How to retrieve data from database using ELOQUENT] :-</w:t>
+        <w:t>[How to retrieve data from database using ELOQUENT</w:t>
+      </w:r>
+      <w:proofErr w:type="gramStart"/>
+      <w:r>
+        <w:rPr>
+          <w:b/>
+          <w:u w:val="single"/>
+        </w:rPr>
+        <w:t>] :</w:t>
+      </w:r>
+      <w:proofErr w:type="gramEnd"/>
+      <w:r>
+        <w:rPr>
+          <w:b/>
+          <w:u w:val="single"/>
+        </w:rPr>
+        <w:t>-</w:t>
       </w:r>
     </w:p>
     <w:p>
@@ -783,8 +1359,13 @@
         </w:numPr>
         <w:ind w:left="432"/>
       </w:pPr>
-      <w:r>
-        <w:t>Route::get(‘/display’, function(){</w:t>
+      <w:proofErr w:type="gramStart"/>
+      <w:r>
+        <w:t>Route::</w:t>
+      </w:r>
+      <w:proofErr w:type="gramEnd"/>
+      <w:r>
+        <w:t>get(‘/display’, function(){</w:t>
       </w:r>
     </w:p>
     <w:p>
@@ -798,7 +1379,15 @@
       </w:pPr>
       <w:r>
         <w:tab/>
-        <w:t>$posts = Post::all();</w:t>
+        <w:t xml:space="preserve">$posts = </w:t>
+      </w:r>
+      <w:proofErr w:type="gramStart"/>
+      <w:r>
+        <w:t>Post::</w:t>
+      </w:r>
+      <w:proofErr w:type="gramEnd"/>
+      <w:r>
+        <w:t>all();</w:t>
       </w:r>
     </w:p>
     <w:p>
@@ -825,7 +1414,15 @@
       </w:pPr>
       <w:r>
         <w:tab/>
-        <w:t>//$posts = Post::find(2);</w:t>
+        <w:t xml:space="preserve">//$posts = </w:t>
+      </w:r>
+      <w:proofErr w:type="gramStart"/>
+      <w:r>
+        <w:t>Post::</w:t>
+      </w:r>
+      <w:proofErr w:type="gramEnd"/>
+      <w:r>
+        <w:t>find(2);</w:t>
       </w:r>
     </w:p>
     <w:p>
@@ -839,8 +1436,20 @@
       </w:pPr>
       <w:r>
         <w:tab/>
-        <w:t>foreach ($posts as $post){</w:t>
-      </w:r>
+      </w:r>
+      <w:proofErr w:type="spellStart"/>
+      <w:r>
+        <w:t>foreach</w:t>
+      </w:r>
+      <w:proofErr w:type="spellEnd"/>
+      <w:r>
+        <w:t xml:space="preserve"> ($posts as $</w:t>
+      </w:r>
+      <w:proofErr w:type="gramStart"/>
+      <w:r>
+        <w:t>post){</w:t>
+      </w:r>
+      <w:proofErr w:type="gramEnd"/>
     </w:p>
     <w:p>
       <w:pPr>
@@ -852,8 +1461,13 @@
         <w:ind w:left="432" w:firstLine="288"/>
       </w:pPr>
       <w:r>
-        <w:t>return $post-&gt;title;  }</w:t>
-      </w:r>
+        <w:t>return $post-&gt;</w:t>
+      </w:r>
+      <w:proofErr w:type="gramStart"/>
+      <w:r>
+        <w:t>title;  }</w:t>
+      </w:r>
+      <w:proofErr w:type="gramEnd"/>
     </w:p>
     <w:p>
       <w:pPr>
@@ -893,8 +1507,33 @@
           <w:b/>
           <w:u w:val="single"/>
         </w:rPr>
-        <w:t>[How to retrieve more specific data from db using ELOQUENT]:-</w:t>
-      </w:r>
+        <w:t xml:space="preserve">[How to retrieve more specific data from </w:t>
+      </w:r>
+      <w:proofErr w:type="spellStart"/>
+      <w:r>
+        <w:rPr>
+          <w:b/>
+          <w:u w:val="single"/>
+        </w:rPr>
+        <w:t>db</w:t>
+      </w:r>
+      <w:proofErr w:type="spellEnd"/>
+      <w:r>
+        <w:rPr>
+          <w:b/>
+          <w:u w:val="single"/>
+        </w:rPr>
+        <w:t xml:space="preserve"> using ELOQUENT</w:t>
+      </w:r>
+      <w:proofErr w:type="gramStart"/>
+      <w:r>
+        <w:rPr>
+          <w:b/>
+          <w:u w:val="single"/>
+        </w:rPr>
+        <w:t>]:-</w:t>
+      </w:r>
+      <w:proofErr w:type="gramEnd"/>
     </w:p>
     <w:p>
       <w:pPr>
@@ -905,8 +1544,13 @@
         </w:numPr>
         <w:ind w:left="432"/>
       </w:pPr>
-      <w:r>
-        <w:t>Route::get(‘/find’, function (){</w:t>
+      <w:proofErr w:type="gramStart"/>
+      <w:r>
+        <w:t>Route::</w:t>
+      </w:r>
+      <w:proofErr w:type="gramEnd"/>
+      <w:r>
+        <w:t>get(‘/find’, function (){</w:t>
       </w:r>
     </w:p>
     <w:p>
@@ -920,7 +1564,31 @@
       </w:pPr>
       <w:r>
         <w:tab/>
-        <w:t>$posts = Post::where(‘id’, 2)-&gt;orderBy(‘id’, ‘desc’)</w:t>
+        <w:t xml:space="preserve">$posts = </w:t>
+      </w:r>
+      <w:proofErr w:type="gramStart"/>
+      <w:r>
+        <w:t>Post::</w:t>
+      </w:r>
+      <w:proofErr w:type="gramEnd"/>
+      <w:r>
+        <w:t>where(‘id’, 2)-&gt;</w:t>
+      </w:r>
+      <w:proofErr w:type="spellStart"/>
+      <w:r>
+        <w:t>orderBy</w:t>
+      </w:r>
+      <w:proofErr w:type="spellEnd"/>
+      <w:r>
+        <w:t>(‘id’, ‘</w:t>
+      </w:r>
+      <w:proofErr w:type="spellStart"/>
+      <w:r>
+        <w:t>desc</w:t>
+      </w:r>
+      <w:proofErr w:type="spellEnd"/>
+      <w:r>
+        <w:t>’)</w:t>
       </w:r>
       <w:r>
         <w:t>-&gt;take</w:t>
@@ -985,6 +1653,7 @@
         </w:rPr>
         <w:t>[How to retrieve data using ELOQUENT with exceptions</w:t>
       </w:r>
+      <w:proofErr w:type="gramStart"/>
       <w:r>
         <w:rPr>
           <w:b/>
@@ -992,6 +1661,7 @@
         </w:rPr>
         <w:t>]:-</w:t>
       </w:r>
+      <w:proofErr w:type="gramEnd"/>
     </w:p>
     <w:p>
       <w:pPr>
@@ -1044,8 +1714,18 @@
           <w:color w:val="FF0000"/>
           <w:u w:val="single"/>
         </w:rPr>
-        <w:t xml:space="preserve"> RELATIONSHIPS::</w:t>
-      </w:r>
+        <w:t xml:space="preserve"> </w:t>
+      </w:r>
+      <w:proofErr w:type="gramStart"/>
+      <w:r>
+        <w:rPr>
+          <w:b/>
+          <w:color w:val="FF0000"/>
+          <w:u w:val="single"/>
+        </w:rPr>
+        <w:t>RELATIONSHIPS::</w:t>
+      </w:r>
+      <w:proofErr w:type="gramEnd"/>
     </w:p>
     <w:p>
       <w:pPr>
@@ -1057,13 +1737,37 @@
         <w:ind w:firstLine="720"/>
       </w:pPr>
       <w:r>
-        <w:t>This is section deals with how laravel relates several tables in the database. The various relationships includes: One to One, One to Many, Many to Many, Polymorphic etc</w:t>
+        <w:t xml:space="preserve">This is section deals with how </w:t>
+      </w:r>
+      <w:proofErr w:type="spellStart"/>
+      <w:r>
+        <w:t>laravel</w:t>
+      </w:r>
+      <w:proofErr w:type="spellEnd"/>
+      <w:r>
+        <w:t xml:space="preserve"> relates several tables in the database. The various relationships </w:t>
+      </w:r>
+      <w:proofErr w:type="gramStart"/>
+      <w:r>
+        <w:t>includes</w:t>
+      </w:r>
+      <w:proofErr w:type="gramEnd"/>
+      <w:r>
+        <w:t>: One to One, One to Many, Many to Many, Polymorphic etc</w:t>
       </w:r>
       <w:r>
         <w:t>.</w:t>
       </w:r>
       <w:r>
-        <w:t xml:space="preserve"> The type of relationship is usually indicated using a prebuilt class within a newly created public function located at the User.php model</w:t>
+        <w:t xml:space="preserve"> The type of relationship is usually indicated using a prebuilt class within a newly created public function located at the </w:t>
+      </w:r>
+      <w:proofErr w:type="spellStart"/>
+      <w:r>
+        <w:t>User.php</w:t>
+      </w:r>
+      <w:proofErr w:type="spellEnd"/>
+      <w:r>
+        <w:t xml:space="preserve"> model</w:t>
       </w:r>
     </w:p>
     <w:p>
@@ -1110,6 +1814,7 @@
         </w:numPr>
         <w:ind w:left="432" w:hanging="432"/>
       </w:pPr>
+      <w:proofErr w:type="gramStart"/>
       <w:r>
         <w:rPr>
           <w:b/>
@@ -1131,13 +1836,29 @@
           <w:b/>
           <w:i/>
         </w:rPr>
-        <w:t>::</w:t>
+        <w:t>:</w:t>
+      </w:r>
+      <w:proofErr w:type="gramEnd"/>
+      <w:r>
+        <w:rPr>
+          <w:b/>
+          <w:i/>
+        </w:rPr>
+        <w:t>:</w:t>
       </w:r>
       <w:r>
         <w:t xml:space="preserve">  </w:t>
       </w:r>
       <w:r>
-        <w:t>Every post concerning a user can be retrieved from the posts table where the user’s id corresponds with the user_id column of the posts table.</w:t>
+        <w:t xml:space="preserve">Every post concerning a user can be retrieved from the posts table where the user’s id corresponds with the </w:t>
+      </w:r>
+      <w:proofErr w:type="spellStart"/>
+      <w:r>
+        <w:t>user_id</w:t>
+      </w:r>
+      <w:proofErr w:type="spellEnd"/>
+      <w:r>
+        <w:t xml:space="preserve"> column of the posts table.</w:t>
       </w:r>
     </w:p>
     <w:p>
@@ -1172,7 +1893,15 @@
       </w:pPr>
       <w:r>
         <w:tab/>
-        <w:t>This functionality allows us to pull the inverse of a particular laravel eloquent relationship say: THIS PULLS FRONM THE USERS TABLE</w:t>
+        <w:t xml:space="preserve">This functionality allows us to pull the inverse of a particular </w:t>
+      </w:r>
+      <w:proofErr w:type="spellStart"/>
+      <w:r>
+        <w:t>laravel</w:t>
+      </w:r>
+      <w:proofErr w:type="spellEnd"/>
+      <w:r>
+        <w:t xml:space="preserve"> eloquent relationship say: THIS PULLS FRONM THE USERS TABLE</w:t>
       </w:r>
     </w:p>
     <w:p>
@@ -1250,6 +1979,7 @@
           <w:u w:val="single"/>
         </w:rPr>
       </w:pPr>
+      <w:proofErr w:type="gramStart"/>
       <w:r>
         <w:rPr>
           <w:b/>
@@ -1257,7 +1987,16 @@
           <w:u w:val="single"/>
         </w:rPr>
         <w:lastRenderedPageBreak/>
-        <w:t>NOTE:: ‘RETURN’ keyword in functions only returns one item when used in a loop.</w:t>
+        <w:t>NOTE::</w:t>
+      </w:r>
+      <w:proofErr w:type="gramEnd"/>
+      <w:r>
+        <w:rPr>
+          <w:b/>
+          <w:color w:val="FF0000"/>
+          <w:u w:val="single"/>
+        </w:rPr>
+        <w:t xml:space="preserve"> ‘RETURN’ keyword in functions only returns one item when used in a loop.</w:t>
       </w:r>
     </w:p>
     <w:p>
@@ -1297,7 +2036,21 @@
         <w:rPr>
           <w:b/>
         </w:rPr>
-        <w:t>This type of laravel relationship requires a pivot table!</w:t>
+        <w:t xml:space="preserve">This type of </w:t>
+      </w:r>
+      <w:proofErr w:type="spellStart"/>
+      <w:r>
+        <w:rPr>
+          <w:b/>
+        </w:rPr>
+        <w:t>laravel</w:t>
+      </w:r>
+      <w:proofErr w:type="spellEnd"/>
+      <w:r>
+        <w:rPr>
+          <w:b/>
+        </w:rPr>
+        <w:t xml:space="preserve"> relationship requires a pivot table!</w:t>
       </w:r>
     </w:p>
     <w:p>
@@ -1317,14 +2070,23 @@
           <w:color w:val="FF0000"/>
           <w:u w:val="single"/>
         </w:rPr>
-        <w:t>PIVOT TABLE</w:t>
-      </w:r>
+        <w:t xml:space="preserve">PIVOT </w:t>
+      </w:r>
+      <w:proofErr w:type="gramStart"/>
       <w:r>
         <w:rPr>
           <w:b/>
           <w:color w:val="FF0000"/>
           <w:u w:val="single"/>
         </w:rPr>
+        <w:t>TABLE</w:t>
+      </w:r>
+      <w:r>
+        <w:rPr>
+          <w:b/>
+          <w:color w:val="FF0000"/>
+          <w:u w:val="single"/>
+        </w:rPr>
         <w:t xml:space="preserve"> </w:t>
       </w:r>
       <w:r>
@@ -1332,80 +2094,113 @@
           <w:b/>
           <w:color w:val="FF0000"/>
         </w:rPr>
+        <w:t>:</w:t>
+      </w:r>
+      <w:proofErr w:type="gramEnd"/>
+      <w:r>
+        <w:rPr>
+          <w:b/>
+          <w:color w:val="FF0000"/>
+        </w:rPr>
+        <w:t>:</w:t>
+      </w:r>
+      <w:r>
+        <w:rPr>
+          <w:b/>
+          <w:color w:val="FF0000"/>
+        </w:rPr>
+        <w:t xml:space="preserve"> </w:t>
+      </w:r>
+      <w:r>
+        <w:t xml:space="preserve">A pivot table in </w:t>
+      </w:r>
+      <w:proofErr w:type="spellStart"/>
+      <w:r>
+        <w:t>laravel</w:t>
+      </w:r>
+      <w:proofErr w:type="spellEnd"/>
+      <w:r>
+        <w:t xml:space="preserve"> is known as a lookup/linkup table. T</w:t>
+      </w:r>
+      <w:r>
+        <w:t xml:space="preserve">his eloquent table serves as an intermediary </w:t>
+      </w:r>
+      <w:r>
+        <w:t xml:space="preserve">table </w:t>
+      </w:r>
+      <w:r>
+        <w:t xml:space="preserve">between two </w:t>
+      </w:r>
+      <w:r>
+        <w:rPr>
+          <w:b/>
+        </w:rPr>
+        <w:t>one to many</w:t>
+      </w:r>
+      <w:r>
+        <w:t xml:space="preserve"> tables</w:t>
+      </w:r>
+      <w:r>
+        <w:t xml:space="preserve">. </w:t>
+      </w:r>
+      <w:r>
+        <w:rPr>
+          <w:b/>
+        </w:rPr>
+        <w:t>Thus is a table used to relate two other tables.</w:t>
+      </w:r>
+    </w:p>
+    <w:p>
+      <w:pPr>
+        <w:pStyle w:val="ListBullet"/>
+        <w:numPr>
+          <w:ilvl w:val="0"/>
+          <w:numId w:val="0"/>
+        </w:numPr>
+        <w:rPr>
+          <w:b/>
+          <w:i/>
+        </w:rPr>
+      </w:pPr>
+      <w:r>
+        <w:rPr>
+          <w:b/>
+          <w:i/>
+          <w:u w:val="single"/>
+        </w:rPr>
+        <w:t xml:space="preserve">CONVENTION OF CONSTRUCTING A PIVOT </w:t>
+      </w:r>
+      <w:proofErr w:type="gramStart"/>
+      <w:r>
+        <w:rPr>
+          <w:b/>
+          <w:i/>
+          <w:u w:val="single"/>
+        </w:rPr>
+        <w:t>TABL</w:t>
+      </w:r>
+      <w:r>
+        <w:rPr>
+          <w:b/>
+          <w:i/>
+          <w:u w:val="single"/>
+        </w:rPr>
+        <w:t>E</w:t>
+      </w:r>
+      <w:r>
+        <w:rPr>
+          <w:b/>
+          <w:i/>
+        </w:rPr>
         <w:t>::</w:t>
       </w:r>
-      <w:r>
-        <w:rPr>
-          <w:b/>
-          <w:color w:val="FF0000"/>
+      <w:proofErr w:type="gramEnd"/>
+      <w:r>
+        <w:rPr>
+          <w:b/>
+          <w:i/>
         </w:rPr>
         <w:t xml:space="preserve"> </w:t>
-      </w:r>
-      <w:r>
-        <w:t>A pivot table in laravel is known as a lookup/linkup table. T</w:t>
-      </w:r>
-      <w:r>
-        <w:t xml:space="preserve">his eloquent table serves as an intermediary </w:t>
-      </w:r>
-      <w:r>
-        <w:t xml:space="preserve">table </w:t>
-      </w:r>
-      <w:r>
-        <w:t xml:space="preserve">between two </w:t>
-      </w:r>
-      <w:r>
-        <w:rPr>
-          <w:b/>
-        </w:rPr>
-        <w:t>one to many</w:t>
-      </w:r>
-      <w:r>
-        <w:t xml:space="preserve"> tables</w:t>
-      </w:r>
-      <w:r>
-        <w:t xml:space="preserve">. </w:t>
-      </w:r>
-      <w:r>
-        <w:rPr>
-          <w:b/>
-        </w:rPr>
-        <w:t>Thus is a table used to relate two other tables.</w:t>
-      </w:r>
-    </w:p>
-    <w:p>
-      <w:pPr>
-        <w:pStyle w:val="ListBullet"/>
-        <w:numPr>
-          <w:ilvl w:val="0"/>
-          <w:numId w:val="0"/>
-        </w:numPr>
-        <w:rPr>
-          <w:b/>
-          <w:i/>
-        </w:rPr>
-      </w:pPr>
-      <w:r>
-        <w:rPr>
-          <w:b/>
-          <w:i/>
-          <w:u w:val="single"/>
-        </w:rPr>
-        <w:t>CONVENTION OF CONSTRUCTING A PIVOT TABL</w:t>
-      </w:r>
-      <w:r>
-        <w:rPr>
-          <w:b/>
-          <w:i/>
-          <w:u w:val="single"/>
-        </w:rPr>
-        <w:t>E</w:t>
-      </w:r>
-      <w:r>
-        <w:rPr>
-          <w:b/>
-          <w:i/>
-        </w:rPr>
-        <w:t xml:space="preserve">:: </w:t>
       </w:r>
     </w:p>
     <w:p>
@@ -1453,13 +2248,27 @@
         <w:rPr>
           <w:b/>
         </w:rPr>
-        <w:t>Create a Role Model and create_roles_</w:t>
-      </w:r>
-      <w:r>
-        <w:rPr>
-          <w:b/>
-        </w:rPr>
-        <w:t>table migration</w:t>
+        <w:t xml:space="preserve">Create a Role Model and </w:t>
+      </w:r>
+      <w:proofErr w:type="spellStart"/>
+      <w:r>
+        <w:rPr>
+          <w:b/>
+        </w:rPr>
+        <w:t>create_roles_</w:t>
+      </w:r>
+      <w:r>
+        <w:rPr>
+          <w:b/>
+        </w:rPr>
+        <w:t>table</w:t>
+      </w:r>
+      <w:proofErr w:type="spellEnd"/>
+      <w:r>
+        <w:rPr>
+          <w:b/>
+        </w:rPr>
+        <w:t xml:space="preserve"> migration</w:t>
       </w:r>
       <w:r>
         <w:rPr>
@@ -1487,12 +2296,39 @@
           <w:color w:val="FF0000"/>
         </w:rPr>
       </w:pPr>
+      <w:proofErr w:type="spellStart"/>
       <w:r>
         <w:rPr>
           <w:b/>
           <w:color w:val="FF0000"/>
         </w:rPr>
-        <w:t xml:space="preserve">Php artisan make:model Role –m </w:t>
+        <w:t>Php</w:t>
+      </w:r>
+      <w:proofErr w:type="spellEnd"/>
+      <w:r>
+        <w:rPr>
+          <w:b/>
+          <w:color w:val="FF0000"/>
+        </w:rPr>
+        <w:t xml:space="preserve"> artisan </w:t>
+      </w:r>
+      <w:proofErr w:type="spellStart"/>
+      <w:proofErr w:type="gramStart"/>
+      <w:r>
+        <w:rPr>
+          <w:b/>
+          <w:color w:val="FF0000"/>
+        </w:rPr>
+        <w:t>make:model</w:t>
+      </w:r>
+      <w:proofErr w:type="spellEnd"/>
+      <w:proofErr w:type="gramEnd"/>
+      <w:r>
+        <w:rPr>
+          <w:b/>
+          <w:color w:val="FF0000"/>
+        </w:rPr>
+        <w:t xml:space="preserve"> Role –m </w:t>
       </w:r>
       <w:r>
         <w:rPr>
@@ -1520,6 +2356,7 @@
         </w:rPr>
         <w:t xml:space="preserve"> model and a </w:t>
       </w:r>
+      <w:proofErr w:type="spellStart"/>
       <w:r>
         <w:rPr>
           <w:b/>
@@ -1527,6 +2364,7 @@
         </w:rPr>
         <w:t>create_roles_table</w:t>
       </w:r>
+      <w:proofErr w:type="spellEnd"/>
       <w:r>
         <w:rPr>
           <w:i/>
@@ -1650,12 +2488,58 @@
         </w:rPr>
         <w:t>Create a migration (</w:t>
       </w:r>
+      <w:proofErr w:type="spellStart"/>
       <w:r>
         <w:rPr>
           <w:i/>
         </w:rPr>
-        <w:t>php artisan make:migration create_users_role_table --create = role_user</w:t>
-      </w:r>
+        <w:t>php</w:t>
+      </w:r>
+      <w:proofErr w:type="spellEnd"/>
+      <w:r>
+        <w:rPr>
+          <w:i/>
+        </w:rPr>
+        <w:t xml:space="preserve"> artisan </w:t>
+      </w:r>
+      <w:proofErr w:type="spellStart"/>
+      <w:proofErr w:type="gramStart"/>
+      <w:r>
+        <w:rPr>
+          <w:i/>
+        </w:rPr>
+        <w:t>make:migration</w:t>
+      </w:r>
+      <w:proofErr w:type="spellEnd"/>
+      <w:proofErr w:type="gramEnd"/>
+      <w:r>
+        <w:rPr>
+          <w:i/>
+        </w:rPr>
+        <w:t xml:space="preserve"> </w:t>
+      </w:r>
+      <w:proofErr w:type="spellStart"/>
+      <w:r>
+        <w:rPr>
+          <w:i/>
+        </w:rPr>
+        <w:t>create_users_role_table</w:t>
+      </w:r>
+      <w:proofErr w:type="spellEnd"/>
+      <w:r>
+        <w:rPr>
+          <w:i/>
+        </w:rPr>
+        <w:t xml:space="preserve"> --create = </w:t>
+      </w:r>
+      <w:proofErr w:type="spellStart"/>
+      <w:r>
+        <w:rPr>
+          <w:i/>
+        </w:rPr>
+        <w:t>role_user</w:t>
+      </w:r>
+      <w:proofErr w:type="spellEnd"/>
       <w:r>
         <w:rPr>
           <w:b/>
@@ -1702,7 +2586,49 @@
         <w:rPr>
           <w:b/>
         </w:rPr>
-        <w:t>To the role_user migration, add integer(‘user_id’); and integer(‘role_id’);</w:t>
+        <w:t xml:space="preserve">To the </w:t>
+      </w:r>
+      <w:proofErr w:type="spellStart"/>
+      <w:r>
+        <w:rPr>
+          <w:b/>
+        </w:rPr>
+        <w:t>role_user</w:t>
+      </w:r>
+      <w:proofErr w:type="spellEnd"/>
+      <w:r>
+        <w:rPr>
+          <w:b/>
+        </w:rPr>
+        <w:t xml:space="preserve"> migration, add integer(‘</w:t>
+      </w:r>
+      <w:proofErr w:type="spellStart"/>
+      <w:r>
+        <w:rPr>
+          <w:b/>
+        </w:rPr>
+        <w:t>user_id</w:t>
+      </w:r>
+      <w:proofErr w:type="spellEnd"/>
+      <w:r>
+        <w:rPr>
+          <w:b/>
+        </w:rPr>
+        <w:t>’); and integer(‘</w:t>
+      </w:r>
+      <w:proofErr w:type="spellStart"/>
+      <w:r>
+        <w:rPr>
+          <w:b/>
+        </w:rPr>
+        <w:t>role_id</w:t>
+      </w:r>
+      <w:proofErr w:type="spellEnd"/>
+      <w:r>
+        <w:rPr>
+          <w:b/>
+        </w:rPr>
+        <w:t>’);</w:t>
       </w:r>
     </w:p>
     <w:p>
@@ -1720,7 +2646,21 @@
         <w:rPr>
           <w:b/>
         </w:rPr>
-        <w:t xml:space="preserve">Create a relationship function :: here, you go to the route that comes last alphabetically and create a public function, indicating that that model or table belongs to the model that comes first alphabetically </w:t>
+        <w:t xml:space="preserve">Create a relationship </w:t>
+      </w:r>
+      <w:proofErr w:type="gramStart"/>
+      <w:r>
+        <w:rPr>
+          <w:b/>
+        </w:rPr>
+        <w:t>function :</w:t>
+      </w:r>
+      <w:proofErr w:type="gramEnd"/>
+      <w:r>
+        <w:rPr>
+          <w:b/>
+        </w:rPr>
+        <w:t xml:space="preserve">: here, you go to the route that comes last alphabetically and create a public function, indicating that that model or table belongs to the model that comes first alphabetically </w:t>
       </w:r>
       <w:r>
         <w:rPr>
@@ -1748,8 +2688,33 @@
           <w:b/>
           <w:color w:val="FF0000"/>
         </w:rPr>
-        <w:t>Public fuction roles (){</w:t>
-      </w:r>
+        <w:t xml:space="preserve">Public </w:t>
+      </w:r>
+      <w:proofErr w:type="spellStart"/>
+      <w:r>
+        <w:rPr>
+          <w:b/>
+          <w:color w:val="FF0000"/>
+        </w:rPr>
+        <w:t>fuction</w:t>
+      </w:r>
+      <w:proofErr w:type="spellEnd"/>
+      <w:r>
+        <w:rPr>
+          <w:b/>
+          <w:color w:val="FF0000"/>
+        </w:rPr>
+        <w:t xml:space="preserve"> roles </w:t>
+      </w:r>
+      <w:proofErr w:type="gramStart"/>
+      <w:r>
+        <w:rPr>
+          <w:b/>
+          <w:color w:val="FF0000"/>
+        </w:rPr>
+        <w:t>(){</w:t>
+      </w:r>
+      <w:proofErr w:type="gramEnd"/>
     </w:p>
     <w:p>
       <w:pPr>
@@ -1770,7 +2735,23 @@
           <w:color w:val="FF0000"/>
         </w:rPr>
         <w:tab/>
-        <w:t>Return $this-&gt; belongsToMany(‘App\Role’);</w:t>
+        <w:t xml:space="preserve">Return $this-&gt; </w:t>
+      </w:r>
+      <w:proofErr w:type="spellStart"/>
+      <w:r>
+        <w:rPr>
+          <w:b/>
+          <w:color w:val="FF0000"/>
+        </w:rPr>
+        <w:t>belongsToMany</w:t>
+      </w:r>
+      <w:proofErr w:type="spellEnd"/>
+      <w:r>
+        <w:rPr>
+          <w:b/>
+          <w:color w:val="FF0000"/>
+        </w:rPr>
+        <w:t>(‘App\Role’);</w:t>
       </w:r>
     </w:p>
     <w:p>
@@ -1817,7 +2798,27 @@
           <w:color w:val="FF0000"/>
           <w:u w:val="single"/>
         </w:rPr>
-        <w:t>THE INTERMEDIATE TABLE ::</w:t>
+        <w:t xml:space="preserve">THE INTERMEDIATE </w:t>
+      </w:r>
+      <w:proofErr w:type="gramStart"/>
+      <w:r>
+        <w:rPr>
+          <w:b/>
+          <w:i/>
+          <w:color w:val="FF0000"/>
+          <w:u w:val="single"/>
+        </w:rPr>
+        <w:t>TABLE :</w:t>
+      </w:r>
+      <w:proofErr w:type="gramEnd"/>
+      <w:r>
+        <w:rPr>
+          <w:b/>
+          <w:i/>
+          <w:color w:val="FF0000"/>
+          <w:u w:val="single"/>
+        </w:rPr>
+        <w:t>:</w:t>
       </w:r>
     </w:p>
     <w:p>
@@ -1833,7 +2834,27 @@
         <w:t>Th</w:t>
       </w:r>
       <w:r>
-        <w:t>e intermediate table here denotes the pivot table. This table is accessed in the route (web.php) file.</w:t>
+        <w:t>e intermediate table here denotes the pivot table. This table is accessed in the route (</w:t>
+      </w:r>
+      <w:proofErr w:type="spellStart"/>
+      <w:r>
+        <w:t>web.php</w:t>
+      </w:r>
+      <w:proofErr w:type="spellEnd"/>
+      <w:r>
+        <w:t>) file.</w:t>
+      </w:r>
+      <w:r>
+        <w:t xml:space="preserve"> </w:t>
+      </w:r>
+      <w:r>
+        <w:t>Hence this shows</w:t>
+      </w:r>
+      <w:r>
+        <w:t xml:space="preserve"> the time the pivot table was cr</w:t>
+      </w:r>
+      <w:r>
+        <w:t>eated at.</w:t>
       </w:r>
     </w:p>
     <w:p>
@@ -1844,21 +2865,263 @@
           <w:numId w:val="0"/>
         </w:numPr>
         <w:ind w:left="432" w:firstLine="288"/>
-        <w:rPr>
+      </w:pPr>
+    </w:p>
+    <w:p>
+      <w:pPr>
+        <w:pStyle w:val="ListBullet"/>
+        <w:numPr>
+          <w:ilvl w:val="0"/>
+          <w:numId w:val="0"/>
+        </w:numPr>
+        <w:ind w:left="432" w:hanging="432"/>
+        <w:jc w:val="center"/>
+        <w:rPr>
+          <w:b/>
+          <w:i/>
           <w:color w:val="FF0000"/>
-        </w:rPr>
-      </w:pPr>
-      <w:r>
-        <w:t>Hence this shows</w:t>
-      </w:r>
-      <w:r>
-        <w:t xml:space="preserve"> the time the pivot table was cr</w:t>
+          <w:u w:val="single"/>
+        </w:rPr>
+      </w:pPr>
+      <w:r>
+        <w:rPr>
+          <w:b/>
+          <w:i/>
+          <w:color w:val="FF0000"/>
+          <w:u w:val="single"/>
+        </w:rPr>
+        <w:t xml:space="preserve">HAS MANY THROUGH </w:t>
+      </w:r>
+      <w:proofErr w:type="gramStart"/>
+      <w:r>
+        <w:rPr>
+          <w:b/>
+          <w:i/>
+          <w:color w:val="FF0000"/>
+          <w:u w:val="single"/>
+        </w:rPr>
+        <w:t>RELATIONSHIP</w:t>
+      </w:r>
+      <w:r>
+        <w:rPr>
+          <w:b/>
+          <w:i/>
+          <w:color w:val="FF0000"/>
+          <w:u w:val="single"/>
+        </w:rPr>
+        <w:t xml:space="preserve"> </w:t>
+      </w:r>
+      <w:r>
+        <w:rPr>
+          <w:b/>
+          <w:i/>
+          <w:color w:val="FF0000"/>
+          <w:u w:val="single"/>
+        </w:rPr>
+        <w:t xml:space="preserve"> :</w:t>
+      </w:r>
+      <w:proofErr w:type="gramEnd"/>
+      <w:r>
+        <w:rPr>
+          <w:b/>
+          <w:i/>
+          <w:color w:val="FF0000"/>
+          <w:u w:val="single"/>
+        </w:rPr>
+        <w:t>:</w:t>
+      </w:r>
+    </w:p>
+    <w:p>
+      <w:pPr>
+        <w:pStyle w:val="ListBullet"/>
+        <w:numPr>
+          <w:ilvl w:val="0"/>
+          <w:numId w:val="0"/>
+        </w:numPr>
+        <w:ind w:left="432" w:firstLine="288"/>
+      </w:pPr>
+      <w:r>
+        <w:t>Th</w:t>
+      </w:r>
+      <w:r>
+        <w:t>is relationship provides a convenient shortcut for accessing distant relationships</w:t>
+      </w:r>
+      <w:r>
+        <w:t xml:space="preserve"> via an intermediate relation. In other words, this process relates more than three tables using one [which is not a natural pivot table] as an intermediate table.</w:t>
+      </w:r>
+    </w:p>
+    <w:p>
+      <w:pPr>
+        <w:pStyle w:val="ListBullet"/>
+        <w:numPr>
+          <w:ilvl w:val="0"/>
+          <w:numId w:val="0"/>
+        </w:numPr>
+        <w:ind w:left="432" w:firstLine="288"/>
+        <w:jc w:val="center"/>
+        <w:rPr>
+          <w:b/>
+          <w:i/>
+          <w:color w:val="FF0000"/>
+          <w:u w:val="single"/>
+        </w:rPr>
+      </w:pPr>
+      <w:r>
+        <w:rPr>
+          <w:b/>
+          <w:i/>
+          <w:color w:val="FF0000"/>
+          <w:u w:val="single"/>
+        </w:rPr>
+        <w:t>POLYMORPHIC</w:t>
+      </w:r>
+      <w:r>
+        <w:rPr>
+          <w:b/>
+          <w:i/>
+          <w:color w:val="FF0000"/>
+          <w:u w:val="single"/>
+        </w:rPr>
+        <w:t xml:space="preserve"> </w:t>
+      </w:r>
+      <w:r>
+        <w:rPr>
+          <w:b/>
+          <w:i/>
+          <w:color w:val="FF0000"/>
+          <w:u w:val="single"/>
+        </w:rPr>
+        <w:t xml:space="preserve">ELOQUENT </w:t>
+      </w:r>
+      <w:proofErr w:type="gramStart"/>
+      <w:r>
+        <w:rPr>
+          <w:b/>
+          <w:i/>
+          <w:color w:val="FF0000"/>
+          <w:u w:val="single"/>
+        </w:rPr>
+        <w:t>RELATIONSHIP</w:t>
+      </w:r>
+      <w:r>
+        <w:rPr>
+          <w:b/>
+          <w:i/>
+          <w:color w:val="FF0000"/>
+          <w:u w:val="single"/>
+        </w:rPr>
+        <w:t xml:space="preserve"> :</w:t>
+      </w:r>
+      <w:proofErr w:type="gramEnd"/>
+      <w:r>
+        <w:rPr>
+          <w:b/>
+          <w:i/>
+          <w:color w:val="FF0000"/>
+          <w:u w:val="single"/>
+        </w:rPr>
+        <w:t>:</w:t>
+      </w:r>
+    </w:p>
+    <w:p>
+      <w:pPr>
+        <w:pStyle w:val="ListBullet"/>
+        <w:numPr>
+          <w:ilvl w:val="0"/>
+          <w:numId w:val="0"/>
+        </w:numPr>
+        <w:ind w:left="432" w:firstLine="288"/>
+      </w:pPr>
+      <w:r>
+        <w:t>Th</w:t>
+      </w:r>
+      <w:r>
+        <w:t>e polymorphic</w:t>
+      </w:r>
+      <w:r>
+        <w:t xml:space="preserve"> relationship</w:t>
+      </w:r>
+      <w:r>
+        <w:t xml:space="preserve"> allows a model to belong to more than one other model in just a single association. Therefore</w:t>
+      </w:r>
+      <w:r>
+        <w:t>,</w:t>
+      </w:r>
+      <w:r>
+        <w:t xml:space="preserve"> this denotes a table that is related t</w:t>
       </w:r>
       <w:bookmarkStart w:id="0" w:name="_GoBack"/>
       <w:bookmarkEnd w:id="0"/>
       <w:r>
-        <w:t>eated at.</w:t>
-      </w:r>
+        <w:t>o two different tables at the same time.</w:t>
+      </w:r>
+    </w:p>
+    <w:p>
+      <w:pPr>
+        <w:pStyle w:val="ListBullet"/>
+        <w:numPr>
+          <w:ilvl w:val="0"/>
+          <w:numId w:val="0"/>
+        </w:numPr>
+        <w:ind w:left="432" w:firstLine="288"/>
+        <w:rPr>
+          <w:b/>
+          <w:i/>
+        </w:rPr>
+      </w:pPr>
+      <w:proofErr w:type="gramStart"/>
+      <w:r>
+        <w:rPr>
+          <w:b/>
+          <w:i/>
+        </w:rPr>
+        <w:t>EXAMPLE::</w:t>
+      </w:r>
+      <w:proofErr w:type="gramEnd"/>
+      <w:r>
+        <w:rPr>
+          <w:b/>
+          <w:i/>
+        </w:rPr>
+        <w:t xml:space="preserve"> </w:t>
+      </w:r>
+    </w:p>
+    <w:p>
+      <w:pPr>
+        <w:pStyle w:val="ListBullet"/>
+        <w:numPr>
+          <w:ilvl w:val="0"/>
+          <w:numId w:val="15"/>
+        </w:numPr>
+        <w:rPr>
+          <w:color w:val="FF0000"/>
+        </w:rPr>
+      </w:pPr>
+      <w:r>
+        <w:rPr>
+          <w:color w:val="FF0000"/>
+        </w:rPr>
+        <w:t xml:space="preserve">Create a </w:t>
+      </w:r>
+      <w:r>
+        <w:rPr>
+          <w:color w:val="FF0000"/>
+        </w:rPr>
+        <w:t>Photo model and migration.</w:t>
+      </w:r>
+    </w:p>
+    <w:p>
+      <w:pPr>
+        <w:pStyle w:val="ListBullet"/>
+        <w:numPr>
+          <w:ilvl w:val="0"/>
+          <w:numId w:val="0"/>
+        </w:numPr>
+        <w:ind w:left="432" w:firstLine="288"/>
+        <w:rPr>
+          <w:color w:val="FF0000"/>
+        </w:rPr>
+      </w:pPr>
     </w:p>
     <w:p>
       <w:pPr>
@@ -2889,6 +4152,95 @@
     </w:lvl>
   </w:abstractNum>
   <w:abstractNum w:abstractNumId="9">
+    <w:nsid w:val="3E922501"/>
+    <w:multiLevelType w:val="hybridMultilevel"/>
+    <w:tmpl w:val="0E7266B8"/>
+    <w:lvl w:ilvl="0" w:tplc="0409000F">
+      <w:start w:val="1"/>
+      <w:numFmt w:val="decimal"/>
+      <w:lvlText w:val="%1."/>
+      <w:lvlJc w:val="left"/>
+      <w:pPr>
+        <w:ind w:left="720" w:hanging="360"/>
+      </w:pPr>
+      <w:rPr>
+        <w:rFonts w:hint="default"/>
+      </w:rPr>
+    </w:lvl>
+    <w:lvl w:ilvl="1" w:tplc="04090019" w:tentative="1">
+      <w:start w:val="1"/>
+      <w:numFmt w:val="lowerLetter"/>
+      <w:lvlText w:val="%2."/>
+      <w:lvlJc w:val="left"/>
+      <w:pPr>
+        <w:ind w:left="1440" w:hanging="360"/>
+      </w:pPr>
+    </w:lvl>
+    <w:lvl w:ilvl="2" w:tplc="0409001B" w:tentative="1">
+      <w:start w:val="1"/>
+      <w:numFmt w:val="lowerRoman"/>
+      <w:lvlText w:val="%3."/>
+      <w:lvlJc w:val="right"/>
+      <w:pPr>
+        <w:ind w:left="2160" w:hanging="180"/>
+      </w:pPr>
+    </w:lvl>
+    <w:lvl w:ilvl="3" w:tplc="0409000F" w:tentative="1">
+      <w:start w:val="1"/>
+      <w:numFmt w:val="decimal"/>
+      <w:lvlText w:val="%4."/>
+      <w:lvlJc w:val="left"/>
+      <w:pPr>
+        <w:ind w:left="2880" w:hanging="360"/>
+      </w:pPr>
+    </w:lvl>
+    <w:lvl w:ilvl="4" w:tplc="04090019" w:tentative="1">
+      <w:start w:val="1"/>
+      <w:numFmt w:val="lowerLetter"/>
+      <w:lvlText w:val="%5."/>
+      <w:lvlJc w:val="left"/>
+      <w:pPr>
+        <w:ind w:left="3600" w:hanging="360"/>
+      </w:pPr>
+    </w:lvl>
+    <w:lvl w:ilvl="5" w:tplc="0409001B" w:tentative="1">
+      <w:start w:val="1"/>
+      <w:numFmt w:val="lowerRoman"/>
+      <w:lvlText w:val="%6."/>
+      <w:lvlJc w:val="right"/>
+      <w:pPr>
+        <w:ind w:left="4320" w:hanging="180"/>
+      </w:pPr>
+    </w:lvl>
+    <w:lvl w:ilvl="6" w:tplc="0409000F" w:tentative="1">
+      <w:start w:val="1"/>
+      <w:numFmt w:val="decimal"/>
+      <w:lvlText w:val="%7."/>
+      <w:lvlJc w:val="left"/>
+      <w:pPr>
+        <w:ind w:left="5040" w:hanging="360"/>
+      </w:pPr>
+    </w:lvl>
+    <w:lvl w:ilvl="7" w:tplc="04090019" w:tentative="1">
+      <w:start w:val="1"/>
+      <w:numFmt w:val="lowerLetter"/>
+      <w:lvlText w:val="%8."/>
+      <w:lvlJc w:val="left"/>
+      <w:pPr>
+        <w:ind w:left="5760" w:hanging="360"/>
+      </w:pPr>
+    </w:lvl>
+    <w:lvl w:ilvl="8" w:tplc="0409001B" w:tentative="1">
+      <w:start w:val="1"/>
+      <w:numFmt w:val="lowerRoman"/>
+      <w:lvlText w:val="%9."/>
+      <w:lvlJc w:val="right"/>
+      <w:pPr>
+        <w:ind w:left="6480" w:hanging="180"/>
+      </w:pPr>
+    </w:lvl>
+  </w:abstractNum>
+  <w:abstractNum w:abstractNumId="10">
     <w:nsid w:val="44D56C50"/>
     <w:multiLevelType w:val="hybridMultilevel"/>
     <w:tmpl w:val="2FB0D77A"/>
@@ -3001,7 +4353,7 @@
       </w:rPr>
     </w:lvl>
   </w:abstractNum>
-  <w:abstractNum w:abstractNumId="10">
+  <w:abstractNum w:abstractNumId="11">
     <w:nsid w:val="4A3937EE"/>
     <w:multiLevelType w:val="hybridMultilevel"/>
     <w:tmpl w:val="BE08E350"/>
@@ -3114,7 +4466,7 @@
       </w:rPr>
     </w:lvl>
   </w:abstractNum>
-  <w:abstractNum w:abstractNumId="11">
+  <w:abstractNum w:abstractNumId="12">
     <w:nsid w:val="68AB4355"/>
     <w:multiLevelType w:val="hybridMultilevel"/>
     <w:tmpl w:val="0B203272"/>
@@ -3207,10 +4559,10 @@
       </w:pPr>
     </w:lvl>
   </w:abstractNum>
-  <w:abstractNum w:abstractNumId="12">
+  <w:abstractNum w:abstractNumId="13">
     <w:nsid w:val="707F7C9D"/>
     <w:multiLevelType w:val="hybridMultilevel"/>
-    <w:tmpl w:val="0E1A648C"/>
+    <w:tmpl w:val="C5D4F0C6"/>
     <w:lvl w:ilvl="0" w:tplc="0409000F">
       <w:start w:val="1"/>
       <w:numFmt w:val="decimal"/>
@@ -3293,7 +4645,7 @@
       </w:pPr>
     </w:lvl>
   </w:abstractNum>
-  <w:abstractNum w:abstractNumId="13">
+  <w:abstractNum w:abstractNumId="14">
     <w:nsid w:val="7A600E55"/>
     <w:multiLevelType w:val="hybridMultilevel"/>
     <w:tmpl w:val="F4B20788"/>
@@ -3416,10 +4768,10 @@
     <w:abstractNumId w:val="5"/>
   </w:num>
   <w:num w:numId="4">
-    <w:abstractNumId w:val="11"/>
+    <w:abstractNumId w:val="12"/>
   </w:num>
   <w:num w:numId="5">
-    <w:abstractNumId w:val="9"/>
+    <w:abstractNumId w:val="10"/>
   </w:num>
   <w:num w:numId="6">
     <w:abstractNumId w:val="2"/>
@@ -3434,19 +4786,22 @@
     <w:abstractNumId w:val="3"/>
   </w:num>
   <w:num w:numId="10">
-    <w:abstractNumId w:val="10"/>
+    <w:abstractNumId w:val="11"/>
   </w:num>
   <w:num w:numId="11">
-    <w:abstractNumId w:val="13"/>
+    <w:abstractNumId w:val="14"/>
   </w:num>
   <w:num w:numId="12">
     <w:abstractNumId w:val="4"/>
   </w:num>
   <w:num w:numId="13">
-    <w:abstractNumId w:val="12"/>
+    <w:abstractNumId w:val="13"/>
   </w:num>
   <w:num w:numId="14">
     <w:abstractNumId w:val="6"/>
+  </w:num>
+  <w:num w:numId="15">
+    <w:abstractNumId w:val="9"/>
   </w:num>
 </w:numbering>
 </file>

</xml_diff>